<commit_message>
done question until quesion4
</commit_message>
<xml_diff>
--- a/Q.docx
+++ b/Q.docx
@@ -2408,6 +2408,30 @@
         </w:rPr>
         <w:t>" - are useful to address modular continuity? Explain your answer.[6 marks]</w:t>
       </w:r>
+      <w:r>
+        <w:rPr>
+          <w:rFonts w:ascii="Helvetica Neue" w:hAnsi="Helvetica Neue" w:cs="Helvetica Neue"/>
+          <w:color w:val="353535"/>
+          <w:lang w:bidi="en-US"/>
+        </w:rPr>
+        <w:t xml:space="preserve"> </w:t>
+      </w:r>
+      <w:r>
+        <w:rPr>
+          <w:rFonts w:ascii="Helvetica Neue" w:hAnsi="Helvetica Neue" w:cs="Helvetica Neue"/>
+          <w:color w:val="353535"/>
+          <w:lang w:bidi="en-US"/>
+        </w:rPr>
+        <w:t>.</w:t>
+      </w:r>
+      <w:r>
+        <w:rPr>
+          <w:rFonts w:ascii="Helvetica Neue" w:hAnsi="Helvetica Neue" w:cs="Helvetica Neue" w:hint="eastAsia"/>
+          <w:color w:val="C00000"/>
+          <w:lang w:bidi="en-US"/>
+        </w:rPr>
+        <w:t>(2)</w:t>
+      </w:r>
     </w:p>
     <w:p>
       <w:pPr>
@@ -2555,15 +2579,7 @@
           <w:rFonts w:ascii="Helvetica Neue" w:hAnsi="Helvetica Neue" w:cs="Helvetica Neue"/>
           <w:color w:val="353535"/>
         </w:rPr>
-        <w:t>5.</w:t>
-      </w:r>
-      <w:bookmarkStart w:id="0" w:name="_GoBack"/>
-      <w:r>
-        <w:rPr>
-          <w:rFonts w:ascii="Helvetica Neue" w:hAnsi="Helvetica Neue" w:cs="Helvetica Neue"/>
-          <w:color w:val="353535"/>
-        </w:rPr>
-        <w:t xml:space="preserve">Briefly list the pros and cons of pre-conditions and post-conditions for the purpose of achieving modular </w:t>
+        <w:t xml:space="preserve">5.Briefly list the pros and cons of pre-conditions and post-conditions for the purpose of achieving modular </w:t>
       </w:r>
       <w:r>
         <w:rPr>
@@ -2580,7 +2596,6 @@
         <w:t>6 marks]</w:t>
       </w:r>
     </w:p>
-    <w:bookmarkEnd w:id="0"/>
     <w:p>
       <w:pPr>
         <w:widowControl w:val="0"/>
@@ -2786,6 +2801,14 @@
         </w:rPr>
         <w:t>Briefly explain the relationship between coupling and information hiding.</w:t>
       </w:r>
+      <w:r>
+        <w:rPr>
+          <w:rFonts w:ascii="Helvetica Neue" w:hAnsi="Helvetica Neue" w:cs="Helvetica Neue" w:hint="eastAsia"/>
+          <w:color w:val="C00000"/>
+          <w:lang w:bidi="en-US"/>
+        </w:rPr>
+        <w:t>(2)</w:t>
+      </w:r>
     </w:p>
     <w:p>
       <w:pPr>
@@ -2828,6 +2851,41 @@
         <w:autoSpaceDE w:val="0"/>
         <w:autoSpaceDN w:val="0"/>
         <w:adjustRightInd w:val="0"/>
+        <w:spacing w:line="280" w:lineRule="atLeast"/>
+        <w:jc w:val="both"/>
+        <w:rPr>
+          <w:rFonts w:ascii="Times" w:hAnsi="Times" w:cs="Times"/>
+          <w:color w:val="0070C0"/>
+        </w:rPr>
+      </w:pPr>
+      <w:r>
+        <w:rPr>
+          <w:rFonts w:ascii="Times" w:hAnsi="Times" w:cs="Times"/>
+          <w:color w:val="0070C0"/>
+        </w:rPr>
+        <w:t xml:space="preserve">distance of components corresponds inversely to coupling </w:t>
+      </w:r>
+    </w:p>
+    <w:p>
+      <w:pPr>
+        <w:widowControl w:val="0"/>
+        <w:autoSpaceDE w:val="0"/>
+        <w:autoSpaceDN w:val="0"/>
+        <w:adjustRightInd w:val="0"/>
+        <w:spacing w:line="280" w:lineRule="atLeast"/>
+        <w:jc w:val="both"/>
+        <w:rPr>
+          <w:rFonts w:ascii="Times" w:hAnsi="Times" w:cs="Times" w:hint="eastAsia"/>
+          <w:color w:val="0070C0"/>
+        </w:rPr>
+      </w:pPr>
+    </w:p>
+    <w:p>
+      <w:pPr>
+        <w:widowControl w:val="0"/>
+        <w:autoSpaceDE w:val="0"/>
+        <w:autoSpaceDN w:val="0"/>
+        <w:adjustRightInd w:val="0"/>
         <w:spacing w:before="120" w:after="120" w:line="280" w:lineRule="atLeast"/>
         <w:rPr>
           <w:rFonts w:ascii="Helvetica Neue" w:hAnsi="Helvetica Neue" w:cs="Helvetica Neue"/>
@@ -2849,7 +2907,6 @@
           <w:color w:val="353535"/>
           <w:lang w:bidi="en-US"/>
         </w:rPr>
-        <w:tab/>
         <w:t>Why do internal criteria for a software system matter, if the client is only concerned with external criteria?</w:t>
       </w:r>
     </w:p>
@@ -2859,27 +2916,146 @@
         <w:autoSpaceDE w:val="0"/>
         <w:autoSpaceDN w:val="0"/>
         <w:adjustRightInd w:val="0"/>
-        <w:spacing w:before="120" w:after="120" w:line="280" w:lineRule="atLeast"/>
-        <w:rPr>
-          <w:rFonts w:ascii="Helvetica Neue" w:hAnsi="Helvetica Neue" w:cs="Helvetica Neue"/>
-          <w:color w:val="353535"/>
-          <w:lang w:bidi="en-US"/>
-        </w:rPr>
-      </w:pPr>
-    </w:p>
-    <w:p>
-      <w:pPr>
-        <w:widowControl w:val="0"/>
-        <w:autoSpaceDE w:val="0"/>
-        <w:autoSpaceDN w:val="0"/>
-        <w:adjustRightInd w:val="0"/>
-        <w:spacing w:before="120" w:after="120" w:line="280" w:lineRule="atLeast"/>
-        <w:rPr>
-          <w:rFonts w:ascii="Helvetica Neue" w:hAnsi="Helvetica Neue" w:cs="Helvetica Neue"/>
-          <w:color w:val="353535"/>
-          <w:lang w:bidi="en-US"/>
-        </w:rPr>
-      </w:pPr>
+        <w:spacing w:line="280" w:lineRule="atLeast"/>
+        <w:jc w:val="both"/>
+        <w:rPr>
+          <w:rFonts w:ascii="Times" w:hAnsi="Times" w:cs="Times" w:hint="eastAsia"/>
+          <w:color w:val="0070C0"/>
+        </w:rPr>
+      </w:pPr>
+      <w:r>
+        <w:rPr>
+          <w:rFonts w:ascii="Times" w:hAnsi="Times" w:cs="Times"/>
+          <w:color w:val="0070C0"/>
+        </w:rPr>
+        <w:t>External Criteria (what clients expect)</w:t>
+      </w:r>
+      <w:r>
+        <w:rPr>
+          <w:rFonts w:ascii="Times" w:hAnsi="Times" w:cs="Times" w:hint="eastAsia"/>
+          <w:color w:val="0070C0"/>
+        </w:rPr>
+        <w:t xml:space="preserve"> </w:t>
+      </w:r>
+      <w:r>
+        <w:rPr>
+          <w:rFonts w:ascii="Times" w:hAnsi="Times" w:cs="Times" w:hint="eastAsia"/>
+          <w:color w:val="0070C0"/>
+        </w:rPr>
+        <w:t xml:space="preserve"> </w:t>
+      </w:r>
+      <w:r>
+        <w:rPr>
+          <w:rFonts w:ascii="Times" w:hAnsi="Times" w:cs="Times"/>
+          <w:color w:val="0070C0"/>
+        </w:rPr>
+        <w:t xml:space="preserve">» correctness, robustness, efficiency   </w:t>
+      </w:r>
+    </w:p>
+    <w:p>
+      <w:pPr>
+        <w:widowControl w:val="0"/>
+        <w:autoSpaceDE w:val="0"/>
+        <w:autoSpaceDN w:val="0"/>
+        <w:adjustRightInd w:val="0"/>
+        <w:spacing w:line="280" w:lineRule="atLeast"/>
+        <w:jc w:val="both"/>
+        <w:rPr>
+          <w:rFonts w:ascii="Times" w:hAnsi="Times" w:cs="Times" w:hint="eastAsia"/>
+          <w:color w:val="0070C0"/>
+        </w:rPr>
+      </w:pPr>
+      <w:r>
+        <w:rPr>
+          <w:rFonts w:ascii="Times" w:hAnsi="Times" w:cs="Times"/>
+          <w:color w:val="0070C0"/>
+        </w:rPr>
+        <w:t xml:space="preserve">Internal </w:t>
+      </w:r>
+      <w:r>
+        <w:rPr>
+          <w:rFonts w:ascii="Times" w:hAnsi="Times" w:cs="Times"/>
+          <w:color w:val="0070C0"/>
+        </w:rPr>
+        <w:t>Criteria (</w:t>
+      </w:r>
+      <w:r>
+        <w:rPr>
+          <w:rFonts w:ascii="Times" w:hAnsi="Times" w:cs="Times"/>
+          <w:color w:val="0070C0"/>
+        </w:rPr>
+        <w:t>regarding solution)</w:t>
+      </w:r>
+      <w:r>
+        <w:rPr>
+          <w:rFonts w:ascii="Times" w:hAnsi="Times" w:cs="Times" w:hint="eastAsia"/>
+          <w:color w:val="0070C0"/>
+        </w:rPr>
+        <w:t xml:space="preserve">   </w:t>
+      </w:r>
+      <w:r>
+        <w:rPr>
+          <w:rFonts w:ascii="Times" w:hAnsi="Times" w:cs="Times"/>
+          <w:color w:val="0070C0"/>
+        </w:rPr>
+        <w:t xml:space="preserve">» extensibility, modularity ...   </w:t>
+      </w:r>
+    </w:p>
+    <w:p>
+      <w:pPr>
+        <w:widowControl w:val="0"/>
+        <w:autoSpaceDE w:val="0"/>
+        <w:autoSpaceDN w:val="0"/>
+        <w:adjustRightInd w:val="0"/>
+        <w:spacing w:line="280" w:lineRule="atLeast"/>
+        <w:jc w:val="both"/>
+        <w:rPr>
+          <w:rFonts w:ascii="Times" w:hAnsi="Times" w:cs="Times"/>
+          <w:color w:val="0070C0"/>
+        </w:rPr>
+      </w:pPr>
+      <w:r>
+        <w:rPr>
+          <w:rFonts w:ascii="Times" w:hAnsi="Times" w:cs="Times"/>
+          <w:color w:val="0070C0"/>
+        </w:rPr>
+        <w:t xml:space="preserve">Only external factors really matter. </w:t>
+      </w:r>
+      <w:r>
+        <w:rPr>
+          <w:rFonts w:ascii="Times" w:hAnsi="Times" w:cs="Times" w:hint="eastAsia"/>
+          <w:color w:val="0070C0"/>
+        </w:rPr>
+        <w:t xml:space="preserve">  </w:t>
+      </w:r>
+      <w:r>
+        <w:rPr>
+          <w:rFonts w:ascii="Times" w:hAnsi="Times" w:cs="Times"/>
+          <w:color w:val="0070C0"/>
+        </w:rPr>
+        <w:t xml:space="preserve">But the key to achieving them are the internal ones </w:t>
+      </w:r>
+    </w:p>
+    <w:p>
+      <w:pPr>
+        <w:widowControl w:val="0"/>
+        <w:autoSpaceDE w:val="0"/>
+        <w:autoSpaceDN w:val="0"/>
+        <w:adjustRightInd w:val="0"/>
+        <w:spacing w:before="120" w:after="120" w:line="280" w:lineRule="atLeast"/>
+        <w:rPr>
+          <w:rFonts w:ascii="Helvetica Neue" w:hAnsi="Helvetica Neue" w:cs="Helvetica Neue"/>
+          <w:color w:val="353535"/>
+          <w:lang w:bidi="en-US"/>
+        </w:rPr>
+      </w:pPr>
+      <w:r>
+        <w:rPr>
+          <w:rFonts w:ascii="Times" w:hAnsi="Times" w:cs="Times" w:hint="eastAsia"/>
+          <w:color w:val="0070C0"/>
+        </w:rPr>
+        <w:t xml:space="preserve"> </w:t>
+      </w:r>
       <w:r>
         <w:rPr>
           <w:rFonts w:ascii="Helvetica Neue" w:hAnsi="Helvetica Neue" w:cs="Helvetica Neue" w:hint="eastAsia"/>
@@ -2903,13 +3079,20 @@
         <w:autoSpaceDE w:val="0"/>
         <w:autoSpaceDN w:val="0"/>
         <w:adjustRightInd w:val="0"/>
-        <w:spacing w:before="120" w:after="120" w:line="280" w:lineRule="atLeast"/>
-        <w:rPr>
-          <w:rFonts w:ascii="Helvetica Neue" w:hAnsi="Helvetica Neue" w:cs="Helvetica Neue"/>
-          <w:color w:val="353535"/>
-          <w:lang w:bidi="en-US"/>
-        </w:rPr>
-      </w:pPr>
+        <w:spacing w:line="280" w:lineRule="atLeast"/>
+        <w:jc w:val="both"/>
+        <w:rPr>
+          <w:rFonts w:ascii="Times" w:hAnsi="Times" w:cs="Times"/>
+          <w:color w:val="0070C0"/>
+        </w:rPr>
+      </w:pPr>
+      <w:r>
+        <w:rPr>
+          <w:rFonts w:ascii="Times" w:hAnsi="Times" w:cs="Times"/>
+          <w:color w:val="0070C0"/>
+        </w:rPr>
+        <w:t>Rigidity It is hard to change because every change affects too many other parts of the system</w:t>
+      </w:r>
     </w:p>
     <w:p>
       <w:pPr>
@@ -2927,48 +3110,38 @@
         <w:rPr>
           <w:rFonts w:ascii="Helvetica Neue" w:hAnsi="Helvetica Neue" w:cs="Helvetica Neue"/>
           <w:color w:val="353535"/>
-          <w:lang w:val="en-AU" w:bidi="en-US"/>
-        </w:rPr>
-      </w:pPr>
-      <w:r>
-        <w:rPr>
-          <w:rFonts w:ascii="Helvetica Neue" w:hAnsi="Helvetica Neue" w:cs="Helvetica Neue"/>
-          <w:color w:val="353535"/>
-          <w:lang w:val="en-AU" w:bidi="en-US"/>
+          <w:lang w:bidi="en-US"/>
+        </w:rPr>
+      </w:pPr>
+      <w:r>
+        <w:rPr>
+          <w:rFonts w:ascii="Helvetica Neue" w:hAnsi="Helvetica Neue" w:cs="Helvetica Neue"/>
+          <w:color w:val="353535"/>
+          <w:lang w:bidi="en-US"/>
         </w:rPr>
         <w:t>What causes a software system to exhibit "fragility"?</w:t>
       </w:r>
     </w:p>
     <w:p>
       <w:pPr>
-        <w:pStyle w:val="ListParagraph"/>
-        <w:widowControl w:val="0"/>
-        <w:autoSpaceDE w:val="0"/>
-        <w:autoSpaceDN w:val="0"/>
-        <w:adjustRightInd w:val="0"/>
-        <w:spacing w:before="120" w:after="120" w:line="280" w:lineRule="atLeast"/>
-        <w:ind w:left="0"/>
-        <w:rPr>
-          <w:rFonts w:ascii="Helvetica Neue" w:hAnsi="Helvetica Neue" w:cs="Helvetica Neue"/>
-          <w:color w:val="353535"/>
-          <w:lang w:val="en-AU" w:bidi="en-US"/>
-        </w:rPr>
-      </w:pPr>
-    </w:p>
-    <w:p>
-      <w:pPr>
-        <w:widowControl w:val="0"/>
-        <w:autoSpaceDE w:val="0"/>
-        <w:autoSpaceDN w:val="0"/>
-        <w:adjustRightInd w:val="0"/>
-        <w:spacing w:before="120" w:after="120" w:line="280" w:lineRule="atLeast"/>
-        <w:ind w:left="720"/>
-        <w:rPr>
-          <w:rFonts w:ascii="Helvetica Neue" w:hAnsi="Helvetica Neue" w:cs="Helvetica Neue"/>
-          <w:color w:val="353535"/>
-          <w:lang w:bidi="en-US"/>
-        </w:rPr>
-      </w:pPr>
+        <w:widowControl w:val="0"/>
+        <w:autoSpaceDE w:val="0"/>
+        <w:autoSpaceDN w:val="0"/>
+        <w:adjustRightInd w:val="0"/>
+        <w:spacing w:line="280" w:lineRule="atLeast"/>
+        <w:jc w:val="both"/>
+        <w:rPr>
+          <w:rFonts w:ascii="Times" w:hAnsi="Times" w:cs="Times" w:hint="eastAsia"/>
+          <w:color w:val="0070C0"/>
+        </w:rPr>
+      </w:pPr>
+      <w:r>
+        <w:rPr>
+          <w:rFonts w:ascii="Times" w:hAnsi="Times" w:cs="Times"/>
+          <w:color w:val="0070C0"/>
+        </w:rPr>
+        <w:t>Fragility When you make a change, unexpected parts of the system break</w:t>
+      </w:r>
     </w:p>
     <w:p>
       <w:pPr>
@@ -2986,14 +3159,14 @@
         <w:rPr>
           <w:rFonts w:ascii="Helvetica Neue" w:hAnsi="Helvetica Neue" w:cs="Helvetica Neue"/>
           <w:color w:val="353535"/>
-          <w:lang w:val="en-AU" w:bidi="en-US"/>
-        </w:rPr>
-      </w:pPr>
-      <w:r>
-        <w:rPr>
-          <w:rFonts w:ascii="Helvetica Neue" w:hAnsi="Helvetica Neue" w:cs="Helvetica Neue"/>
-          <w:color w:val="353535"/>
-          <w:lang w:val="en-AU" w:bidi="en-US"/>
+          <w:lang w:bidi="en-US"/>
+        </w:rPr>
+      </w:pPr>
+      <w:r>
+        <w:rPr>
+          <w:rFonts w:ascii="Helvetica Neue" w:hAnsi="Helvetica Neue" w:cs="Helvetica Neue"/>
+          <w:color w:val="353535"/>
+          <w:lang w:bidi="en-US"/>
         </w:rPr>
         <w:t>[5 marks] What is meant by a “System” in Software Engineering? Please describe what it is and give some examples.</w:t>
       </w:r>
@@ -3010,7 +3183,7 @@
         <w:rPr>
           <w:rFonts w:ascii="Helvetica Neue" w:hAnsi="Helvetica Neue" w:cs="Helvetica Neue"/>
           <w:color w:val="353535"/>
-          <w:lang w:val="en-AU" w:bidi="en-US"/>
+          <w:lang w:bidi="en-US"/>
         </w:rPr>
       </w:pPr>
     </w:p>
@@ -3028,33 +3201,19 @@
         <w:spacing w:before="120" w:after="120" w:line="280" w:lineRule="atLeast"/>
         <w:ind w:left="567"/>
         <w:rPr>
-          <w:rFonts w:ascii="Helvetica Neue" w:hAnsi="Helvetica Neue" w:cs="Helvetica Neue"/>
-          <w:color w:val="353535"/>
-          <w:lang w:val="en-AU" w:bidi="en-US"/>
-        </w:rPr>
-      </w:pPr>
-      <w:r>
-        <w:rPr>
-          <w:rFonts w:ascii="Helvetica Neue" w:hAnsi="Helvetica Neue" w:cs="Helvetica Neue"/>
-          <w:color w:val="353535"/>
-          <w:lang w:val="en-AU" w:bidi="en-US"/>
+          <w:rFonts w:ascii="Helvetica Neue" w:hAnsi="Helvetica Neue" w:cs="Helvetica Neue" w:hint="eastAsia"/>
+          <w:color w:val="353535"/>
+          <w:lang w:bidi="en-US"/>
+        </w:rPr>
+      </w:pPr>
+      <w:r>
+        <w:rPr>
+          <w:rFonts w:ascii="Helvetica Neue" w:hAnsi="Helvetica Neue" w:cs="Helvetica Neue"/>
+          <w:color w:val="353535"/>
+          <w:lang w:bidi="en-US"/>
         </w:rPr>
         <w:t>[5 marks] What is a system boundary? Please describe what it is and give some examples.</w:t>
       </w:r>
-    </w:p>
-    <w:p>
-      <w:pPr>
-        <w:widowControl w:val="0"/>
-        <w:autoSpaceDE w:val="0"/>
-        <w:autoSpaceDN w:val="0"/>
-        <w:adjustRightInd w:val="0"/>
-        <w:spacing w:before="120" w:after="120" w:line="280" w:lineRule="atLeast"/>
-        <w:rPr>
-          <w:rFonts w:ascii="Helvetica Neue" w:hAnsi="Helvetica Neue" w:cs="Helvetica Neue"/>
-          <w:color w:val="353535"/>
-          <w:lang w:bidi="en-US"/>
-        </w:rPr>
-      </w:pPr>
     </w:p>
     <w:p>
       <w:pPr>
@@ -3072,40 +3231,30 @@
         <w:rPr>
           <w:rFonts w:ascii="Helvetica Neue" w:hAnsi="Helvetica Neue" w:cs="Helvetica Neue"/>
           <w:color w:val="353535"/>
-          <w:lang w:val="en-AU" w:bidi="en-US"/>
-        </w:rPr>
-      </w:pPr>
-      <w:r>
-        <w:rPr>
-          <w:rFonts w:ascii="Helvetica Neue" w:hAnsi="Helvetica Neue" w:cs="Helvetica Neue"/>
-          <w:color w:val="353535"/>
-          <w:lang w:val="en-AU" w:bidi="en-US"/>
-        </w:rPr>
-        <w:t>[5 marks] Explain the relationship between coupling and information hiding.</w:t>
-      </w:r>
-    </w:p>
-    <w:p>
-      <w:pPr>
-        <w:widowControl w:val="0"/>
-        <w:autoSpaceDE w:val="0"/>
-        <w:autoSpaceDN w:val="0"/>
-        <w:adjustRightInd w:val="0"/>
-        <w:spacing w:before="120" w:after="120" w:line="280" w:lineRule="atLeast"/>
-        <w:rPr>
-          <w:rFonts w:ascii="Helvetica Neue" w:hAnsi="Helvetica Neue" w:cs="Helvetica Neue"/>
-          <w:color w:val="353535"/>
-          <w:lang w:bidi="en-US"/>
-        </w:rPr>
-      </w:pPr>
+          <w:lang w:bidi="en-US"/>
+        </w:rPr>
+      </w:pPr>
+      <w:r>
+        <w:rPr>
+          <w:rFonts w:ascii="Helvetica Neue" w:hAnsi="Helvetica Neue" w:cs="Helvetica Neue"/>
+          <w:color w:val="353535"/>
+          <w:lang w:bidi="en-US"/>
+        </w:rPr>
+        <w:t xml:space="preserve"> </w:t>
+      </w:r>
+      <w:r>
+        <w:rPr>
+          <w:rFonts w:ascii="Helvetica Neue" w:hAnsi="Helvetica Neue" w:cs="Helvetica Neue"/>
+          <w:color w:val="353535"/>
+          <w:lang w:bidi="en-US"/>
+        </w:rPr>
+        <w:t>[5 marks] So-called control-objects manage other, comparatively passive, objects. Discuss the pros and cons of such “manager” objects.</w:t>
+      </w:r>
     </w:p>
     <w:p>
       <w:pPr>
         <w:pStyle w:val="ListParagraph"/>
         <w:widowControl w:val="0"/>
-        <w:numPr>
-          <w:ilvl w:val="0"/>
-          <w:numId w:val="11"/>
-        </w:numPr>
         <w:autoSpaceDE w:val="0"/>
         <w:autoSpaceDN w:val="0"/>
         <w:adjustRightInd w:val="0"/>
@@ -3114,31 +3263,7 @@
         <w:rPr>
           <w:rFonts w:ascii="Helvetica Neue" w:hAnsi="Helvetica Neue" w:cs="Helvetica Neue"/>
           <w:color w:val="353535"/>
-          <w:lang w:val="en-AU" w:bidi="en-US"/>
-        </w:rPr>
-      </w:pPr>
-      <w:r>
-        <w:rPr>
-          <w:rFonts w:ascii="Helvetica Neue" w:hAnsi="Helvetica Neue" w:cs="Helvetica Neue"/>
-          <w:color w:val="353535"/>
-          <w:lang w:val="en-AU" w:bidi="en-US"/>
-        </w:rPr>
-        <w:t>[5 marks] So-called control-objects manage other, comparatively passive, objects. Discuss the pros and cons of such “manager” objects.</w:t>
-      </w:r>
-    </w:p>
-    <w:p>
-      <w:pPr>
-        <w:pStyle w:val="ListParagraph"/>
-        <w:widowControl w:val="0"/>
-        <w:autoSpaceDE w:val="0"/>
-        <w:autoSpaceDN w:val="0"/>
-        <w:adjustRightInd w:val="0"/>
-        <w:spacing w:before="120" w:after="120" w:line="280" w:lineRule="atLeast"/>
-        <w:ind w:left="567"/>
-        <w:rPr>
-          <w:rFonts w:ascii="Helvetica Neue" w:hAnsi="Helvetica Neue" w:cs="Helvetica Neue"/>
-          <w:color w:val="353535"/>
-          <w:lang w:val="en-AU" w:bidi="en-US"/>
+          <w:lang w:bidi="en-US"/>
         </w:rPr>
       </w:pPr>
     </w:p>
@@ -3154,7 +3279,7 @@
         <w:autoSpaceDN w:val="0"/>
         <w:adjustRightInd w:val="0"/>
         <w:spacing w:before="120" w:after="120" w:line="280" w:lineRule="atLeast"/>
-        <w:ind w:left="426"/>
+        <w:ind w:left="142" w:hanging="284"/>
         <w:rPr>
           <w:rFonts w:ascii="Times" w:hAnsi="Times" w:cs="Times"/>
           <w:color w:val="000000"/>
@@ -3176,67 +3301,48 @@
         <w:autoSpaceDE w:val="0"/>
         <w:autoSpaceDN w:val="0"/>
         <w:adjustRightInd w:val="0"/>
-        <w:spacing w:before="120" w:after="120" w:line="280" w:lineRule="atLeast"/>
-        <w:rPr>
-          <w:rFonts w:ascii="Times" w:hAnsi="Times" w:cs="Times"/>
-          <w:color w:val="000000"/>
-          <w:lang w:val="en-US" w:bidi="en-US"/>
-        </w:rPr>
-      </w:pPr>
-    </w:p>
-    <w:p>
-      <w:pPr>
-        <w:widowControl w:val="0"/>
-        <w:autoSpaceDE w:val="0"/>
-        <w:autoSpaceDN w:val="0"/>
-        <w:adjustRightInd w:val="0"/>
-        <w:spacing w:before="120" w:after="120" w:line="280" w:lineRule="atLeast"/>
-        <w:rPr>
-          <w:rFonts w:ascii="Times" w:hAnsi="Times" w:cs="Times"/>
-          <w:color w:val="000000"/>
-          <w:lang w:val="en-US" w:bidi="en-US"/>
-        </w:rPr>
-      </w:pPr>
-      <w:r>
-        <w:rPr>
-          <w:rFonts w:ascii="Times" w:hAnsi="Times" w:cs="Times"/>
-          <w:color w:val="000000"/>
-          <w:lang w:val="en-US" w:bidi="en-US"/>
-        </w:rPr>
-        <w:t>(b)</w:t>
-      </w:r>
-      <w:r>
-        <w:rPr>
-          <w:rFonts w:ascii="Times" w:hAnsi="Times" w:cs="Times"/>
-          <w:color w:val="000000"/>
-          <w:lang w:val="en-US" w:bidi="en-US"/>
-        </w:rPr>
-        <w:tab/>
-        <w:t>Which - "layers" or "partitions" - are useful to address modular continuity? Explain your answer.</w:t>
-      </w:r>
-      <w:r>
-        <w:rPr>
-          <w:rFonts w:ascii="Times" w:hAnsi="Times" w:cs="Times"/>
-          <w:color w:val="000000"/>
-          <w:lang w:val="en-US" w:bidi="en-US"/>
-        </w:rPr>
-        <w:tab/>
-        <w:t>[7 marks]</w:t>
-      </w:r>
-    </w:p>
-    <w:p>
-      <w:pPr>
-        <w:widowControl w:val="0"/>
-        <w:autoSpaceDE w:val="0"/>
-        <w:autoSpaceDN w:val="0"/>
-        <w:adjustRightInd w:val="0"/>
-        <w:spacing w:before="120" w:after="120" w:line="280" w:lineRule="atLeast"/>
-        <w:rPr>
-          <w:rFonts w:ascii="Times" w:hAnsi="Times" w:cs="Times"/>
-          <w:color w:val="000000"/>
-          <w:lang w:val="en-US" w:bidi="en-US"/>
-        </w:rPr>
-      </w:pPr>
+        <w:spacing w:line="280" w:lineRule="atLeast"/>
+        <w:jc w:val="both"/>
+        <w:rPr>
+          <w:rFonts w:ascii="Times" w:hAnsi="Times" w:cs="Times" w:hint="eastAsia"/>
+          <w:color w:val="0070C0"/>
+        </w:rPr>
+      </w:pPr>
+      <w:r>
+        <w:rPr>
+          <w:rFonts w:ascii="Times" w:hAnsi="Times" w:cs="Times"/>
+          <w:color w:val="0070C0"/>
+        </w:rPr>
+        <w:t>High cohesion: a</w:t>
+      </w:r>
+      <w:r>
+        <w:rPr>
+          <w:rFonts w:ascii="Times" w:hAnsi="Times" w:cs="Times"/>
+          <w:color w:val="0070C0"/>
+        </w:rPr>
+        <w:t xml:space="preserve"> class has lightweight responsi</w:t>
+      </w:r>
+      <w:r>
+        <w:rPr>
+          <w:rFonts w:ascii="Times" w:hAnsi="Times" w:cs="Times"/>
+          <w:color w:val="0070C0"/>
+        </w:rPr>
+        <w:t xml:space="preserve">bilities in one area and collaborates with other classes to </w:t>
+      </w:r>
+      <w:r>
+        <w:rPr>
+          <w:rFonts w:ascii="Times" w:hAnsi="Times" w:cs="Times"/>
+          <w:color w:val="0070C0"/>
+        </w:rPr>
+        <w:t>fulfil</w:t>
+      </w:r>
+      <w:r>
+        <w:rPr>
+          <w:rFonts w:ascii="Times" w:hAnsi="Times" w:cs="Times"/>
+          <w:color w:val="0070C0"/>
+        </w:rPr>
+        <w:t xml:space="preserve"> tasks</w:t>
+      </w:r>
     </w:p>
     <w:p>
       <w:pPr>
@@ -3272,13 +3378,190 @@
         <w:autoSpaceDE w:val="0"/>
         <w:autoSpaceDN w:val="0"/>
         <w:adjustRightInd w:val="0"/>
-        <w:spacing w:before="120" w:after="120" w:line="280" w:lineRule="atLeast"/>
-        <w:rPr>
-          <w:rFonts w:ascii="Times" w:hAnsi="Times" w:cs="Times"/>
-          <w:color w:val="000000"/>
-          <w:lang w:val="en-US" w:bidi="en-US"/>
-        </w:rPr>
-      </w:pPr>
+        <w:spacing w:line="280" w:lineRule="atLeast"/>
+        <w:rPr>
+          <w:rFonts w:ascii="Times" w:hAnsi="Times" w:cs="Times" w:hint="eastAsia"/>
+          <w:color w:val="0070C0"/>
+        </w:rPr>
+      </w:pPr>
+      <w:r>
+        <w:rPr>
+          <w:rFonts w:ascii="Times" w:hAnsi="Times" w:cs="Times"/>
+          <w:color w:val="0070C0"/>
+        </w:rPr>
+        <w:t xml:space="preserve">  Decomposability</w:t>
+      </w:r>
+      <w:r>
+        <w:rPr>
+          <w:rFonts w:ascii="Times" w:hAnsi="Times" w:cs="Times"/>
+          <w:color w:val="0070C0"/>
+        </w:rPr>
+        <w:t xml:space="preserve"> » how to separate </w:t>
+      </w:r>
+    </w:p>
+    <w:p>
+      <w:pPr>
+        <w:widowControl w:val="0"/>
+        <w:autoSpaceDE w:val="0"/>
+        <w:autoSpaceDN w:val="0"/>
+        <w:adjustRightInd w:val="0"/>
+        <w:spacing w:line="280" w:lineRule="atLeast"/>
+        <w:rPr>
+          <w:rFonts w:ascii="Times" w:hAnsi="Times" w:cs="Times" w:hint="eastAsia"/>
+          <w:color w:val="0070C0"/>
+        </w:rPr>
+      </w:pPr>
+      <w:r>
+        <w:rPr>
+          <w:rFonts w:ascii="Times" w:hAnsi="Times" w:cs="Times" w:hint="eastAsia"/>
+          <w:color w:val="0070C0"/>
+        </w:rPr>
+        <w:t xml:space="preserve">  </w:t>
+      </w:r>
+      <w:r>
+        <w:rPr>
+          <w:rFonts w:ascii="Times" w:hAnsi="Times" w:cs="Times"/>
+          <w:color w:val="0070C0"/>
+        </w:rPr>
+        <w:t>Composability</w:t>
+      </w:r>
+      <w:r>
+        <w:rPr>
+          <w:rFonts w:ascii="Times" w:hAnsi="Times" w:cs="Times" w:hint="eastAsia"/>
+          <w:color w:val="0070C0"/>
+        </w:rPr>
+        <w:t xml:space="preserve"> &gt; </w:t>
+      </w:r>
+      <w:r>
+        <w:rPr>
+          <w:rFonts w:ascii="Times" w:hAnsi="Times" w:cs="Times"/>
+          <w:color w:val="0070C0"/>
+        </w:rPr>
+        <w:t>how to combine</w:t>
+      </w:r>
+    </w:p>
+    <w:p>
+      <w:pPr>
+        <w:widowControl w:val="0"/>
+        <w:autoSpaceDE w:val="0"/>
+        <w:autoSpaceDN w:val="0"/>
+        <w:adjustRightInd w:val="0"/>
+        <w:spacing w:line="280" w:lineRule="atLeast"/>
+        <w:rPr>
+          <w:rFonts w:ascii="Times" w:hAnsi="Times" w:cs="Times"/>
+          <w:color w:val="0070C0"/>
+        </w:rPr>
+      </w:pPr>
+      <w:r>
+        <w:rPr>
+          <w:rFonts w:ascii="Times" w:hAnsi="Times" w:cs="Times"/>
+          <w:color w:val="0070C0"/>
+        </w:rPr>
+        <w:t xml:space="preserve">  </w:t>
+      </w:r>
+      <w:r>
+        <w:rPr>
+          <w:rFonts w:ascii="Times" w:hAnsi="Times" w:cs="Times"/>
+          <w:color w:val="0070C0"/>
+        </w:rPr>
+        <w:t>Understand</w:t>
+      </w:r>
+      <w:r>
+        <w:rPr>
+          <w:rFonts w:ascii="Times" w:hAnsi="Times" w:cs="Times"/>
+          <w:color w:val="0070C0"/>
+        </w:rPr>
+        <w:t>ability</w:t>
+      </w:r>
+      <w:r>
+        <w:rPr>
+          <w:rFonts w:ascii="Times" w:hAnsi="Times" w:cs="Times" w:hint="eastAsia"/>
+          <w:color w:val="0070C0"/>
+        </w:rPr>
+        <w:t xml:space="preserve">  </w:t>
+      </w:r>
+      <w:r>
+        <w:rPr>
+          <w:rFonts w:ascii="Times" w:hAnsi="Times" w:cs="Times"/>
+          <w:color w:val="0070C0"/>
+        </w:rPr>
+        <w:t>» if you want to change, you need to know what</w:t>
+      </w:r>
+    </w:p>
+    <w:p>
+      <w:pPr>
+        <w:widowControl w:val="0"/>
+        <w:autoSpaceDE w:val="0"/>
+        <w:autoSpaceDN w:val="0"/>
+        <w:adjustRightInd w:val="0"/>
+        <w:spacing w:line="280" w:lineRule="atLeast"/>
+        <w:rPr>
+          <w:rFonts w:ascii="Times" w:hAnsi="Times" w:cs="Times"/>
+          <w:color w:val="0070C0"/>
+        </w:rPr>
+      </w:pPr>
+      <w:r>
+        <w:rPr>
+          <w:rFonts w:ascii="Times" w:hAnsi="Times" w:cs="Times"/>
+          <w:color w:val="0070C0"/>
+        </w:rPr>
+        <w:t xml:space="preserve">  </w:t>
+      </w:r>
+      <w:r>
+        <w:rPr>
+          <w:rFonts w:ascii="Times" w:hAnsi="Times" w:cs="Times"/>
+          <w:color w:val="0070C0"/>
+        </w:rPr>
+        <w:t>Continuity</w:t>
+      </w:r>
+      <w:r>
+        <w:rPr>
+          <w:rFonts w:ascii="Times" w:hAnsi="Times" w:cs="Times"/>
+          <w:color w:val="0070C0"/>
+        </w:rPr>
+        <w:t xml:space="preserve"> »</w:t>
+      </w:r>
+      <w:r>
+        <w:rPr>
+          <w:rFonts w:ascii="Times" w:hAnsi="Times" w:cs="Times"/>
+          <w:color w:val="0070C0"/>
+        </w:rPr>
+        <w:t xml:space="preserve"> avoiding the "change avalanche"</w:t>
+      </w:r>
+    </w:p>
+    <w:p>
+      <w:pPr>
+        <w:widowControl w:val="0"/>
+        <w:autoSpaceDE w:val="0"/>
+        <w:autoSpaceDN w:val="0"/>
+        <w:adjustRightInd w:val="0"/>
+        <w:spacing w:line="280" w:lineRule="atLeast"/>
+        <w:rPr>
+          <w:rFonts w:ascii="Times" w:hAnsi="Times" w:cs="Times"/>
+          <w:color w:val="0070C0"/>
+        </w:rPr>
+      </w:pPr>
+      <w:r>
+        <w:rPr>
+          <w:rFonts w:ascii="Times" w:hAnsi="Times" w:cs="Times"/>
+          <w:color w:val="0070C0"/>
+        </w:rPr>
+        <w:t xml:space="preserve">  Protection</w:t>
+      </w:r>
+      <w:r>
+        <w:rPr>
+          <w:rFonts w:ascii="Times" w:hAnsi="Times" w:cs="Times" w:hint="eastAsia"/>
+          <w:color w:val="0070C0"/>
+        </w:rPr>
+        <w:t xml:space="preserve">   </w:t>
+      </w:r>
+      <w:r>
+        <w:rPr>
+          <w:rFonts w:ascii="Times" w:hAnsi="Times" w:cs="Times"/>
+          <w:color w:val="0070C0"/>
+        </w:rPr>
+        <w:t>» avoiding "error creep"</w:t>
+      </w:r>
     </w:p>
     <w:p>
       <w:pPr>
@@ -3332,20 +3615,7 @@
         <w:autoSpaceDN w:val="0"/>
         <w:adjustRightInd w:val="0"/>
         <w:spacing w:before="120" w:after="120" w:line="280" w:lineRule="atLeast"/>
-        <w:rPr>
-          <w:rFonts w:ascii="Helvetica Neue" w:hAnsi="Helvetica Neue" w:cs="Helvetica Neue"/>
-          <w:color w:val="353535"/>
-          <w:lang w:bidi="en-US"/>
-        </w:rPr>
-      </w:pPr>
-    </w:p>
-    <w:p>
-      <w:pPr>
-        <w:widowControl w:val="0"/>
-        <w:autoSpaceDE w:val="0"/>
-        <w:autoSpaceDN w:val="0"/>
-        <w:adjustRightInd w:val="0"/>
-        <w:spacing w:before="120" w:after="120" w:line="280" w:lineRule="atLeast"/>
+        <w:jc w:val="both"/>
         <w:rPr>
           <w:rFonts w:ascii="Helvetica Neue" w:hAnsi="Helvetica Neue" w:cs="Helvetica Neue"/>
           <w:color w:val="353535"/>
@@ -3367,22 +3637,162 @@
           <w:lang w:bidi="en-US"/>
         </w:rPr>
         <w:tab/>
-        <w:t>[4 marks] Briefly discuss whether pre-conditions or post-conditions are a better means to achieve modular protection.</w:t>
-      </w:r>
-    </w:p>
-    <w:p>
-      <w:pPr>
-        <w:widowControl w:val="0"/>
-        <w:autoSpaceDE w:val="0"/>
-        <w:autoSpaceDN w:val="0"/>
-        <w:adjustRightInd w:val="0"/>
-        <w:spacing w:before="120" w:after="120" w:line="280" w:lineRule="atLeast"/>
-        <w:rPr>
-          <w:rFonts w:ascii="Helvetica Neue" w:hAnsi="Helvetica Neue" w:cs="Helvetica Neue"/>
-          <w:color w:val="353535"/>
-          <w:lang w:bidi="en-US"/>
-        </w:rPr>
-      </w:pPr>
+        <w:t xml:space="preserve">[4 marks] Briefly discuss </w:t>
+      </w:r>
+      <w:r>
+        <w:rPr>
+          <w:rFonts w:ascii="Helvetica Neue" w:hAnsi="Helvetica Neue" w:cs="Helvetica Neue" w:hint="eastAsia"/>
+          <w:color w:val="353535"/>
+          <w:lang w:bidi="en-US"/>
+        </w:rPr>
+        <w:t xml:space="preserve">which of </w:t>
+      </w:r>
+      <w:r>
+        <w:rPr>
+          <w:rFonts w:ascii="Helvetica Neue" w:hAnsi="Helvetica Neue" w:cs="Helvetica Neue"/>
+          <w:color w:val="353535"/>
+          <w:lang w:bidi="en-US"/>
+        </w:rPr>
+        <w:t>”</w:t>
+      </w:r>
+      <w:r>
+        <w:rPr>
+          <w:rFonts w:ascii="Helvetica Neue" w:hAnsi="Helvetica Neue" w:cs="Helvetica Neue" w:hint="eastAsia"/>
+          <w:color w:val="353535"/>
+          <w:lang w:bidi="en-US"/>
+        </w:rPr>
+        <w:t>using</w:t>
+      </w:r>
+      <w:r>
+        <w:rPr>
+          <w:rFonts w:ascii="Helvetica Neue" w:hAnsi="Helvetica Neue" w:cs="Helvetica Neue"/>
+          <w:color w:val="353535"/>
+          <w:lang w:bidi="en-US"/>
+        </w:rPr>
+        <w:t xml:space="preserve"> pre-conditions</w:t>
+      </w:r>
+      <w:r>
+        <w:rPr>
+          <w:rFonts w:ascii="Helvetica Neue" w:hAnsi="Helvetica Neue" w:cs="Helvetica Neue"/>
+          <w:color w:val="353535"/>
+          <w:lang w:bidi="en-US"/>
+        </w:rPr>
+        <w:t>”</w:t>
+      </w:r>
+      <w:r>
+        <w:rPr>
+          <w:rFonts w:ascii="Helvetica Neue" w:hAnsi="Helvetica Neue" w:cs="Helvetica Neue"/>
+          <w:color w:val="353535"/>
+          <w:lang w:bidi="en-US"/>
+        </w:rPr>
+        <w:t xml:space="preserve"> or </w:t>
+      </w:r>
+      <w:r>
+        <w:rPr>
+          <w:rFonts w:ascii="Helvetica Neue" w:hAnsi="Helvetica Neue" w:cs="Helvetica Neue"/>
+          <w:color w:val="353535"/>
+          <w:lang w:bidi="en-US"/>
+        </w:rPr>
+        <w:t>“</w:t>
+      </w:r>
+      <w:r>
+        <w:rPr>
+          <w:rFonts w:ascii="Helvetica Neue" w:hAnsi="Helvetica Neue" w:cs="Helvetica Neue" w:hint="eastAsia"/>
+          <w:color w:val="353535"/>
+          <w:lang w:bidi="en-US"/>
+        </w:rPr>
+        <w:t xml:space="preserve">using </w:t>
+      </w:r>
+      <w:r>
+        <w:rPr>
+          <w:rFonts w:ascii="Helvetica Neue" w:hAnsi="Helvetica Neue" w:cs="Helvetica Neue"/>
+          <w:color w:val="353535"/>
+          <w:lang w:bidi="en-US"/>
+        </w:rPr>
+        <w:t>post-conditions</w:t>
+      </w:r>
+      <w:r>
+        <w:rPr>
+          <w:rFonts w:ascii="Helvetica Neue" w:hAnsi="Helvetica Neue" w:cs="Helvetica Neue"/>
+          <w:color w:val="353535"/>
+          <w:lang w:bidi="en-US"/>
+        </w:rPr>
+        <w:t>”</w:t>
+      </w:r>
+      <w:r>
+        <w:rPr>
+          <w:rFonts w:ascii="Helvetica Neue" w:hAnsi="Helvetica Neue" w:cs="Helvetica Neue"/>
+          <w:color w:val="353535"/>
+          <w:lang w:bidi="en-US"/>
+        </w:rPr>
+        <w:t xml:space="preserve"> are a better means to achieve </w:t>
+      </w:r>
+      <w:r>
+        <w:rPr>
+          <w:rFonts w:ascii="Helvetica Neue" w:hAnsi="Helvetica Neue" w:cs="Helvetica Neue"/>
+          <w:color w:val="353535"/>
+          <w:lang w:bidi="en-US"/>
+        </w:rPr>
+        <w:t>“</w:t>
+      </w:r>
+      <w:r>
+        <w:rPr>
+          <w:rFonts w:ascii="Helvetica Neue" w:hAnsi="Helvetica Neue" w:cs="Helvetica Neue"/>
+          <w:color w:val="353535"/>
+          <w:lang w:bidi="en-US"/>
+        </w:rPr>
+        <w:t>modular protection</w:t>
+      </w:r>
+      <w:r>
+        <w:rPr>
+          <w:rFonts w:ascii="Helvetica Neue" w:hAnsi="Helvetica Neue" w:cs="Helvetica Neue"/>
+          <w:color w:val="353535"/>
+          <w:lang w:bidi="en-US"/>
+        </w:rPr>
+        <w:t>”</w:t>
+      </w:r>
+      <w:r>
+        <w:rPr>
+          <w:rFonts w:ascii="Helvetica Neue" w:hAnsi="Helvetica Neue" w:cs="Helvetica Neue"/>
+          <w:color w:val="353535"/>
+          <w:lang w:bidi="en-US"/>
+        </w:rPr>
+        <w:t>.</w:t>
+      </w:r>
+    </w:p>
+    <w:p>
+      <w:pPr>
+        <w:widowControl w:val="0"/>
+        <w:autoSpaceDE w:val="0"/>
+        <w:autoSpaceDN w:val="0"/>
+        <w:adjustRightInd w:val="0"/>
+        <w:spacing w:line="280" w:lineRule="atLeast"/>
+        <w:rPr>
+          <w:rFonts w:ascii="Times" w:hAnsi="Times" w:cs="Times"/>
+          <w:color w:val="0070C0"/>
+        </w:rPr>
+      </w:pPr>
+      <w:r>
+        <w:rPr>
+          <w:rFonts w:ascii="Times" w:hAnsi="Times" w:cs="Times"/>
+          <w:color w:val="0070C0"/>
+        </w:rPr>
+        <w:t>pre-conditions is a better approach to achieving modular protection because</w:t>
+      </w:r>
+      <w:r>
+        <w:rPr>
+          <w:rFonts w:ascii="Times" w:hAnsi="Times" w:cs="Times" w:hint="eastAsia"/>
+          <w:color w:val="0070C0"/>
+        </w:rPr>
+        <w:t xml:space="preserve"> </w:t>
+      </w:r>
+      <w:r>
+        <w:rPr>
+          <w:rFonts w:ascii="Times" w:hAnsi="Times" w:cs="Times"/>
+          <w:color w:val="0070C0"/>
+        </w:rPr>
+        <w:t>it checking the validity of the input data before it use.</w:t>
+      </w:r>
     </w:p>
     <w:p>
       <w:pPr>
@@ -3453,7 +3863,20 @@
         <w:adjustRightInd w:val="0"/>
         <w:spacing w:before="120" w:after="120" w:line="280" w:lineRule="atLeast"/>
         <w:rPr>
-          <w:rFonts w:ascii="Times" w:hAnsi="Times" w:cs="Times"/>
+          <w:rFonts w:ascii="Times" w:hAnsi="Times" w:cs="Times" w:hint="eastAsia"/>
+          <w:color w:val="000000"/>
+        </w:rPr>
+      </w:pPr>
+    </w:p>
+    <w:p>
+      <w:pPr>
+        <w:widowControl w:val="0"/>
+        <w:autoSpaceDE w:val="0"/>
+        <w:autoSpaceDN w:val="0"/>
+        <w:adjustRightInd w:val="0"/>
+        <w:spacing w:before="120" w:after="120" w:line="280" w:lineRule="atLeast"/>
+        <w:rPr>
+          <w:rFonts w:ascii="Times" w:hAnsi="Times" w:cs="Times" w:hint="eastAsia"/>
           <w:color w:val="000000"/>
         </w:rPr>
       </w:pPr>
@@ -3499,155 +3922,81 @@
           </wp:inline>
         </w:drawing>
       </w:r>
-    </w:p>
-    <w:p>
-      <w:pPr>
-        <w:widowControl w:val="0"/>
-        <w:autoSpaceDE w:val="0"/>
-        <w:autoSpaceDN w:val="0"/>
-        <w:adjustRightInd w:val="0"/>
-        <w:spacing w:before="120" w:after="120" w:line="280" w:lineRule="atLeast"/>
-        <w:rPr>
-          <w:rFonts w:ascii="Times" w:hAnsi="Times" w:cs="Times"/>
-          <w:color w:val="000000"/>
-        </w:rPr>
-      </w:pPr>
-    </w:p>
-    <w:p>
-      <w:pPr>
-        <w:pStyle w:val="ListParagraph"/>
-        <w:widowControl w:val="0"/>
-        <w:numPr>
-          <w:ilvl w:val="0"/>
-          <w:numId w:val="2"/>
-        </w:numPr>
-        <w:autoSpaceDE w:val="0"/>
-        <w:autoSpaceDN w:val="0"/>
-        <w:adjustRightInd w:val="0"/>
-        <w:spacing w:before="120" w:after="120" w:line="280" w:lineRule="atLeast"/>
-        <w:rPr>
-          <w:rFonts w:ascii="Times" w:hAnsi="Times" w:cs="Times"/>
-          <w:color w:val="000000"/>
-          <w:lang w:val="en-AU" w:bidi="en-US"/>
-        </w:rPr>
-      </w:pPr>
-      <w:r>
-        <w:rPr>
-          <w:rFonts w:ascii="Times" w:hAnsi="Times" w:cs="Times"/>
-          <w:color w:val="000000"/>
-          <w:lang w:val="en-AU" w:bidi="en-US"/>
-        </w:rPr>
-        <w:t>In which development phases can one use interaction diagrams? Briefly describe the purpose of interaction diagrams for each phase you name.</w:t>
-      </w:r>
-      <w:r>
-        <w:rPr>
-          <w:rFonts w:ascii="Times" w:hAnsi="Times" w:cs="Times"/>
-          <w:color w:val="000000"/>
-          <w:lang w:val="en-AU" w:bidi="en-US"/>
-        </w:rPr>
-        <w:tab/>
-        <w:t>[6 marks]</w:t>
-      </w:r>
-    </w:p>
-    <w:p>
-      <w:pPr>
-        <w:widowControl w:val="0"/>
-        <w:autoSpaceDE w:val="0"/>
-        <w:autoSpaceDN w:val="0"/>
-        <w:adjustRightInd w:val="0"/>
-        <w:spacing w:before="120" w:after="120" w:line="280" w:lineRule="atLeast"/>
-        <w:rPr>
-          <w:rFonts w:ascii="Times" w:hAnsi="Times" w:cs="Times"/>
-          <w:color w:val="000000"/>
-        </w:rPr>
-      </w:pPr>
-    </w:p>
-    <w:p>
-      <w:pPr>
-        <w:widowControl w:val="0"/>
-        <w:numPr>
-          <w:ilvl w:val="0"/>
-          <w:numId w:val="1"/>
-        </w:numPr>
-        <w:autoSpaceDE w:val="0"/>
-        <w:autoSpaceDN w:val="0"/>
-        <w:adjustRightInd w:val="0"/>
-        <w:spacing w:before="120" w:after="120" w:line="280" w:lineRule="atLeast"/>
-        <w:rPr>
-          <w:rFonts w:ascii="Times" w:hAnsi="Times" w:cs="Times"/>
-          <w:color w:val="000000"/>
-          <w:lang w:bidi="en-US"/>
-        </w:rPr>
-      </w:pPr>
-      <w:r>
-        <w:rPr>
-          <w:rFonts w:ascii="Times" w:hAnsi="Times" w:cs="Times"/>
-          <w:color w:val="000000"/>
-          <w:lang w:bidi="en-US"/>
-        </w:rPr>
-        <w:t>In what way can you capture alternative execution paths in a communication diagram?</w:t>
-      </w:r>
-    </w:p>
-    <w:p>
-      <w:pPr>
-        <w:widowControl w:val="0"/>
-        <w:autoSpaceDE w:val="0"/>
-        <w:autoSpaceDN w:val="0"/>
-        <w:adjustRightInd w:val="0"/>
-        <w:spacing w:before="120" w:after="120" w:line="280" w:lineRule="atLeast"/>
-        <w:rPr>
-          <w:rFonts w:ascii="Times" w:hAnsi="Times" w:cs="Times"/>
-          <w:color w:val="000000"/>
-          <w:lang w:bidi="en-US"/>
-        </w:rPr>
-      </w:pPr>
-      <w:r>
-        <w:rPr>
-          <w:rFonts w:ascii="Times" w:hAnsi="Times" w:cs="Times"/>
-          <w:color w:val="000000"/>
-          <w:lang w:bidi="en-US"/>
-        </w:rPr>
-        <w:t>[2 marks]</w:t>
-      </w:r>
-    </w:p>
-    <w:p>
-      <w:pPr>
-        <w:widowControl w:val="0"/>
-        <w:autoSpaceDE w:val="0"/>
-        <w:autoSpaceDN w:val="0"/>
-        <w:adjustRightInd w:val="0"/>
-        <w:spacing w:before="120" w:after="120" w:line="280" w:lineRule="atLeast"/>
-        <w:rPr>
-          <w:rFonts w:ascii="Times" w:hAnsi="Times" w:cs="Times"/>
-          <w:color w:val="000000"/>
-        </w:rPr>
-      </w:pPr>
-    </w:p>
-    <w:p>
-      <w:pPr>
-        <w:widowControl w:val="0"/>
-        <w:autoSpaceDE w:val="0"/>
-        <w:autoSpaceDN w:val="0"/>
-        <w:adjustRightInd w:val="0"/>
-        <w:spacing w:before="120" w:after="120" w:line="280" w:lineRule="atLeast"/>
-        <w:rPr>
-          <w:rFonts w:ascii="Times" w:hAnsi="Times" w:cs="Times"/>
-          <w:color w:val="000000"/>
-        </w:rPr>
-      </w:pPr>
-    </w:p>
-    <w:p>
-      <w:pPr>
-        <w:widowControl w:val="0"/>
-        <w:autoSpaceDE w:val="0"/>
-        <w:autoSpaceDN w:val="0"/>
-        <w:adjustRightInd w:val="0"/>
-        <w:spacing w:before="120" w:after="120" w:line="280" w:lineRule="atLeast"/>
-        <w:rPr>
-          <w:rFonts w:ascii="Times" w:hAnsi="Times" w:cs="Times"/>
-          <w:color w:val="000000"/>
-        </w:rPr>
-      </w:pPr>
+      <w:r>
+        <w:rPr>
+          <w:rFonts w:ascii="Times" w:hAnsi="Times" w:cs="Times" w:hint="eastAsia"/>
+          <w:color w:val="FF0000"/>
+        </w:rPr>
+        <w:t>（</w:t>
+      </w:r>
+      <w:r>
+        <w:rPr>
+          <w:rFonts w:ascii="Times" w:hAnsi="Times" w:cs="Times" w:hint="eastAsia"/>
+          <w:color w:val="FF0000"/>
+        </w:rPr>
+        <w:t>2</w:t>
+      </w:r>
+      <w:r>
+        <w:rPr>
+          <w:rFonts w:ascii="Times" w:hAnsi="Times" w:cs="Times" w:hint="eastAsia"/>
+          <w:color w:val="FF0000"/>
+        </w:rPr>
+        <w:t>）</w:t>
+      </w:r>
+    </w:p>
+    <w:p>
+      <w:pPr>
+        <w:widowControl w:val="0"/>
+        <w:autoSpaceDE w:val="0"/>
+        <w:autoSpaceDN w:val="0"/>
+        <w:adjustRightInd w:val="0"/>
+        <w:spacing w:before="120" w:after="120" w:line="280" w:lineRule="atLeast"/>
+        <w:rPr>
+          <w:rFonts w:ascii="Times" w:hAnsi="Times" w:cs="Times" w:hint="eastAsia"/>
+          <w:color w:val="000000"/>
+        </w:rPr>
+      </w:pPr>
+      <w:r>
+        <w:rPr>
+          <w:rFonts w:ascii="Times" w:hAnsi="Times" w:cs="Times" w:hint="eastAsia"/>
+          <w:color w:val="000000"/>
+          <w:lang w:bidi="en-US"/>
+        </w:rPr>
+        <w:t>---</w:t>
+      </w:r>
+      <w:r>
+        <w:rPr>
+          <w:rFonts w:ascii="Times" w:hAnsi="Times" w:cs="Times" w:hint="eastAsia"/>
+          <w:color w:val="00B0F0"/>
+          <w:highlight w:val="blue"/>
+          <w:lang w:bidi="en-US"/>
+        </w:rPr>
+        <w:t>---------------------------------------------------------------------------------------</w:t>
+      </w:r>
+      <w:r>
+        <w:rPr>
+          <w:rFonts w:ascii="Times" w:hAnsi="Times" w:cs="Times" w:hint="eastAsia"/>
+          <w:color w:val="C00000"/>
+          <w:lang w:bidi="en-US"/>
+        </w:rPr>
+        <w:t>（</w:t>
+      </w:r>
+      <w:r>
+        <w:rPr>
+          <w:rFonts w:ascii="Times" w:hAnsi="Times" w:cs="Times" w:hint="eastAsia"/>
+          <w:color w:val="C00000"/>
+          <w:lang w:bidi="en-US"/>
+        </w:rPr>
+        <w:t>2</w:t>
+      </w:r>
+      <w:r>
+        <w:rPr>
+          <w:rFonts w:ascii="Times" w:hAnsi="Times" w:cs="Times" w:hint="eastAsia"/>
+          <w:color w:val="C00000"/>
+          <w:lang w:bidi="en-US"/>
+        </w:rPr>
+        <w:t>）</w:t>
+      </w:r>
     </w:p>
     <w:p>
       <w:pPr>
@@ -3667,11 +4016,158 @@
           <w:noProof/>
           <w:color w:val="000000"/>
         </w:rPr>
+        <mc:AlternateContent>
+          <mc:Choice Requires="wps">
+            <w:drawing>
+              <wp:anchor distT="0" distB="0" distL="114300" distR="114300" simplePos="0" relativeHeight="251661312" behindDoc="0" locked="0" layoutInCell="1" allowOverlap="1" wp14:anchorId="2F1565BA" wp14:editId="4022770E">
+                <wp:simplePos x="0" y="0"/>
+                <wp:positionH relativeFrom="column">
+                  <wp:posOffset>164891</wp:posOffset>
+                </wp:positionH>
+                <wp:positionV relativeFrom="paragraph">
+                  <wp:posOffset>793054</wp:posOffset>
+                </wp:positionV>
+                <wp:extent cx="1143843" cy="45719"/>
+                <wp:effectExtent l="0" t="76200" r="50165" b="56515"/>
+                <wp:wrapNone/>
+                <wp:docPr id="11" name="Straight Arrow Connector 11"/>
+                <wp:cNvGraphicFramePr/>
+                <a:graphic xmlns:a="http://schemas.openxmlformats.org/drawingml/2006/main">
+                  <a:graphicData uri="http://schemas.microsoft.com/office/word/2010/wordprocessingShape">
+                    <wps:wsp>
+                      <wps:cNvCnPr/>
+                      <wps:spPr>
+                        <a:xfrm flipV="1">
+                          <a:off x="0" y="0"/>
+                          <a:ext cx="1143843" cy="45719"/>
+                        </a:xfrm>
+                        <a:prstGeom prst="straightConnector1">
+                          <a:avLst/>
+                        </a:prstGeom>
+                        <a:ln>
+                          <a:tailEnd type="triangle"/>
+                        </a:ln>
+                      </wps:spPr>
+                      <wps:style>
+                        <a:lnRef idx="1">
+                          <a:schemeClr val="accent1"/>
+                        </a:lnRef>
+                        <a:fillRef idx="0">
+                          <a:schemeClr val="accent1"/>
+                        </a:fillRef>
+                        <a:effectRef idx="0">
+                          <a:schemeClr val="accent1"/>
+                        </a:effectRef>
+                        <a:fontRef idx="minor">
+                          <a:schemeClr val="tx1"/>
+                        </a:fontRef>
+                      </wps:style>
+                      <wps:bodyPr/>
+                    </wps:wsp>
+                  </a:graphicData>
+                </a:graphic>
+                <wp14:sizeRelH relativeFrom="margin">
+                  <wp14:pctWidth>0</wp14:pctWidth>
+                </wp14:sizeRelH>
+                <wp14:sizeRelV relativeFrom="margin">
+                  <wp14:pctHeight>0</wp14:pctHeight>
+                </wp14:sizeRelV>
+              </wp:anchor>
+            </w:drawing>
+          </mc:Choice>
+          <mc:Fallback>
+            <w:pict>
+              <v:shapetype w14:anchorId="2B1D12E8" id="_x0000_t32" coordsize="21600,21600" o:spt="32" o:oned="t" path="m0,0l21600,21600e" filled="f">
+                <v:path arrowok="t" fillok="f" o:connecttype="none"/>
+                <o:lock v:ext="edit" shapetype="t"/>
+              </v:shapetype>
+              <v:shape id="Straight Arrow Connector 11" o:spid="_x0000_s1026" type="#_x0000_t32" style="position:absolute;margin-left:13pt;margin-top:62.45pt;width:90.05pt;height:3.6pt;flip:y;z-index:251661312;visibility:visible;mso-wrap-style:square;mso-width-percent:0;mso-height-percent:0;mso-wrap-distance-left:9pt;mso-wrap-distance-top:0;mso-wrap-distance-right:9pt;mso-wrap-distance-bottom:0;mso-position-horizontal:absolute;mso-position-horizontal-relative:text;mso-position-vertical:absolute;mso-position-vertical-relative:text;mso-width-percent:0;mso-height-percent:0;mso-width-relative:margin;mso-height-relative:margin" o:gfxdata="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" strokecolor="#5b9bd5 [3204]" strokeweight=".5pt">
+                <v:stroke endarrow="block" joinstyle="miter"/>
+              </v:shape>
+            </w:pict>
+          </mc:Fallback>
+        </mc:AlternateContent>
+      </w:r>
+      <w:r>
+        <w:rPr>
+          <w:rFonts w:ascii="Times" w:hAnsi="Times" w:cs="Times"/>
+          <w:noProof/>
+          <w:color w:val="000000"/>
+        </w:rPr>
+        <mc:AlternateContent>
+          <mc:Choice Requires="wps">
+            <w:drawing>
+              <wp:anchor distT="0" distB="0" distL="114300" distR="114300" simplePos="0" relativeHeight="251660288" behindDoc="0" locked="0" layoutInCell="1" allowOverlap="1" wp14:anchorId="50F3C16E" wp14:editId="25B40868">
+                <wp:simplePos x="0" y="0"/>
+                <wp:positionH relativeFrom="column">
+                  <wp:posOffset>164465</wp:posOffset>
+                </wp:positionH>
+                <wp:positionV relativeFrom="paragraph">
+                  <wp:posOffset>606425</wp:posOffset>
+                </wp:positionV>
+                <wp:extent cx="45085" cy="457200"/>
+                <wp:effectExtent l="0" t="0" r="31115" b="25400"/>
+                <wp:wrapNone/>
+                <wp:docPr id="9" name="Rectangle 9"/>
+                <wp:cNvGraphicFramePr/>
+                <a:graphic xmlns:a="http://schemas.openxmlformats.org/drawingml/2006/main">
+                  <a:graphicData uri="http://schemas.microsoft.com/office/word/2010/wordprocessingShape">
+                    <wps:wsp>
+                      <wps:cNvSpPr/>
+                      <wps:spPr>
+                        <a:xfrm>
+                          <a:off x="0" y="0"/>
+                          <a:ext cx="45085" cy="457200"/>
+                        </a:xfrm>
+                        <a:prstGeom prst="rect">
+                          <a:avLst/>
+                        </a:prstGeom>
+                      </wps:spPr>
+                      <wps:style>
+                        <a:lnRef idx="2">
+                          <a:schemeClr val="accent1">
+                            <a:shade val="50000"/>
+                          </a:schemeClr>
+                        </a:lnRef>
+                        <a:fillRef idx="1">
+                          <a:schemeClr val="accent1"/>
+                        </a:fillRef>
+                        <a:effectRef idx="0">
+                          <a:schemeClr val="accent1"/>
+                        </a:effectRef>
+                        <a:fontRef idx="minor">
+                          <a:schemeClr val="lt1"/>
+                        </a:fontRef>
+                      </wps:style>
+                      <wps:bodyPr rot="0" spcFirstLastPara="0" vertOverflow="overflow" horzOverflow="overflow" vert="horz" wrap="square" lIns="91440" tIns="45720" rIns="91440" bIns="45720" numCol="1" spcCol="0" rtlCol="0" fromWordArt="0" anchor="ctr" anchorCtr="0" forceAA="0" compatLnSpc="1">
+                        <a:prstTxWarp prst="textNoShape">
+                          <a:avLst/>
+                        </a:prstTxWarp>
+                        <a:noAutofit/>
+                      </wps:bodyPr>
+                    </wps:wsp>
+                  </a:graphicData>
+                </a:graphic>
+              </wp:anchor>
+            </w:drawing>
+          </mc:Choice>
+          <mc:Fallback>
+            <w:pict>
+              <v:rect w14:anchorId="338AAF80" id="Rectangle 9" o:spid="_x0000_s1026" style="position:absolute;margin-left:12.95pt;margin-top:47.75pt;width:3.55pt;height:36pt;z-index:251660288;visibility:visible;mso-wrap-style:square;mso-wrap-distance-left:9pt;mso-wrap-distance-top:0;mso-wrap-distance-right:9pt;mso-wrap-distance-bottom:0;mso-position-horizontal:absolute;mso-position-horizontal-relative:text;mso-position-vertical:absolute;mso-position-vertical-relative:text;v-text-anchor:middle" o:gfxdata="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" fillcolor="#5b9bd5 [3204]" strokecolor="#1f4d78 [1604]" strokeweight="1pt"/>
+            </w:pict>
+          </mc:Fallback>
+        </mc:AlternateContent>
+      </w:r>
+      <w:r>
+        <w:rPr>
+          <w:rFonts w:ascii="Times" w:hAnsi="Times" w:cs="Times"/>
+          <w:color w:val="000000"/>
+        </w:rPr>
         <w:drawing>
-          <wp:inline distT="0" distB="0" distL="0" distR="0" wp14:anchorId="1CD7D41E" wp14:editId="62F474E5">
-            <wp:extent cx="5850255" cy="3132455"/>
+          <wp:inline distT="0" distB="0" distL="0" distR="0" wp14:anchorId="69A05114" wp14:editId="1869A6FB">
+            <wp:extent cx="5943600" cy="1409065"/>
             <wp:effectExtent l="0" t="0" r="0" b="0"/>
-            <wp:docPr id="25" name="Picture 25"/>
+            <wp:docPr id="5" name="Picture 5"/>
             <wp:cNvGraphicFramePr>
               <a:graphicFrameLocks xmlns:a="http://schemas.openxmlformats.org/drawingml/2006/main" noChangeAspect="1"/>
             </wp:cNvGraphicFramePr>
@@ -3691,7 +4187,7 @@
                   <pic:spPr>
                     <a:xfrm>
                       <a:off x="0" y="0"/>
-                      <a:ext cx="5850255" cy="3132455"/>
+                      <a:ext cx="5943600" cy="1409065"/>
                     </a:xfrm>
                     <a:prstGeom prst="rect">
                       <a:avLst/>
@@ -3712,100 +4208,135 @@
         <w:adjustRightInd w:val="0"/>
         <w:spacing w:before="120" w:after="120" w:line="280" w:lineRule="atLeast"/>
         <w:rPr>
-          <w:rFonts w:ascii="Times" w:hAnsi="Times" w:cs="Times"/>
-          <w:color w:val="000000"/>
-        </w:rPr>
-      </w:pPr>
-    </w:p>
-    <w:p>
-      <w:pPr>
-        <w:widowControl w:val="0"/>
-        <w:autoSpaceDE w:val="0"/>
-        <w:autoSpaceDN w:val="0"/>
-        <w:adjustRightInd w:val="0"/>
-        <w:spacing w:before="120" w:after="120" w:line="280" w:lineRule="atLeast"/>
-        <w:rPr>
-          <w:rFonts w:ascii="Times" w:hAnsi="Times" w:cs="Times"/>
-          <w:color w:val="000000"/>
-        </w:rPr>
-      </w:pPr>
-    </w:p>
-    <w:p>
-      <w:pPr>
-        <w:widowControl w:val="0"/>
-        <w:autoSpaceDE w:val="0"/>
-        <w:autoSpaceDN w:val="0"/>
-        <w:adjustRightInd w:val="0"/>
-        <w:spacing w:before="120" w:after="120" w:line="280" w:lineRule="atLeast"/>
-        <w:rPr>
-          <w:rFonts w:ascii="Times" w:hAnsi="Times" w:cs="Times"/>
-          <w:color w:val="000000"/>
-        </w:rPr>
-      </w:pPr>
-      <w:r>
-        <w:rPr>
-          <w:rFonts w:ascii="Times" w:hAnsi="Times" w:cs="Times"/>
-          <w:color w:val="000000"/>
-        </w:rPr>
-        <w:t xml:space="preserve">b) </w:t>
-      </w:r>
-      <w:r>
-        <w:rPr>
-          <w:rFonts w:ascii="Times" w:hAnsi="Times" w:cs="Times"/>
-          <w:color w:val="000000"/>
-        </w:rPr>
-        <w:t xml:space="preserve"> [5 marks] Compare and contrast sequence diagrams and communication diagrams. Discuss the advantages and disadvantages of both kinds of diagrams.</w:t>
-      </w:r>
-    </w:p>
-    <w:p>
-      <w:pPr>
-        <w:widowControl w:val="0"/>
-        <w:autoSpaceDE w:val="0"/>
-        <w:autoSpaceDN w:val="0"/>
-        <w:adjustRightInd w:val="0"/>
-        <w:spacing w:before="120" w:after="120" w:line="280" w:lineRule="atLeast"/>
-        <w:rPr>
-          <w:rFonts w:ascii="Times" w:hAnsi="Times" w:cs="Times"/>
-          <w:color w:val="000000"/>
-        </w:rPr>
-      </w:pPr>
-    </w:p>
-    <w:p>
-      <w:pPr>
-        <w:widowControl w:val="0"/>
-        <w:autoSpaceDE w:val="0"/>
-        <w:autoSpaceDN w:val="0"/>
-        <w:adjustRightInd w:val="0"/>
-        <w:spacing w:before="120" w:after="120" w:line="280" w:lineRule="atLeast"/>
-        <w:rPr>
-          <w:rFonts w:ascii="Times" w:hAnsi="Times" w:cs="Times"/>
-          <w:color w:val="000000"/>
-        </w:rPr>
-      </w:pPr>
-    </w:p>
-    <w:p>
-      <w:pPr>
-        <w:widowControl w:val="0"/>
-        <w:autoSpaceDE w:val="0"/>
-        <w:autoSpaceDN w:val="0"/>
-        <w:adjustRightInd w:val="0"/>
-        <w:spacing w:before="120" w:after="120" w:line="280" w:lineRule="atLeast"/>
-        <w:rPr>
-          <w:rFonts w:ascii="Times" w:hAnsi="Times" w:cs="Times"/>
-          <w:color w:val="000000"/>
-        </w:rPr>
-      </w:pPr>
-      <w:r>
-        <w:rPr>
-          <w:rFonts w:ascii="Times" w:hAnsi="Times" w:cs="Times"/>
-          <w:noProof/>
-          <w:color w:val="000000"/>
+          <w:rFonts w:ascii="Times" w:hAnsi="Times" w:cs="Times" w:hint="eastAsia"/>
+          <w:color w:val="000000"/>
+          <w:lang w:bidi="en-US"/>
+        </w:rPr>
+      </w:pPr>
+      <w:r>
+        <w:rPr>
+          <w:rFonts w:ascii="Times" w:hAnsi="Times" w:cs="Times" w:hint="eastAsia"/>
+          <w:color w:val="000000"/>
+          <w:lang w:bidi="en-US"/>
+        </w:rPr>
+        <w:t>----</w:t>
+      </w:r>
+      <w:r>
+        <w:rPr>
+          <w:rFonts w:ascii="Times" w:hAnsi="Times" w:cs="Times" w:hint="eastAsia"/>
+          <w:color w:val="00B0F0"/>
+          <w:highlight w:val="blue"/>
+          <w:lang w:bidi="en-US"/>
+        </w:rPr>
+        <w:t>------</w:t>
+      </w:r>
+      <w:r>
+        <w:rPr>
+          <w:rFonts w:ascii="Times" w:hAnsi="Times" w:cs="Times" w:hint="eastAsia"/>
+          <w:color w:val="00B0F0"/>
+          <w:highlight w:val="blue"/>
+          <w:lang w:bidi="en-US"/>
+        </w:rPr>
+        <w:t>-------------------------------------------------------------------------------------</w:t>
+      </w:r>
+      <w:r>
+        <w:rPr>
+          <w:rFonts w:ascii="Times" w:hAnsi="Times" w:cs="Times" w:hint="eastAsia"/>
+          <w:color w:val="000000"/>
+          <w:lang w:bidi="en-US"/>
+        </w:rPr>
+        <w:t>----</w:t>
+      </w:r>
+    </w:p>
+    <w:p>
+      <w:pPr>
+        <w:pStyle w:val="ListParagraph"/>
+        <w:widowControl w:val="0"/>
+        <w:numPr>
+          <w:ilvl w:val="0"/>
+          <w:numId w:val="2"/>
+        </w:numPr>
+        <w:autoSpaceDE w:val="0"/>
+        <w:autoSpaceDN w:val="0"/>
+        <w:adjustRightInd w:val="0"/>
+        <w:spacing w:before="120" w:after="120" w:line="280" w:lineRule="atLeast"/>
+        <w:rPr>
+          <w:rFonts w:ascii="Times" w:hAnsi="Times" w:cs="Times"/>
+          <w:color w:val="000000"/>
+          <w:lang w:bidi="en-US"/>
+        </w:rPr>
+      </w:pPr>
+      <w:r>
+        <w:rPr>
+          <w:rFonts w:ascii="Times" w:hAnsi="Times" w:cs="Times"/>
+          <w:color w:val="000000"/>
+          <w:lang w:bidi="en-US"/>
+        </w:rPr>
+        <w:t xml:space="preserve">In which development phases can one use interaction diagrams? </w:t>
+      </w:r>
+      <w:r>
+        <w:rPr>
+          <w:rFonts w:ascii="Times" w:hAnsi="Times" w:cs="Times"/>
+          <w:color w:val="000000"/>
+          <w:highlight w:val="green"/>
+          <w:lang w:bidi="en-US"/>
+        </w:rPr>
+        <w:t>Briefly describe the purpose of interaction diagrams for each phase you name.</w:t>
+      </w:r>
+      <w:r>
+        <w:rPr>
+          <w:rFonts w:ascii="Times" w:hAnsi="Times" w:cs="Times"/>
+          <w:color w:val="000000"/>
+          <w:highlight w:val="green"/>
+          <w:lang w:bidi="en-US"/>
+        </w:rPr>
+        <w:tab/>
+        <w:t>[6 marks]</w:t>
+      </w:r>
+    </w:p>
+    <w:p>
+      <w:pPr>
+        <w:widowControl w:val="0"/>
+        <w:autoSpaceDE w:val="0"/>
+        <w:autoSpaceDN w:val="0"/>
+        <w:adjustRightInd w:val="0"/>
+        <w:spacing w:before="120" w:after="120" w:line="280" w:lineRule="atLeast"/>
+        <w:rPr>
+          <w:rFonts w:ascii="Times" w:hAnsi="Times" w:cs="Times" w:hint="eastAsia"/>
+          <w:color w:val="0070C0"/>
+        </w:rPr>
+      </w:pPr>
+      <w:r>
+        <w:rPr>
+          <w:rFonts w:ascii="Times" w:hAnsi="Times" w:cs="Times"/>
+          <w:color w:val="0070C0"/>
+        </w:rPr>
+        <w:t>Detailed Design</w:t>
+      </w:r>
+      <w:r>
+        <w:rPr>
+          <w:rFonts w:ascii="Times" w:hAnsi="Times" w:cs="Times" w:hint="eastAsia"/>
+          <w:color w:val="0070C0"/>
+        </w:rPr>
+        <w:t>-&gt; interaction diagram</w:t>
+      </w:r>
+      <w:r>
+        <w:rPr>
+          <w:rFonts w:ascii="Times" w:hAnsi="Times" w:cs="Times"/>
+          <w:color w:val="0070C0"/>
+        </w:rPr>
+        <w:t xml:space="preserve"> </w:t>
+      </w:r>
+      <w:r>
+        <w:rPr>
+          <w:rFonts w:ascii="Times" w:hAnsi="Times" w:cs="Times"/>
+          <w:color w:val="0070C0"/>
         </w:rPr>
         <w:drawing>
-          <wp:inline distT="0" distB="0" distL="0" distR="0" wp14:anchorId="671C2F50" wp14:editId="2D4FF5D1">
-            <wp:extent cx="5850255" cy="2913380"/>
-            <wp:effectExtent l="0" t="0" r="0" b="7620"/>
-            <wp:docPr id="26" name="Picture 26"/>
+          <wp:inline distT="0" distB="0" distL="0" distR="0" wp14:anchorId="4D788A77" wp14:editId="6F010643">
+            <wp:extent cx="1633855" cy="2622818"/>
+            <wp:effectExtent l="0" t="0" r="0" b="0"/>
+            <wp:docPr id="6" name="Picture 6"/>
             <wp:cNvGraphicFramePr>
               <a:graphicFrameLocks xmlns:a="http://schemas.openxmlformats.org/drawingml/2006/main" noChangeAspect="1"/>
             </wp:cNvGraphicFramePr>
@@ -3825,7 +4356,7 @@
                   <pic:spPr>
                     <a:xfrm>
                       <a:off x="0" y="0"/>
-                      <a:ext cx="5850255" cy="2913380"/>
+                      <a:ext cx="1687496" cy="2708928"/>
                     </a:xfrm>
                     <a:prstGeom prst="rect">
                       <a:avLst/>
@@ -3844,16 +4375,65 @@
         <w:autoSpaceDE w:val="0"/>
         <w:autoSpaceDN w:val="0"/>
         <w:adjustRightInd w:val="0"/>
-        <w:spacing w:before="120" w:after="120" w:line="280" w:lineRule="atLeast"/>
-        <w:rPr>
-          <w:rFonts w:ascii="Times" w:hAnsi="Times" w:cs="Times"/>
-          <w:color w:val="000000"/>
-        </w:rPr>
-      </w:pPr>
-    </w:p>
-    <w:p>
-      <w:pPr>
-        <w:pStyle w:val="ListParagraph"/>
+        <w:spacing w:line="280" w:lineRule="atLeast"/>
+        <w:jc w:val="both"/>
+        <w:rPr>
+          <w:rFonts w:ascii="Times" w:hAnsi="Times" w:cs="Times" w:hint="eastAsia"/>
+          <w:color w:val="0070C0"/>
+        </w:rPr>
+      </w:pPr>
+      <w:r>
+        <w:rPr>
+          <w:rFonts w:ascii="Times" w:hAnsi="Times" w:cs="Times"/>
+          <w:color w:val="0070C0"/>
+        </w:rPr>
+        <w:t>during analysis, to improve individual or group understanding of inter-object behaviour</w:t>
+      </w:r>
+    </w:p>
+    <w:p>
+      <w:pPr>
+        <w:widowControl w:val="0"/>
+        <w:autoSpaceDE w:val="0"/>
+        <w:autoSpaceDN w:val="0"/>
+        <w:adjustRightInd w:val="0"/>
+        <w:spacing w:line="280" w:lineRule="atLeast"/>
+        <w:jc w:val="both"/>
+        <w:rPr>
+          <w:rFonts w:ascii="Times" w:hAnsi="Times" w:cs="Times"/>
+          <w:color w:val="0070C0"/>
+        </w:rPr>
+      </w:pPr>
+      <w:r>
+        <w:rPr>
+          <w:rFonts w:ascii="Times" w:hAnsi="Times" w:cs="Times"/>
+          <w:color w:val="0070C0"/>
+        </w:rPr>
+        <w:t>during design, to precisely (but typically partially) describe inter-object/process communication</w:t>
+      </w:r>
+    </w:p>
+    <w:p>
+      <w:pPr>
+        <w:widowControl w:val="0"/>
+        <w:autoSpaceDE w:val="0"/>
+        <w:autoSpaceDN w:val="0"/>
+        <w:adjustRightInd w:val="0"/>
+        <w:spacing w:line="280" w:lineRule="atLeast"/>
+        <w:jc w:val="both"/>
+        <w:rPr>
+          <w:rFonts w:ascii="Times" w:hAnsi="Times" w:cs="Times" w:hint="eastAsia"/>
+          <w:color w:val="0070C0"/>
+        </w:rPr>
+      </w:pPr>
+      <w:r>
+        <w:rPr>
+          <w:rFonts w:ascii="Times" w:hAnsi="Times" w:cs="Times"/>
+          <w:color w:val="0070C0"/>
+        </w:rPr>
+        <w:t>during testing, the traces can be compared with those described in the earlier phases</w:t>
+      </w:r>
+    </w:p>
+    <w:p>
+      <w:pPr>
         <w:widowControl w:val="0"/>
         <w:numPr>
           <w:ilvl w:val="0"/>
@@ -3863,67 +4443,18 @@
         <w:autoSpaceDN w:val="0"/>
         <w:adjustRightInd w:val="0"/>
         <w:spacing w:before="120" w:after="120" w:line="280" w:lineRule="atLeast"/>
-        <w:ind w:left="0"/>
-        <w:rPr>
-          <w:rFonts w:ascii="Times" w:hAnsi="Times" w:cs="Times"/>
-          <w:color w:val="000000"/>
-          <w:lang w:val="en-AU"/>
-        </w:rPr>
-      </w:pPr>
-      <w:r>
-        <w:rPr>
-          <w:rFonts w:ascii="Times" w:hAnsi="Times" w:cs="Times"/>
-          <w:color w:val="000000"/>
-          <w:lang w:val="en-AU"/>
-        </w:rPr>
-        <w:t>Briefly explain how you could use interaction diagrams in both implementation and testing phases respectively</w:t>
-      </w:r>
-    </w:p>
-    <w:p>
-      <w:pPr>
-        <w:pStyle w:val="ListParagraph"/>
-        <w:widowControl w:val="0"/>
-        <w:autoSpaceDE w:val="0"/>
-        <w:autoSpaceDN w:val="0"/>
-        <w:adjustRightInd w:val="0"/>
-        <w:spacing w:before="120" w:after="120" w:line="280" w:lineRule="atLeast"/>
-        <w:rPr>
-          <w:rFonts w:ascii="Times" w:hAnsi="Times" w:cs="Times"/>
-          <w:color w:val="000000"/>
-          <w:lang w:val="en-AU"/>
-        </w:rPr>
-      </w:pPr>
-    </w:p>
-    <w:p>
-      <w:pPr>
-        <w:pStyle w:val="ListParagraph"/>
-        <w:widowControl w:val="0"/>
-        <w:autoSpaceDE w:val="0"/>
-        <w:autoSpaceDN w:val="0"/>
-        <w:adjustRightInd w:val="0"/>
-        <w:spacing w:before="120" w:after="120" w:line="280" w:lineRule="atLeast"/>
-        <w:ind w:left="0"/>
-        <w:rPr>
-          <w:rFonts w:ascii="Times" w:hAnsi="Times" w:cs="Times"/>
-          <w:color w:val="000000"/>
-          <w:lang w:val="en-AU"/>
-        </w:rPr>
-      </w:pPr>
-      <w:r>
-        <w:rPr>
-          <w:rFonts w:ascii="Times" w:hAnsi="Times" w:cs="Times"/>
-          <w:color w:val="000000"/>
-          <w:lang w:val="en-AU"/>
-        </w:rPr>
-        <w:t>(c)</w:t>
-      </w:r>
-      <w:r>
-        <w:rPr>
-          <w:rFonts w:ascii="Times" w:hAnsi="Times" w:cs="Times"/>
-          <w:color w:val="000000"/>
-          <w:lang w:val="en-AU"/>
-        </w:rPr>
-        <w:tab/>
+        <w:rPr>
+          <w:rFonts w:ascii="Times" w:hAnsi="Times" w:cs="Times"/>
+          <w:color w:val="000000"/>
+          <w:lang w:bidi="en-US"/>
+        </w:rPr>
+      </w:pPr>
+      <w:r>
+        <w:rPr>
+          <w:rFonts w:ascii="Times" w:hAnsi="Times" w:cs="Times"/>
+          <w:color w:val="000000"/>
+          <w:lang w:bidi="en-US"/>
+        </w:rPr>
         <w:t>In what way can you capture alternative execution paths in a communication diagram?</w:t>
       </w:r>
     </w:p>
@@ -3933,63 +4464,104 @@
         <w:autoSpaceDE w:val="0"/>
         <w:autoSpaceDN w:val="0"/>
         <w:adjustRightInd w:val="0"/>
-        <w:spacing w:before="120" w:after="120" w:line="280" w:lineRule="atLeast"/>
-        <w:rPr>
-          <w:rFonts w:ascii="Times" w:hAnsi="Times" w:cs="Times"/>
-          <w:color w:val="000000"/>
-        </w:rPr>
-      </w:pPr>
-    </w:p>
-    <w:p>
-      <w:pPr>
-        <w:pStyle w:val="ListParagraph"/>
-        <w:widowControl w:val="0"/>
-        <w:numPr>
-          <w:ilvl w:val="0"/>
-          <w:numId w:val="1"/>
-        </w:numPr>
-        <w:autoSpaceDE w:val="0"/>
-        <w:autoSpaceDN w:val="0"/>
-        <w:adjustRightInd w:val="0"/>
-        <w:spacing w:before="120" w:after="120" w:line="280" w:lineRule="atLeast"/>
-        <w:rPr>
-          <w:rFonts w:ascii="Times" w:hAnsi="Times" w:cs="Times"/>
-          <w:color w:val="000000"/>
-          <w:lang w:val="en-AU"/>
-        </w:rPr>
-      </w:pPr>
-      <w:r>
-        <w:rPr>
-          <w:rFonts w:ascii="Times" w:hAnsi="Times" w:cs="Times"/>
-          <w:color w:val="000000"/>
-          <w:lang w:val="en-AU"/>
-        </w:rPr>
-        <w:t>In what way can you capture alternative execution paths in a sequence diagram?</w:t>
-      </w:r>
-    </w:p>
-    <w:p>
-      <w:pPr>
-        <w:widowControl w:val="0"/>
-        <w:autoSpaceDE w:val="0"/>
-        <w:autoSpaceDN w:val="0"/>
-        <w:adjustRightInd w:val="0"/>
-        <w:spacing w:before="120" w:after="120" w:line="280" w:lineRule="atLeast"/>
-        <w:rPr>
-          <w:rFonts w:ascii="Times" w:hAnsi="Times" w:cs="Times"/>
-          <w:color w:val="000000"/>
-        </w:rPr>
-      </w:pPr>
-      <w:r>
-        <w:rPr>
-          <w:rFonts w:ascii="Times" w:hAnsi="Times" w:cs="Times"/>
-          <w:noProof/>
-          <w:color w:val="000000"/>
+        <w:spacing w:line="280" w:lineRule="atLeast"/>
+        <w:jc w:val="both"/>
+        <w:rPr>
+          <w:rFonts w:ascii="Times" w:hAnsi="Times" w:cs="Times" w:hint="eastAsia"/>
+          <w:color w:val="0070C0"/>
+        </w:rPr>
+      </w:pPr>
+      <w:r>
+        <w:rPr>
+          <w:rFonts w:ascii="Times" w:hAnsi="Times" w:cs="Times"/>
+          <w:color w:val="000000"/>
+          <w:lang w:bidi="en-US"/>
+        </w:rPr>
+        <w:t>[2 marks]</w:t>
+      </w:r>
+      <w:r>
+        <w:rPr>
+          <w:rFonts w:ascii="Times" w:hAnsi="Times" w:cs="Times" w:hint="eastAsia"/>
+          <w:color w:val="C00000"/>
+          <w:lang w:bidi="en-US"/>
+        </w:rPr>
+        <w:t>（</w:t>
+      </w:r>
+      <w:r>
+        <w:rPr>
+          <w:rFonts w:ascii="Times" w:hAnsi="Times" w:cs="Times" w:hint="eastAsia"/>
+          <w:color w:val="C00000"/>
+          <w:lang w:bidi="en-US"/>
+        </w:rPr>
+        <w:t>3</w:t>
+      </w:r>
+      <w:r>
+        <w:rPr>
+          <w:rFonts w:ascii="Times" w:hAnsi="Times" w:cs="Times" w:hint="eastAsia"/>
+          <w:color w:val="C00000"/>
+          <w:lang w:bidi="en-US"/>
+        </w:rPr>
+        <w:t>）</w:t>
+      </w:r>
+      <w:r>
+        <w:rPr>
+          <w:rFonts w:ascii="Times" w:hAnsi="Times" w:cs="Times"/>
+          <w:color w:val="0070C0"/>
+        </w:rPr>
+        <w:t>Conditional Paths</w:t>
+      </w:r>
+      <w:r>
+        <w:rPr>
+          <w:rFonts w:ascii="Times" w:hAnsi="Times" w:cs="Times" w:hint="eastAsia"/>
+          <w:color w:val="0070C0"/>
+        </w:rPr>
+        <w:t xml:space="preserve"> -&gt; Mutually </w:t>
+      </w:r>
+      <w:r>
+        <w:rPr>
+          <w:rFonts w:ascii="Times" w:hAnsi="Times" w:cs="Times"/>
+          <w:color w:val="0070C0"/>
+        </w:rPr>
+        <w:t>Exclusive Paths</w:t>
+      </w:r>
+      <w:r>
+        <w:rPr>
+          <w:rFonts w:ascii="Times" w:hAnsi="Times" w:cs="Times" w:hint="eastAsia"/>
+          <w:color w:val="0070C0"/>
+        </w:rPr>
+        <w:t xml:space="preserve"> </w:t>
+      </w:r>
+      <w:r>
+        <w:rPr>
+          <w:rFonts w:ascii="Times" w:hAnsi="Times" w:cs="Times"/>
+          <w:color w:val="0070C0"/>
+        </w:rPr>
+        <w:t>letters are used to denote alternative execution paths</w:t>
+      </w:r>
+    </w:p>
+    <w:p>
+      <w:pPr>
+        <w:widowControl w:val="0"/>
+        <w:autoSpaceDE w:val="0"/>
+        <w:autoSpaceDN w:val="0"/>
+        <w:adjustRightInd w:val="0"/>
+        <w:spacing w:before="120" w:after="120" w:line="280" w:lineRule="atLeast"/>
+        <w:rPr>
+          <w:rFonts w:ascii="Times" w:hAnsi="Times" w:cs="Times" w:hint="eastAsia"/>
+          <w:color w:val="C00000"/>
+          <w:lang w:bidi="en-US"/>
+        </w:rPr>
+      </w:pPr>
+      <w:r>
+        <w:rPr>
+          <w:rFonts w:ascii="Times" w:hAnsi="Times" w:cs="Times"/>
+          <w:color w:val="0070C0"/>
         </w:rPr>
         <w:drawing>
-          <wp:inline distT="0" distB="0" distL="0" distR="0" wp14:anchorId="791D4CAA" wp14:editId="5B010067">
-            <wp:extent cx="6007965" cy="3104515"/>
-            <wp:effectExtent l="0" t="0" r="12065" b="0"/>
-            <wp:docPr id="28" name="Picture 28"/>
+          <wp:inline distT="0" distB="0" distL="0" distR="0" wp14:anchorId="3F64574E" wp14:editId="077614EB">
+            <wp:extent cx="4621408" cy="1612109"/>
+            <wp:effectExtent l="0" t="0" r="1905" b="0"/>
+            <wp:docPr id="7" name="Picture 7"/>
             <wp:cNvGraphicFramePr>
               <a:graphicFrameLocks xmlns:a="http://schemas.openxmlformats.org/drawingml/2006/main" noChangeAspect="1"/>
             </wp:cNvGraphicFramePr>
@@ -4009,7 +4581,7 @@
                   <pic:spPr>
                     <a:xfrm>
                       <a:off x="0" y="0"/>
-                      <a:ext cx="6011343" cy="3106261"/>
+                      <a:ext cx="4688035" cy="1635351"/>
                     </a:xfrm>
                     <a:prstGeom prst="rect">
                       <a:avLst/>
@@ -4025,98 +4597,503 @@
     <w:p>
       <w:pPr>
         <w:widowControl w:val="0"/>
-        <w:autoSpaceDE w:val="0"/>
-        <w:autoSpaceDN w:val="0"/>
-        <w:adjustRightInd w:val="0"/>
-        <w:spacing w:before="120" w:after="120" w:line="280" w:lineRule="atLeast"/>
-        <w:rPr>
-          <w:rFonts w:ascii="Times" w:hAnsi="Times" w:cs="Times"/>
-          <w:color w:val="000000"/>
-        </w:rPr>
-      </w:pPr>
-    </w:p>
-    <w:p>
-      <w:pPr>
-        <w:widowControl w:val="0"/>
-        <w:autoSpaceDE w:val="0"/>
-        <w:autoSpaceDN w:val="0"/>
-        <w:adjustRightInd w:val="0"/>
-        <w:spacing w:before="120" w:after="120" w:line="280" w:lineRule="atLeast"/>
-        <w:rPr>
-          <w:rFonts w:ascii="Times" w:hAnsi="Times" w:cs="Times"/>
-          <w:color w:val="000000"/>
-        </w:rPr>
-      </w:pPr>
-      <w:r>
-        <w:rPr>
-          <w:rFonts w:ascii="Times" w:hAnsi="Times" w:cs="Times"/>
-          <w:color w:val="000000"/>
-        </w:rPr>
-        <w:t>(b)</w:t>
-      </w:r>
-      <w:r>
-        <w:rPr>
-          <w:rFonts w:ascii="Times" w:hAnsi="Times" w:cs="Times"/>
-          <w:color w:val="000000"/>
-        </w:rPr>
-        <w:tab/>
-        <w:t>[4 marks] Briefly explain how you could use interaction diagrams in both implementation and testing phases respectively.</w:t>
-      </w:r>
-    </w:p>
-    <w:p>
-      <w:pPr>
-        <w:widowControl w:val="0"/>
-        <w:autoSpaceDE w:val="0"/>
-        <w:autoSpaceDN w:val="0"/>
-        <w:adjustRightInd w:val="0"/>
-        <w:spacing w:before="120" w:after="120" w:line="280" w:lineRule="atLeast"/>
-        <w:ind w:left="720"/>
-        <w:rPr>
-          <w:rFonts w:ascii="Times" w:hAnsi="Times" w:cs="Times"/>
-          <w:color w:val="000000"/>
-        </w:rPr>
-      </w:pPr>
-    </w:p>
-    <w:p>
-      <w:pPr>
-        <w:pStyle w:val="ListParagraph"/>
-        <w:widowControl w:val="0"/>
         <w:numPr>
           <w:ilvl w:val="0"/>
-          <w:numId w:val="1"/>
+          <w:numId w:val="15"/>
         </w:numPr>
         <w:autoSpaceDE w:val="0"/>
         <w:autoSpaceDN w:val="0"/>
         <w:adjustRightInd w:val="0"/>
         <w:spacing w:before="120" w:after="120" w:line="280" w:lineRule="atLeast"/>
-        <w:ind w:hanging="720"/>
-        <w:rPr>
-          <w:rFonts w:ascii="Times" w:hAnsi="Times" w:cs="Times"/>
-          <w:color w:val="000000"/>
-          <w:lang w:val="en-AU"/>
-        </w:rPr>
-      </w:pPr>
-      <w:r>
-        <w:rPr>
-          <w:rFonts w:ascii="Times" w:hAnsi="Times" w:cs="Times"/>
-          <w:color w:val="000000"/>
-          <w:lang w:val="en-AU"/>
-        </w:rPr>
-        <w:t>[2 marks] In what way can you capture alternative execution paths in a communication diagram?</w:t>
-      </w:r>
-    </w:p>
-    <w:p>
-      <w:pPr>
-        <w:pStyle w:val="ListParagraph"/>
-        <w:widowControl w:val="0"/>
-        <w:autoSpaceDE w:val="0"/>
-        <w:autoSpaceDN w:val="0"/>
-        <w:adjustRightInd w:val="0"/>
-        <w:spacing w:before="120" w:after="120" w:line="280" w:lineRule="atLeast"/>
-        <w:rPr>
-          <w:rFonts w:ascii="Times" w:hAnsi="Times" w:cs="Times"/>
-          <w:color w:val="000000"/>
-          <w:lang w:val="en-AU"/>
+        <w:rPr>
+          <w:rFonts w:ascii="Times" w:hAnsi="Times" w:cs="Times" w:hint="eastAsia"/>
+          <w:color w:val="000000" w:themeColor="text1"/>
+          <w:lang w:bidi="en-US"/>
+        </w:rPr>
+      </w:pPr>
+      <w:r>
+        <w:rPr>
+          <w:rFonts w:ascii="Times" w:hAnsi="Times" w:cs="Times"/>
+          <w:color w:val="000000" w:themeColor="text1"/>
+          <w:lang w:bidi="en-US"/>
+        </w:rPr>
+        <w:t>In what way can you capture alternative execution paths in a sequence diagram?</w:t>
+      </w:r>
+      <w:r>
+        <w:rPr>
+          <w:rFonts w:ascii="Times" w:hAnsi="Times" w:cs="Times" w:hint="eastAsia"/>
+          <w:color w:val="FF0000"/>
+          <w:lang w:bidi="en-US"/>
+        </w:rPr>
+        <w:t>（</w:t>
+      </w:r>
+      <w:r>
+        <w:rPr>
+          <w:rFonts w:ascii="Times" w:hAnsi="Times" w:cs="Times" w:hint="eastAsia"/>
+          <w:color w:val="FF0000"/>
+          <w:lang w:bidi="en-US"/>
+        </w:rPr>
+        <w:t>2</w:t>
+      </w:r>
+      <w:r>
+        <w:rPr>
+          <w:rFonts w:ascii="Times" w:hAnsi="Times" w:cs="Times" w:hint="eastAsia"/>
+          <w:color w:val="FF0000"/>
+          <w:lang w:bidi="en-US"/>
+        </w:rPr>
+        <w:t>）</w:t>
+      </w:r>
+    </w:p>
+    <w:p>
+      <w:pPr>
+        <w:widowControl w:val="0"/>
+        <w:autoSpaceDE w:val="0"/>
+        <w:autoSpaceDN w:val="0"/>
+        <w:adjustRightInd w:val="0"/>
+        <w:spacing w:before="120" w:after="120" w:line="280" w:lineRule="atLeast"/>
+        <w:rPr>
+          <w:rFonts w:ascii="Times" w:hAnsi="Times" w:cs="Times" w:hint="eastAsia"/>
+          <w:color w:val="0070C0"/>
+        </w:rPr>
+      </w:pPr>
+      <w:r>
+        <w:rPr>
+          <w:rFonts w:ascii="Times" w:hAnsi="Times" w:cs="Times"/>
+          <w:color w:val="0070C0"/>
+        </w:rPr>
+        <w:t>an “alt” with only one branch is an “opt”</w:t>
+      </w:r>
+    </w:p>
+    <w:p>
+      <w:pPr>
+        <w:widowControl w:val="0"/>
+        <w:autoSpaceDE w:val="0"/>
+        <w:autoSpaceDN w:val="0"/>
+        <w:adjustRightInd w:val="0"/>
+        <w:spacing w:line="280" w:lineRule="atLeast"/>
+        <w:jc w:val="both"/>
+        <w:rPr>
+          <w:rFonts w:ascii="Times" w:hAnsi="Times" w:cs="Times" w:hint="eastAsia"/>
+          <w:color w:val="0070C0"/>
+        </w:rPr>
+      </w:pPr>
+      <w:r>
+        <w:rPr>
+          <w:rFonts w:ascii="Times" w:hAnsi="Times" w:cs="Times"/>
+          <w:color w:val="0070C0"/>
+        </w:rPr>
+        <w:drawing>
+          <wp:inline distT="0" distB="0" distL="0" distR="0" wp14:anchorId="1493CEF7" wp14:editId="5FD9E417">
+            <wp:extent cx="4851190" cy="1831340"/>
+            <wp:effectExtent l="0" t="0" r="635" b="0"/>
+            <wp:docPr id="12" name="Picture 12"/>
+            <wp:cNvGraphicFramePr>
+              <a:graphicFrameLocks xmlns:a="http://schemas.openxmlformats.org/drawingml/2006/main" noChangeAspect="1"/>
+            </wp:cNvGraphicFramePr>
+            <a:graphic xmlns:a="http://schemas.openxmlformats.org/drawingml/2006/main">
+              <a:graphicData uri="http://schemas.openxmlformats.org/drawingml/2006/picture">
+                <pic:pic xmlns:pic="http://schemas.openxmlformats.org/drawingml/2006/picture">
+                  <pic:nvPicPr>
+                    <pic:cNvPr id="1" name=""/>
+                    <pic:cNvPicPr/>
+                  </pic:nvPicPr>
+                  <pic:blipFill>
+                    <a:blip r:embed="rId12"/>
+                    <a:stretch>
+                      <a:fillRect/>
+                    </a:stretch>
+                  </pic:blipFill>
+                  <pic:spPr>
+                    <a:xfrm>
+                      <a:off x="0" y="0"/>
+                      <a:ext cx="4864629" cy="1836413"/>
+                    </a:xfrm>
+                    <a:prstGeom prst="rect">
+                      <a:avLst/>
+                    </a:prstGeom>
+                  </pic:spPr>
+                </pic:pic>
+              </a:graphicData>
+            </a:graphic>
+          </wp:inline>
+        </w:drawing>
+      </w:r>
+    </w:p>
+    <w:p>
+      <w:pPr>
+        <w:widowControl w:val="0"/>
+        <w:autoSpaceDE w:val="0"/>
+        <w:autoSpaceDN w:val="0"/>
+        <w:adjustRightInd w:val="0"/>
+        <w:spacing w:line="280" w:lineRule="atLeast"/>
+        <w:jc w:val="both"/>
+        <w:rPr>
+          <w:rFonts w:ascii="Times" w:hAnsi="Times" w:cs="Times" w:hint="eastAsia"/>
+          <w:color w:val="000000"/>
+        </w:rPr>
+      </w:pPr>
+      <w:r>
+        <w:rPr>
+          <w:rFonts w:ascii="Times" w:hAnsi="Times" w:cs="Times"/>
+          <w:noProof/>
+          <w:color w:val="000000"/>
+        </w:rPr>
+        <w:drawing>
+          <wp:inline distT="0" distB="0" distL="0" distR="0" wp14:anchorId="1CD7D41E" wp14:editId="20382EA5">
+            <wp:extent cx="5850255" cy="2860040"/>
+            <wp:effectExtent l="0" t="0" r="0" b="10160"/>
+            <wp:docPr id="25" name="Picture 25"/>
+            <wp:cNvGraphicFramePr>
+              <a:graphicFrameLocks xmlns:a="http://schemas.openxmlformats.org/drawingml/2006/main" noChangeAspect="1"/>
+            </wp:cNvGraphicFramePr>
+            <a:graphic xmlns:a="http://schemas.openxmlformats.org/drawingml/2006/main">
+              <a:graphicData uri="http://schemas.openxmlformats.org/drawingml/2006/picture">
+                <pic:pic xmlns:pic="http://schemas.openxmlformats.org/drawingml/2006/picture">
+                  <pic:nvPicPr>
+                    <pic:cNvPr id="1" name=""/>
+                    <pic:cNvPicPr/>
+                  </pic:nvPicPr>
+                  <pic:blipFill>
+                    <a:blip r:embed="rId13"/>
+                    <a:stretch>
+                      <a:fillRect/>
+                    </a:stretch>
+                  </pic:blipFill>
+                  <pic:spPr>
+                    <a:xfrm>
+                      <a:off x="0" y="0"/>
+                      <a:ext cx="5850255" cy="2860040"/>
+                    </a:xfrm>
+                    <a:prstGeom prst="rect">
+                      <a:avLst/>
+                    </a:prstGeom>
+                  </pic:spPr>
+                </pic:pic>
+              </a:graphicData>
+            </a:graphic>
+          </wp:inline>
+        </w:drawing>
+      </w:r>
+    </w:p>
+    <w:p>
+      <w:pPr>
+        <w:widowControl w:val="0"/>
+        <w:autoSpaceDE w:val="0"/>
+        <w:autoSpaceDN w:val="0"/>
+        <w:adjustRightInd w:val="0"/>
+        <w:spacing w:before="120" w:after="120" w:line="280" w:lineRule="atLeast"/>
+        <w:rPr>
+          <w:rFonts w:ascii="Times" w:hAnsi="Times" w:cs="Times" w:hint="eastAsia"/>
+          <w:color w:val="000000"/>
+        </w:rPr>
+      </w:pPr>
+      <w:r>
+        <w:rPr>
+          <w:rFonts w:ascii="Times" w:hAnsi="Times" w:cs="Times" w:hint="eastAsia"/>
+          <w:color w:val="000000"/>
+          <w:lang w:bidi="en-US"/>
+        </w:rPr>
+        <w:t>---</w:t>
+      </w:r>
+      <w:r>
+        <w:rPr>
+          <w:rFonts w:ascii="Times" w:hAnsi="Times" w:cs="Times" w:hint="eastAsia"/>
+          <w:color w:val="00B0F0"/>
+          <w:highlight w:val="blue"/>
+          <w:lang w:bidi="en-US"/>
+        </w:rPr>
+        <w:t>---------------------------------------------------------------------------------------</w:t>
+      </w:r>
+    </w:p>
+    <w:p>
+      <w:pPr>
+        <w:widowControl w:val="0"/>
+        <w:autoSpaceDE w:val="0"/>
+        <w:autoSpaceDN w:val="0"/>
+        <w:adjustRightInd w:val="0"/>
+        <w:spacing w:before="120" w:after="120" w:line="280" w:lineRule="atLeast"/>
+        <w:rPr>
+          <w:rFonts w:ascii="Times" w:hAnsi="Times" w:cs="Times" w:hint="eastAsia"/>
+          <w:color w:val="000000"/>
+        </w:rPr>
+      </w:pPr>
+      <w:r>
+        <w:rPr>
+          <w:rFonts w:ascii="Times" w:hAnsi="Times" w:cs="Times"/>
+          <w:color w:val="000000"/>
+        </w:rPr>
+        <w:drawing>
+          <wp:inline distT="0" distB="0" distL="0" distR="0" wp14:anchorId="3960C937" wp14:editId="0455947A">
+            <wp:extent cx="5943600" cy="1400373"/>
+            <wp:effectExtent l="0" t="0" r="0" b="0"/>
+            <wp:docPr id="8" name="Picture 8"/>
+            <wp:cNvGraphicFramePr>
+              <a:graphicFrameLocks xmlns:a="http://schemas.openxmlformats.org/drawingml/2006/main" noChangeAspect="1"/>
+            </wp:cNvGraphicFramePr>
+            <a:graphic xmlns:a="http://schemas.openxmlformats.org/drawingml/2006/main">
+              <a:graphicData uri="http://schemas.openxmlformats.org/drawingml/2006/picture">
+                <pic:pic xmlns:pic="http://schemas.openxmlformats.org/drawingml/2006/picture">
+                  <pic:nvPicPr>
+                    <pic:cNvPr id="1" name=""/>
+                    <pic:cNvPicPr/>
+                  </pic:nvPicPr>
+                  <pic:blipFill>
+                    <a:blip r:embed="rId14"/>
+                    <a:stretch>
+                      <a:fillRect/>
+                    </a:stretch>
+                  </pic:blipFill>
+                  <pic:spPr>
+                    <a:xfrm>
+                      <a:off x="0" y="0"/>
+                      <a:ext cx="5958967" cy="1403994"/>
+                    </a:xfrm>
+                    <a:prstGeom prst="rect">
+                      <a:avLst/>
+                    </a:prstGeom>
+                  </pic:spPr>
+                </pic:pic>
+              </a:graphicData>
+            </a:graphic>
+          </wp:inline>
+        </w:drawing>
+      </w:r>
+    </w:p>
+    <w:p>
+      <w:pPr>
+        <w:widowControl w:val="0"/>
+        <w:autoSpaceDE w:val="0"/>
+        <w:autoSpaceDN w:val="0"/>
+        <w:adjustRightInd w:val="0"/>
+        <w:spacing w:before="120" w:after="120" w:line="280" w:lineRule="atLeast"/>
+        <w:rPr>
+          <w:rFonts w:ascii="Times" w:hAnsi="Times" w:cs="Times" w:hint="eastAsia"/>
+          <w:color w:val="000000"/>
+        </w:rPr>
+      </w:pPr>
+      <w:r>
+        <w:rPr>
+          <w:rFonts w:ascii="Times" w:hAnsi="Times" w:cs="Times" w:hint="eastAsia"/>
+          <w:color w:val="000000"/>
+          <w:lang w:bidi="en-US"/>
+        </w:rPr>
+        <w:t>---</w:t>
+      </w:r>
+      <w:r>
+        <w:rPr>
+          <w:rFonts w:ascii="Times" w:hAnsi="Times" w:cs="Times" w:hint="eastAsia"/>
+          <w:color w:val="00B0F0"/>
+          <w:highlight w:val="blue"/>
+          <w:lang w:bidi="en-US"/>
+        </w:rPr>
+        <w:t>---------------------------------------------------------------------------------------</w:t>
+      </w:r>
+    </w:p>
+    <w:p>
+      <w:pPr>
+        <w:widowControl w:val="0"/>
+        <w:autoSpaceDE w:val="0"/>
+        <w:autoSpaceDN w:val="0"/>
+        <w:adjustRightInd w:val="0"/>
+        <w:spacing w:before="120" w:after="120" w:line="280" w:lineRule="atLeast"/>
+        <w:rPr>
+          <w:rFonts w:ascii="Times" w:hAnsi="Times" w:cs="Times" w:hint="eastAsia"/>
+          <w:color w:val="000000"/>
+        </w:rPr>
+      </w:pPr>
+      <w:r>
+        <w:rPr>
+          <w:rFonts w:ascii="Times" w:hAnsi="Times" w:cs="Times"/>
+          <w:color w:val="000000"/>
+        </w:rPr>
+        <w:t xml:space="preserve">b) </w:t>
+      </w:r>
+      <w:r>
+        <w:rPr>
+          <w:rFonts w:ascii="Times" w:hAnsi="Times" w:cs="Times"/>
+          <w:color w:val="000000"/>
+        </w:rPr>
+        <w:t xml:space="preserve"> [5 marks] Compare and contrast sequence diagrams and communication diagrams. Discuss the advantages and disadvantages of both kinds of diagrams.</w:t>
+      </w:r>
+    </w:p>
+    <w:p>
+      <w:pPr>
+        <w:widowControl w:val="0"/>
+        <w:autoSpaceDE w:val="0"/>
+        <w:autoSpaceDN w:val="0"/>
+        <w:adjustRightInd w:val="0"/>
+        <w:spacing w:line="280" w:lineRule="atLeast"/>
+        <w:jc w:val="both"/>
+        <w:rPr>
+          <w:rFonts w:ascii="Times" w:hAnsi="Times" w:cs="Times"/>
+          <w:color w:val="0070C0"/>
+        </w:rPr>
+      </w:pPr>
+      <w:r>
+        <w:rPr>
+          <w:rFonts w:ascii="Times" w:hAnsi="Times" w:cs="Times"/>
+          <w:color w:val="0070C0"/>
+        </w:rPr>
+        <w:t>S</w:t>
+      </w:r>
+      <w:r>
+        <w:rPr>
+          <w:rFonts w:ascii="Times" w:hAnsi="Times" w:cs="Times" w:hint="eastAsia"/>
+          <w:color w:val="0070C0"/>
+        </w:rPr>
+        <w:t xml:space="preserve">equence diagrams -&gt; </w:t>
+      </w:r>
+      <w:r>
+        <w:rPr>
+          <w:rFonts w:ascii="Times" w:hAnsi="Times" w:cs="Times"/>
+          <w:color w:val="0070C0"/>
+        </w:rPr>
+        <w:t>Strength</w:t>
+      </w:r>
+      <w:r>
+        <w:rPr>
+          <w:rFonts w:ascii="Times" w:hAnsi="Times" w:cs="Times" w:hint="eastAsia"/>
+          <w:color w:val="0070C0"/>
+        </w:rPr>
+        <w:t xml:space="preserve">: </w:t>
+      </w:r>
+      <w:r>
+        <w:rPr>
+          <w:rFonts w:ascii="Times" w:hAnsi="Times" w:cs="Times"/>
+          <w:color w:val="0070C0"/>
+        </w:rPr>
+        <w:t>clearly show ordering of messages</w:t>
+      </w:r>
+    </w:p>
+    <w:p>
+      <w:pPr>
+        <w:widowControl w:val="0"/>
+        <w:autoSpaceDE w:val="0"/>
+        <w:autoSpaceDN w:val="0"/>
+        <w:adjustRightInd w:val="0"/>
+        <w:spacing w:line="280" w:lineRule="atLeast"/>
+        <w:jc w:val="both"/>
+        <w:rPr>
+          <w:rFonts w:ascii="Times" w:hAnsi="Times" w:cs="Times" w:hint="eastAsia"/>
+          <w:color w:val="0070C0"/>
+        </w:rPr>
+      </w:pPr>
+      <w:r>
+        <w:rPr>
+          <w:rFonts w:ascii="Times" w:hAnsi="Times" w:cs="Times"/>
+          <w:color w:val="0070C0"/>
+        </w:rPr>
+        <w:t>Weakness</w:t>
+      </w:r>
+      <w:r>
+        <w:rPr>
+          <w:rFonts w:ascii="Times" w:hAnsi="Times" w:cs="Times" w:hint="eastAsia"/>
+          <w:color w:val="0070C0"/>
+        </w:rPr>
+        <w:t>:</w:t>
+      </w:r>
+      <w:r>
+        <w:rPr>
+          <w:rFonts w:ascii="Times" w:hAnsi="Times" w:cs="Times" w:hint="eastAsia"/>
+          <w:color w:val="0070C0"/>
+        </w:rPr>
+        <w:t xml:space="preserve"> </w:t>
+      </w:r>
+      <w:r>
+        <w:rPr>
+          <w:rFonts w:ascii="Times" w:hAnsi="Times" w:cs="Times"/>
+          <w:color w:val="0070C0"/>
+        </w:rPr>
+        <w:t>don’t show links become very wide</w:t>
+      </w:r>
+    </w:p>
+    <w:p>
+      <w:pPr>
+        <w:widowControl w:val="0"/>
+        <w:autoSpaceDE w:val="0"/>
+        <w:autoSpaceDN w:val="0"/>
+        <w:adjustRightInd w:val="0"/>
+        <w:spacing w:line="280" w:lineRule="atLeast"/>
+        <w:jc w:val="both"/>
+        <w:rPr>
+          <w:rFonts w:ascii="Times" w:hAnsi="Times" w:cs="Times"/>
+          <w:color w:val="0070C0"/>
+        </w:rPr>
+      </w:pPr>
+      <w:r>
+        <w:rPr>
+          <w:rFonts w:ascii="Times" w:hAnsi="Times" w:cs="Times" w:hint="eastAsia"/>
+          <w:color w:val="0070C0"/>
+        </w:rPr>
+        <w:t xml:space="preserve">Communication diagrams: -&gt; </w:t>
+      </w:r>
+      <w:r>
+        <w:rPr>
+          <w:rFonts w:ascii="Times" w:hAnsi="Times" w:cs="Times"/>
+          <w:color w:val="0070C0"/>
+        </w:rPr>
+        <w:t>Strength</w:t>
+      </w:r>
+      <w:r>
+        <w:rPr>
+          <w:rFonts w:ascii="Times" w:hAnsi="Times" w:cs="Times" w:hint="eastAsia"/>
+          <w:color w:val="0070C0"/>
+        </w:rPr>
+        <w:t xml:space="preserve">: </w:t>
+      </w:r>
+      <w:r>
+        <w:rPr>
+          <w:rFonts w:ascii="Times" w:hAnsi="Times" w:cs="Times"/>
+          <w:color w:val="0070C0"/>
+        </w:rPr>
+        <w:t>show links &amp; use space economically</w:t>
+      </w:r>
+    </w:p>
+    <w:p>
+      <w:pPr>
+        <w:widowControl w:val="0"/>
+        <w:autoSpaceDE w:val="0"/>
+        <w:autoSpaceDN w:val="0"/>
+        <w:adjustRightInd w:val="0"/>
+        <w:spacing w:line="280" w:lineRule="atLeast"/>
+        <w:jc w:val="both"/>
+        <w:rPr>
+          <w:rFonts w:ascii="Times" w:hAnsi="Times" w:cs="Times" w:hint="eastAsia"/>
+          <w:color w:val="0070C0"/>
+        </w:rPr>
+      </w:pPr>
+      <w:r>
+        <w:rPr>
+          <w:rFonts w:ascii="Times" w:hAnsi="Times" w:cs="Times"/>
+          <w:color w:val="0070C0"/>
+        </w:rPr>
+        <w:t>Weakness</w:t>
+      </w:r>
+      <w:r>
+        <w:rPr>
+          <w:rFonts w:ascii="Times" w:hAnsi="Times" w:cs="Times" w:hint="eastAsia"/>
+          <w:color w:val="0070C0"/>
+        </w:rPr>
+        <w:t xml:space="preserve">: </w:t>
+      </w:r>
+      <w:r>
+        <w:rPr>
+          <w:rFonts w:ascii="Times" w:hAnsi="Times" w:cs="Times"/>
+          <w:color w:val="0070C0"/>
+        </w:rPr>
+        <w:t>difficult to see message sequence</w:t>
+      </w:r>
+    </w:p>
+    <w:p>
+      <w:pPr>
+        <w:widowControl w:val="0"/>
+        <w:autoSpaceDE w:val="0"/>
+        <w:autoSpaceDN w:val="0"/>
+        <w:adjustRightInd w:val="0"/>
+        <w:spacing w:before="120" w:after="120" w:line="280" w:lineRule="atLeast"/>
+        <w:rPr>
+          <w:rFonts w:ascii="Times" w:hAnsi="Times" w:cs="Times" w:hint="eastAsia"/>
+          <w:color w:val="000000"/>
         </w:rPr>
       </w:pPr>
     </w:p>
@@ -4126,38 +5103,160 @@
         <w:widowControl w:val="0"/>
         <w:numPr>
           <w:ilvl w:val="0"/>
-          <w:numId w:val="1"/>
+          <w:numId w:val="15"/>
         </w:numPr>
         <w:autoSpaceDE w:val="0"/>
         <w:autoSpaceDN w:val="0"/>
         <w:adjustRightInd w:val="0"/>
         <w:spacing w:before="120" w:after="120" w:line="280" w:lineRule="atLeast"/>
-        <w:ind w:left="-142" w:firstLine="142"/>
-        <w:rPr>
-          <w:rFonts w:ascii="Times" w:hAnsi="Times" w:cs="Times"/>
-          <w:color w:val="000000"/>
-          <w:lang w:val="en-AU"/>
-        </w:rPr>
-      </w:pPr>
-      <w:r>
-        <w:rPr>
-          <w:rFonts w:ascii="Times" w:hAnsi="Times" w:cs="Times"/>
-          <w:color w:val="000000"/>
-          <w:lang w:val="en-AU"/>
-        </w:rPr>
-        <w:t>[2 marks] In what way can you capture alternative execution paths in a sequence dia-grams?</w:t>
-      </w:r>
-    </w:p>
-    <w:p>
-      <w:pPr>
-        <w:widowControl w:val="0"/>
-        <w:autoSpaceDE w:val="0"/>
-        <w:autoSpaceDN w:val="0"/>
-        <w:adjustRightInd w:val="0"/>
-        <w:spacing w:before="120" w:after="120" w:line="280" w:lineRule="atLeast"/>
-        <w:ind w:left="720"/>
-        <w:rPr>
-          <w:rFonts w:ascii="Times" w:hAnsi="Times" w:cs="Times"/>
+        <w:ind w:left="0"/>
+        <w:rPr>
+          <w:rFonts w:ascii="Times" w:hAnsi="Times" w:cs="Times"/>
+          <w:color w:val="000000"/>
+        </w:rPr>
+      </w:pPr>
+      <w:r>
+        <w:rPr>
+          <w:rFonts w:ascii="Times" w:hAnsi="Times" w:cs="Times"/>
+          <w:color w:val="000000"/>
+        </w:rPr>
+        <w:t xml:space="preserve">Briefly explain how you could use interaction diagrams in </w:t>
+      </w:r>
+      <w:r>
+        <w:rPr>
+          <w:rFonts w:ascii="Times" w:hAnsi="Times" w:cs="Times"/>
+          <w:color w:val="C00000"/>
+        </w:rPr>
+        <w:t xml:space="preserve">both implementation </w:t>
+      </w:r>
+      <w:r>
+        <w:rPr>
+          <w:rFonts w:ascii="Times" w:hAnsi="Times" w:cs="Times"/>
+          <w:color w:val="000000"/>
+        </w:rPr>
+        <w:t>and testing phases respectively</w:t>
+      </w:r>
+      <w:r>
+        <w:rPr>
+          <w:rFonts w:ascii="Times" w:hAnsi="Times" w:cs="Times" w:hint="eastAsia"/>
+          <w:color w:val="FF0000"/>
+        </w:rPr>
+        <w:t>（</w:t>
+      </w:r>
+      <w:r>
+        <w:rPr>
+          <w:rFonts w:ascii="Times" w:hAnsi="Times" w:cs="Times" w:hint="eastAsia"/>
+          <w:color w:val="FF0000"/>
+        </w:rPr>
+        <w:t>2</w:t>
+      </w:r>
+      <w:r>
+        <w:rPr>
+          <w:rFonts w:ascii="Times" w:hAnsi="Times" w:cs="Times" w:hint="eastAsia"/>
+          <w:color w:val="FF0000"/>
+        </w:rPr>
+        <w:t>）</w:t>
+      </w:r>
+    </w:p>
+    <w:p>
+      <w:pPr>
+        <w:widowControl w:val="0"/>
+        <w:autoSpaceDE w:val="0"/>
+        <w:autoSpaceDN w:val="0"/>
+        <w:adjustRightInd w:val="0"/>
+        <w:spacing w:line="280" w:lineRule="atLeast"/>
+        <w:jc w:val="both"/>
+        <w:rPr>
+          <w:rFonts w:ascii="Times" w:hAnsi="Times" w:cs="Times" w:hint="eastAsia"/>
+          <w:color w:val="0070C0"/>
+        </w:rPr>
+      </w:pPr>
+      <w:r>
+        <w:rPr>
+          <w:rFonts w:ascii="Times" w:hAnsi="Times" w:cs="Times"/>
+          <w:color w:val="0070C0"/>
+        </w:rPr>
+        <w:t>during analysis, to improve individual or group understanding of inter-object behaviour</w:t>
+      </w:r>
+    </w:p>
+    <w:p>
+      <w:pPr>
+        <w:widowControl w:val="0"/>
+        <w:autoSpaceDE w:val="0"/>
+        <w:autoSpaceDN w:val="0"/>
+        <w:adjustRightInd w:val="0"/>
+        <w:spacing w:line="280" w:lineRule="atLeast"/>
+        <w:jc w:val="both"/>
+        <w:rPr>
+          <w:rFonts w:ascii="Times" w:hAnsi="Times" w:cs="Times" w:hint="eastAsia"/>
+          <w:color w:val="0070C0"/>
+        </w:rPr>
+      </w:pPr>
+      <w:r>
+        <w:rPr>
+          <w:rFonts w:ascii="Times" w:hAnsi="Times" w:cs="Times"/>
+          <w:color w:val="0070C0"/>
+        </w:rPr>
+        <w:t>during design, to precisely (but typically partially) describe inter-object/process communication</w:t>
+      </w:r>
+    </w:p>
+    <w:p>
+      <w:pPr>
+        <w:widowControl w:val="0"/>
+        <w:autoSpaceDE w:val="0"/>
+        <w:autoSpaceDN w:val="0"/>
+        <w:adjustRightInd w:val="0"/>
+        <w:spacing w:line="280" w:lineRule="atLeast"/>
+        <w:jc w:val="both"/>
+        <w:rPr>
+          <w:rFonts w:ascii="Times" w:hAnsi="Times" w:cs="Times" w:hint="eastAsia"/>
+          <w:color w:val="0070C0"/>
+        </w:rPr>
+      </w:pPr>
+      <w:r>
+        <w:rPr>
+          <w:rFonts w:ascii="Times" w:hAnsi="Times" w:cs="Times"/>
+          <w:color w:val="0070C0"/>
+        </w:rPr>
+        <w:t>during testing, the traces can be compared with those described in the earlier phases</w:t>
+      </w:r>
+    </w:p>
+    <w:p>
+      <w:pPr>
+        <w:pStyle w:val="ListParagraph"/>
+        <w:widowControl w:val="0"/>
+        <w:autoSpaceDE w:val="0"/>
+        <w:autoSpaceDN w:val="0"/>
+        <w:adjustRightInd w:val="0"/>
+        <w:spacing w:before="120" w:after="120" w:line="280" w:lineRule="atLeast"/>
+        <w:rPr>
+          <w:rFonts w:ascii="Times" w:hAnsi="Times" w:cs="Times" w:hint="eastAsia"/>
+          <w:color w:val="000000"/>
+        </w:rPr>
+      </w:pPr>
+    </w:p>
+    <w:p>
+      <w:pPr>
+        <w:widowControl w:val="0"/>
+        <w:autoSpaceDE w:val="0"/>
+        <w:autoSpaceDN w:val="0"/>
+        <w:adjustRightInd w:val="0"/>
+        <w:spacing w:before="120" w:after="120" w:line="280" w:lineRule="atLeast"/>
+        <w:rPr>
+          <w:rFonts w:ascii="Times" w:hAnsi="Times" w:cs="Times"/>
+          <w:color w:val="000000"/>
+        </w:rPr>
+      </w:pPr>
+    </w:p>
+    <w:p>
+      <w:pPr>
+        <w:widowControl w:val="0"/>
+        <w:autoSpaceDE w:val="0"/>
+        <w:autoSpaceDN w:val="0"/>
+        <w:adjustRightInd w:val="0"/>
+        <w:spacing w:before="120" w:after="120" w:line="280" w:lineRule="atLeast"/>
+        <w:rPr>
+          <w:rFonts w:ascii="Times" w:hAnsi="Times" w:cs="Times" w:hint="eastAsia"/>
           <w:color w:val="000000"/>
         </w:rPr>
       </w:pPr>
@@ -4208,52 +5307,415 @@
         <w:autoSpaceDN w:val="0"/>
         <w:adjustRightInd w:val="0"/>
         <w:spacing w:before="120" w:after="120" w:line="280" w:lineRule="atLeast"/>
-        <w:rPr>
-          <w:rFonts w:ascii="Helvetica Neue" w:hAnsi="Helvetica Neue" w:cs="Helvetica Neue"/>
-          <w:color w:val="353535"/>
-          <w:lang w:bidi="en-US"/>
-        </w:rPr>
-      </w:pPr>
-      <w:r>
-        <w:rPr>
-          <w:rFonts w:ascii="Helvetica Neue" w:hAnsi="Helvetica Neue" w:cs="Helvetica Neue"/>
-          <w:color w:val="353535"/>
-          <w:lang w:bidi="en-US"/>
-        </w:rPr>
-        <w:t>Create a UML state diagram that describes the behaviour of a cleaning robot. Initially, the robot is idle. After 48 hours of inactivity or when the user presses the "go" button on a remote control, the robot starts cleaning the floor and normally keeps moving forward until it has covered all of the floor or the user presses the "cancel" button. The user can also set the speed to "fast" (noisier operation) or "slow" (quieter operation) at any time. If the robot encounters an obstacle, it turns by 15 degrees and then reverses direction - i.e., moves backwards if it has been moving forwards and moves forwards if it has been moving backwards. At any point in time an "error" condition may occur. If the "nature" of the error is "minor" the robot will self-repair and then continue. If the "nature" of the error is "fatal", the robot will terminate all activity immediately and indefinitely.</w:t>
-      </w:r>
-    </w:p>
-    <w:p>
-      <w:pPr>
-        <w:widowControl w:val="0"/>
-        <w:autoSpaceDE w:val="0"/>
-        <w:autoSpaceDN w:val="0"/>
-        <w:adjustRightInd w:val="0"/>
-        <w:spacing w:before="120" w:after="120" w:line="280" w:lineRule="atLeast"/>
-        <w:rPr>
-          <w:rFonts w:ascii="Helvetica Neue" w:hAnsi="Helvetica Neue" w:cs="Helvetica Neue"/>
-          <w:color w:val="353535"/>
-          <w:lang w:bidi="en-US"/>
-        </w:rPr>
-      </w:pPr>
-      <w:r>
-        <w:rPr>
-          <w:rFonts w:ascii="Helvetica Neue" w:hAnsi="Helvetica Neue" w:cs="Helvetica Neue"/>
-          <w:color w:val="353535"/>
-          <w:lang w:bidi="en-US"/>
-        </w:rPr>
-        <w:t>Marks are awarded for using advanced notation that goes beyond using only states and transitions.</w:t>
-      </w:r>
-    </w:p>
-    <w:p>
-      <w:pPr>
-        <w:widowControl w:val="0"/>
-        <w:autoSpaceDE w:val="0"/>
-        <w:autoSpaceDN w:val="0"/>
-        <w:adjustRightInd w:val="0"/>
-        <w:spacing w:before="120" w:after="120" w:line="280" w:lineRule="atLeast"/>
-        <w:rPr>
-          <w:rFonts w:ascii="Helvetica Neue" w:hAnsi="Helvetica Neue" w:cs="Helvetica Neue"/>
+        <w:jc w:val="both"/>
+        <w:rPr>
+          <w:rFonts w:ascii="Helvetica Neue" w:hAnsi="Helvetica Neue" w:cs="Helvetica Neue"/>
+          <w:color w:val="353535"/>
+          <w:lang w:bidi="en-US"/>
+        </w:rPr>
+      </w:pPr>
+      <w:r>
+        <w:rPr>
+          <w:rFonts w:ascii="Helvetica Neue" w:hAnsi="Helvetica Neue" w:cs="Helvetica Neue"/>
+          <w:color w:val="353535"/>
+          <w:lang w:bidi="en-US"/>
+        </w:rPr>
+        <w:t xml:space="preserve">Create a </w:t>
+      </w:r>
+      <w:r>
+        <w:rPr>
+          <w:rFonts w:ascii="Helvetica Neue" w:hAnsi="Helvetica Neue" w:cs="Helvetica Neue"/>
+          <w:color w:val="FF0000"/>
+          <w:lang w:bidi="en-US"/>
+        </w:rPr>
+        <w:t xml:space="preserve">UML state diagram </w:t>
+      </w:r>
+      <w:r>
+        <w:rPr>
+          <w:rFonts w:ascii="Helvetica Neue" w:hAnsi="Helvetica Neue" w:cs="Helvetica Neue"/>
+          <w:color w:val="353535"/>
+          <w:lang w:bidi="en-US"/>
+        </w:rPr>
+        <w:t xml:space="preserve">that describes the </w:t>
+      </w:r>
+      <w:r>
+        <w:rPr>
+          <w:rFonts w:ascii="Helvetica Neue" w:hAnsi="Helvetica Neue" w:cs="Helvetica Neue"/>
+          <w:color w:val="FF0000"/>
+          <w:lang w:bidi="en-US"/>
+        </w:rPr>
+        <w:t>behaviour of a cleaning robot</w:t>
+      </w:r>
+      <w:r>
+        <w:rPr>
+          <w:rFonts w:ascii="Helvetica Neue" w:hAnsi="Helvetica Neue" w:cs="Helvetica Neue"/>
+          <w:color w:val="353535"/>
+          <w:lang w:bidi="en-US"/>
+        </w:rPr>
+        <w:t xml:space="preserve">. </w:t>
+      </w:r>
+      <w:r>
+        <w:rPr>
+          <w:rFonts w:ascii="Helvetica Neue" w:hAnsi="Helvetica Neue" w:cs="Helvetica Neue"/>
+          <w:color w:val="FF0000"/>
+          <w:lang w:bidi="en-US"/>
+        </w:rPr>
+        <w:t xml:space="preserve">Initially, </w:t>
+      </w:r>
+      <w:r>
+        <w:rPr>
+          <w:rFonts w:ascii="Helvetica Neue" w:hAnsi="Helvetica Neue" w:cs="Helvetica Neue"/>
+          <w:color w:val="000000" w:themeColor="text1"/>
+          <w:lang w:bidi="en-US"/>
+        </w:rPr>
+        <w:t xml:space="preserve">the robot </w:t>
+      </w:r>
+      <w:r>
+        <w:rPr>
+          <w:rFonts w:ascii="Helvetica Neue" w:hAnsi="Helvetica Neue" w:cs="Helvetica Neue"/>
+          <w:color w:val="353535"/>
+          <w:lang w:bidi="en-US"/>
+        </w:rPr>
+        <w:t>is</w:t>
+      </w:r>
+      <w:r>
+        <w:rPr>
+          <w:rFonts w:ascii="Helvetica Neue" w:hAnsi="Helvetica Neue" w:cs="Helvetica Neue"/>
+          <w:color w:val="FF0000"/>
+          <w:lang w:bidi="en-US"/>
+        </w:rPr>
+        <w:t xml:space="preserve"> idle</w:t>
+      </w:r>
+      <w:r>
+        <w:rPr>
+          <w:rFonts w:ascii="Helvetica Neue" w:hAnsi="Helvetica Neue" w:cs="Helvetica Neue"/>
+          <w:color w:val="353535"/>
+          <w:lang w:bidi="en-US"/>
+        </w:rPr>
+        <w:t xml:space="preserve">. </w:t>
+      </w:r>
+      <w:r>
+        <w:rPr>
+          <w:rFonts w:ascii="Helvetica Neue" w:hAnsi="Helvetica Neue" w:cs="Helvetica Neue"/>
+          <w:color w:val="0070C0"/>
+          <w:lang w:bidi="en-US"/>
+        </w:rPr>
+        <w:t xml:space="preserve">After 48 hours of inactivity </w:t>
+      </w:r>
+      <w:r>
+        <w:rPr>
+          <w:rFonts w:ascii="Helvetica Neue" w:hAnsi="Helvetica Neue" w:cs="Helvetica Neue"/>
+          <w:color w:val="353535"/>
+          <w:lang w:bidi="en-US"/>
+        </w:rPr>
+        <w:t xml:space="preserve">or when the </w:t>
+      </w:r>
+      <w:r>
+        <w:rPr>
+          <w:rFonts w:ascii="Helvetica Neue" w:hAnsi="Helvetica Neue" w:cs="Helvetica Neue"/>
+          <w:color w:val="0070C0"/>
+          <w:lang w:bidi="en-US"/>
+        </w:rPr>
+        <w:t xml:space="preserve">user presses the "go" </w:t>
+      </w:r>
+      <w:r>
+        <w:rPr>
+          <w:rFonts w:ascii="Helvetica Neue" w:hAnsi="Helvetica Neue" w:cs="Helvetica Neue"/>
+          <w:color w:val="353535"/>
+          <w:lang w:bidi="en-US"/>
+        </w:rPr>
+        <w:t>button</w:t>
+      </w:r>
+      <w:r>
+        <w:rPr>
+          <w:rFonts w:ascii="Helvetica Neue" w:hAnsi="Helvetica Neue" w:cs="Helvetica Neue"/>
+          <w:color w:val="000000" w:themeColor="text1"/>
+          <w:lang w:bidi="en-US"/>
+        </w:rPr>
+        <w:t xml:space="preserve"> on a remote control</w:t>
+      </w:r>
+      <w:r>
+        <w:rPr>
+          <w:rFonts w:ascii="Helvetica Neue" w:hAnsi="Helvetica Neue" w:cs="Helvetica Neue"/>
+          <w:color w:val="353535"/>
+          <w:lang w:bidi="en-US"/>
+        </w:rPr>
+        <w:t xml:space="preserve">, the robot </w:t>
+      </w:r>
+      <w:r>
+        <w:rPr>
+          <w:rFonts w:ascii="Helvetica Neue" w:hAnsi="Helvetica Neue" w:cs="Helvetica Neue"/>
+          <w:color w:val="FF0000"/>
+          <w:lang w:bidi="en-US"/>
+        </w:rPr>
+        <w:t xml:space="preserve">starts cleaning the floor </w:t>
+      </w:r>
+      <w:r>
+        <w:rPr>
+          <w:rFonts w:ascii="Helvetica Neue" w:hAnsi="Helvetica Neue" w:cs="Helvetica Neue"/>
+          <w:color w:val="353535"/>
+          <w:lang w:bidi="en-US"/>
+        </w:rPr>
+        <w:t xml:space="preserve">and normally </w:t>
+      </w:r>
+      <w:r>
+        <w:rPr>
+          <w:rFonts w:ascii="Helvetica Neue" w:hAnsi="Helvetica Neue" w:cs="Helvetica Neue"/>
+          <w:color w:val="FF0000"/>
+          <w:lang w:bidi="en-US"/>
+        </w:rPr>
+        <w:t xml:space="preserve">keeps moving </w:t>
+      </w:r>
+      <w:r>
+        <w:rPr>
+          <w:rFonts w:ascii="Helvetica Neue" w:hAnsi="Helvetica Neue" w:cs="Helvetica Neue"/>
+          <w:color w:val="353535"/>
+          <w:lang w:bidi="en-US"/>
+        </w:rPr>
+        <w:t xml:space="preserve">forward </w:t>
+      </w:r>
+      <w:r>
+        <w:rPr>
+          <w:rFonts w:ascii="Helvetica Neue" w:hAnsi="Helvetica Neue" w:cs="Helvetica Neue"/>
+          <w:color w:val="0070C0"/>
+          <w:lang w:bidi="en-US"/>
+        </w:rPr>
+        <w:t xml:space="preserve">until it has covered all of the floor </w:t>
+      </w:r>
+      <w:r>
+        <w:rPr>
+          <w:rFonts w:ascii="Helvetica Neue" w:hAnsi="Helvetica Neue" w:cs="Helvetica Neue"/>
+          <w:color w:val="353535"/>
+          <w:lang w:bidi="en-US"/>
+        </w:rPr>
+        <w:t xml:space="preserve">or </w:t>
+      </w:r>
+      <w:r>
+        <w:rPr>
+          <w:rFonts w:ascii="Helvetica Neue" w:hAnsi="Helvetica Neue" w:cs="Helvetica Neue"/>
+          <w:color w:val="0070C0"/>
+          <w:lang w:bidi="en-US"/>
+        </w:rPr>
+        <w:t>the user presses the "cancel" button</w:t>
+      </w:r>
+      <w:r>
+        <w:rPr>
+          <w:rFonts w:ascii="Helvetica Neue" w:hAnsi="Helvetica Neue" w:cs="Helvetica Neue"/>
+          <w:color w:val="353535"/>
+          <w:lang w:bidi="en-US"/>
+        </w:rPr>
+        <w:t xml:space="preserve">. The user can also </w:t>
+      </w:r>
+      <w:r>
+        <w:rPr>
+          <w:rFonts w:ascii="Helvetica Neue" w:hAnsi="Helvetica Neue" w:cs="Helvetica Neue"/>
+          <w:color w:val="0070C0"/>
+          <w:lang w:bidi="en-US"/>
+        </w:rPr>
+        <w:t xml:space="preserve">set the speed to "fast" </w:t>
+      </w:r>
+      <w:r>
+        <w:rPr>
+          <w:rFonts w:ascii="Helvetica Neue" w:hAnsi="Helvetica Neue" w:cs="Helvetica Neue"/>
+          <w:color w:val="353535"/>
+          <w:lang w:bidi="en-US"/>
+        </w:rPr>
+        <w:t xml:space="preserve">(noisier operation) or </w:t>
+      </w:r>
+      <w:r>
+        <w:rPr>
+          <w:rFonts w:ascii="Helvetica Neue" w:hAnsi="Helvetica Neue" w:cs="Helvetica Neue"/>
+          <w:color w:val="0070C0"/>
+          <w:lang w:bidi="en-US"/>
+        </w:rPr>
+        <w:t xml:space="preserve">"slow" </w:t>
+      </w:r>
+      <w:r>
+        <w:rPr>
+          <w:rFonts w:ascii="Helvetica Neue" w:hAnsi="Helvetica Neue" w:cs="Helvetica Neue"/>
+          <w:color w:val="353535"/>
+          <w:lang w:bidi="en-US"/>
+        </w:rPr>
+        <w:t xml:space="preserve">(quieter operation) at </w:t>
+      </w:r>
+      <w:r>
+        <w:rPr>
+          <w:rFonts w:ascii="Helvetica Neue" w:hAnsi="Helvetica Neue" w:cs="Helvetica Neue"/>
+          <w:color w:val="0070C0"/>
+          <w:lang w:bidi="en-US"/>
+        </w:rPr>
+        <w:t xml:space="preserve">any time. </w:t>
+      </w:r>
+      <w:r>
+        <w:rPr>
+          <w:rFonts w:ascii="Helvetica Neue" w:hAnsi="Helvetica Neue" w:cs="Helvetica Neue"/>
+          <w:color w:val="353535"/>
+          <w:lang w:bidi="en-US"/>
+        </w:rPr>
+        <w:t xml:space="preserve">If the robot </w:t>
+      </w:r>
+      <w:r>
+        <w:rPr>
+          <w:rFonts w:ascii="Helvetica Neue" w:hAnsi="Helvetica Neue" w:cs="Helvetica Neue"/>
+          <w:color w:val="0070C0"/>
+          <w:lang w:bidi="en-US"/>
+        </w:rPr>
+        <w:t>encounters an obstacle</w:t>
+      </w:r>
+      <w:r>
+        <w:rPr>
+          <w:rFonts w:ascii="Helvetica Neue" w:hAnsi="Helvetica Neue" w:cs="Helvetica Neue"/>
+          <w:color w:val="353535"/>
+          <w:lang w:bidi="en-US"/>
+        </w:rPr>
+        <w:t xml:space="preserve">, it </w:t>
+      </w:r>
+      <w:r>
+        <w:rPr>
+          <w:rFonts w:ascii="Helvetica Neue" w:hAnsi="Helvetica Neue" w:cs="Helvetica Neue"/>
+          <w:color w:val="FF0000"/>
+          <w:lang w:bidi="en-US"/>
+        </w:rPr>
+        <w:t xml:space="preserve">turns by 15 degrees </w:t>
+      </w:r>
+      <w:r>
+        <w:rPr>
+          <w:rFonts w:ascii="Helvetica Neue" w:hAnsi="Helvetica Neue" w:cs="Helvetica Neue"/>
+          <w:color w:val="353535"/>
+          <w:lang w:bidi="en-US"/>
+        </w:rPr>
+        <w:t xml:space="preserve">and then </w:t>
+      </w:r>
+      <w:r>
+        <w:rPr>
+          <w:rFonts w:ascii="Helvetica Neue" w:hAnsi="Helvetica Neue" w:cs="Helvetica Neue"/>
+          <w:color w:val="FF0000"/>
+          <w:lang w:bidi="en-US"/>
+        </w:rPr>
+        <w:t>reverses direction</w:t>
+      </w:r>
+      <w:r>
+        <w:rPr>
+          <w:rFonts w:ascii="Helvetica Neue" w:hAnsi="Helvetica Neue" w:cs="Helvetica Neue"/>
+          <w:color w:val="353535"/>
+          <w:lang w:bidi="en-US"/>
+        </w:rPr>
+        <w:t xml:space="preserve"> - i.e., </w:t>
+      </w:r>
+      <w:r>
+        <w:rPr>
+          <w:rFonts w:ascii="Helvetica Neue" w:hAnsi="Helvetica Neue" w:cs="Helvetica Neue"/>
+          <w:color w:val="FF0000"/>
+          <w:lang w:bidi="en-US"/>
+        </w:rPr>
+        <w:t xml:space="preserve">moves backwards </w:t>
+      </w:r>
+      <w:r>
+        <w:rPr>
+          <w:rFonts w:ascii="Helvetica Neue" w:hAnsi="Helvetica Neue" w:cs="Helvetica Neue"/>
+          <w:color w:val="0070C0"/>
+          <w:lang w:bidi="en-US"/>
+        </w:rPr>
+        <w:t xml:space="preserve">if it has been moving forwards </w:t>
+      </w:r>
+      <w:r>
+        <w:rPr>
+          <w:rFonts w:ascii="Helvetica Neue" w:hAnsi="Helvetica Neue" w:cs="Helvetica Neue"/>
+          <w:color w:val="353535"/>
+          <w:lang w:bidi="en-US"/>
+        </w:rPr>
+        <w:t xml:space="preserve">and </w:t>
+      </w:r>
+      <w:r>
+        <w:rPr>
+          <w:rFonts w:ascii="Helvetica Neue" w:hAnsi="Helvetica Neue" w:cs="Helvetica Neue"/>
+          <w:color w:val="FF0000"/>
+          <w:lang w:bidi="en-US"/>
+        </w:rPr>
+        <w:t xml:space="preserve">moves forwards </w:t>
+      </w:r>
+      <w:r>
+        <w:rPr>
+          <w:rFonts w:ascii="Helvetica Neue" w:hAnsi="Helvetica Neue" w:cs="Helvetica Neue"/>
+          <w:color w:val="0070C0"/>
+          <w:lang w:bidi="en-US"/>
+        </w:rPr>
+        <w:t>if it has been moving backwards</w:t>
+      </w:r>
+      <w:r>
+        <w:rPr>
+          <w:rFonts w:ascii="Helvetica Neue" w:hAnsi="Helvetica Neue" w:cs="Helvetica Neue"/>
+          <w:color w:val="353535"/>
+          <w:lang w:bidi="en-US"/>
+        </w:rPr>
+        <w:t>. At a</w:t>
+      </w:r>
+      <w:bookmarkStart w:id="0" w:name="_GoBack"/>
+      <w:bookmarkEnd w:id="0"/>
+      <w:r>
+        <w:rPr>
+          <w:rFonts w:ascii="Helvetica Neue" w:hAnsi="Helvetica Neue" w:cs="Helvetica Neue"/>
+          <w:color w:val="353535"/>
+          <w:lang w:bidi="en-US"/>
+        </w:rPr>
+        <w:t>ny point in time an "error" condition may occur. If the "nature" of the error is "minor" the robot will self-repair and then continue. If the "nature" of the error is "fatal", the robot will terminate all activity immediately and indefinitely.</w:t>
+      </w:r>
+    </w:p>
+    <w:p>
+      <w:pPr>
+        <w:widowControl w:val="0"/>
+        <w:autoSpaceDE w:val="0"/>
+        <w:autoSpaceDN w:val="0"/>
+        <w:adjustRightInd w:val="0"/>
+        <w:spacing w:before="120" w:after="120" w:line="280" w:lineRule="atLeast"/>
+        <w:rPr>
+          <w:rFonts w:ascii="Helvetica Neue" w:hAnsi="Helvetica Neue" w:cs="Helvetica Neue"/>
+          <w:color w:val="FF0000"/>
+          <w:lang w:bidi="en-US"/>
+        </w:rPr>
+      </w:pPr>
+      <w:r>
+        <w:rPr>
+          <w:rFonts w:ascii="Helvetica Neue" w:hAnsi="Helvetica Neue" w:cs="Helvetica Neue"/>
+          <w:color w:val="353535"/>
+          <w:lang w:bidi="en-US"/>
+        </w:rPr>
+        <w:t xml:space="preserve">Marks are awarded for </w:t>
+      </w:r>
+      <w:r>
+        <w:rPr>
+          <w:rFonts w:ascii="Helvetica Neue" w:hAnsi="Helvetica Neue" w:cs="Helvetica Neue"/>
+          <w:color w:val="FF0000"/>
+          <w:lang w:bidi="en-US"/>
+        </w:rPr>
+        <w:t>using advanced notation</w:t>
+      </w:r>
+      <w:r>
+        <w:rPr>
+          <w:rFonts w:ascii="Helvetica Neue" w:hAnsi="Helvetica Neue" w:cs="Helvetica Neue"/>
+          <w:color w:val="353535"/>
+          <w:lang w:bidi="en-US"/>
+        </w:rPr>
+        <w:t xml:space="preserve"> that </w:t>
+      </w:r>
+      <w:r>
+        <w:rPr>
+          <w:rFonts w:ascii="Helvetica Neue" w:hAnsi="Helvetica Neue" w:cs="Helvetica Neue"/>
+          <w:color w:val="FF0000"/>
+          <w:lang w:bidi="en-US"/>
+        </w:rPr>
+        <w:t>goes beyond using only states and transitions.</w:t>
+      </w:r>
+    </w:p>
+    <w:p>
+      <w:pPr>
+        <w:widowControl w:val="0"/>
+        <w:autoSpaceDE w:val="0"/>
+        <w:autoSpaceDN w:val="0"/>
+        <w:adjustRightInd w:val="0"/>
+        <w:spacing w:before="120" w:after="120" w:line="280" w:lineRule="atLeast"/>
+        <w:rPr>
+          <w:rFonts w:ascii="Helvetica Neue" w:hAnsi="Helvetica Neue" w:cs="Helvetica Neue" w:hint="eastAsia"/>
           <w:color w:val="353535"/>
           <w:lang w:bidi="en-US"/>
         </w:rPr>
@@ -4863,7 +6325,7 @@
                     </pic:cNvPicPr>
                   </pic:nvPicPr>
                   <pic:blipFill>
-                    <a:blip r:embed="rId12">
+                    <a:blip r:embed="rId15">
                       <a:extLst>
                         <a:ext uri="{28A0092B-C50C-407E-A947-70E740481C1C}">
                           <a14:useLocalDpi xmlns:a14="http://schemas.microsoft.com/office/drawing/2010/main" val="0"/>
@@ -4945,7 +6407,7 @@
                     <pic:cNvPicPr/>
                   </pic:nvPicPr>
                   <pic:blipFill>
-                    <a:blip r:embed="rId13"/>
+                    <a:blip r:embed="rId16"/>
                     <a:stretch>
                       <a:fillRect/>
                     </a:stretch>
@@ -5040,7 +6502,7 @@
                     <pic:cNvPicPr/>
                   </pic:nvPicPr>
                   <pic:blipFill>
-                    <a:blip r:embed="rId14"/>
+                    <a:blip r:embed="rId17"/>
                     <a:stretch>
                       <a:fillRect/>
                     </a:stretch>
@@ -5303,8 +6765,8 @@
             <v:path o:extrusionok="f" gradientshapeok="t" o:connecttype="rect"/>
             <o:lock v:ext="edit" aspectratio="t"/>
           </v:shapetype>
-          <v:shape id="_x0000_i1025" type="#_x0000_t75" style="width:301.8pt;height:199.15pt">
-            <v:imagedata r:id="rId15" r:href="rId16"/>
+          <v:shape id="_x0000_i1025" type="#_x0000_t75" style="width:301.55pt;height:198.9pt">
+            <v:imagedata r:id="rId18" r:href="rId19"/>
           </v:shape>
         </w:pict>
       </w:r>
@@ -5625,7 +7087,7 @@
                     </pic:cNvPicPr>
                   </pic:nvPicPr>
                   <pic:blipFill>
-                    <a:blip r:embed="rId17">
+                    <a:blip r:embed="rId20">
                       <a:extLst>
                         <a:ext uri="{28A0092B-C50C-407E-A947-70E740481C1C}">
                           <a14:useLocalDpi xmlns:a14="http://schemas.microsoft.com/office/drawing/2010/main" val="0"/>
@@ -5694,7 +7156,7 @@
                     <pic:cNvPicPr/>
                   </pic:nvPicPr>
                   <pic:blipFill>
-                    <a:blip r:embed="rId18">
+                    <a:blip r:embed="rId21">
                       <a:extLst>
                         <a:ext uri="{28A0092B-C50C-407E-A947-70E740481C1C}">
                           <a14:useLocalDpi xmlns:a14="http://schemas.microsoft.com/office/drawing/2010/main" val="0"/>
@@ -5904,7 +7366,7 @@
                     <pic:cNvPicPr/>
                   </pic:nvPicPr>
                   <pic:blipFill>
-                    <a:blip r:embed="rId19">
+                    <a:blip r:embed="rId22">
                       <a:extLst>
                         <a:ext uri="{28A0092B-C50C-407E-A947-70E740481C1C}">
                           <a14:useLocalDpi xmlns:a14="http://schemas.microsoft.com/office/drawing/2010/main" val="0"/>
@@ -6278,12 +7740,12 @@
       </w:r>
     </w:p>
     <w:sectPr>
-      <w:headerReference w:type="even" r:id="rId20"/>
-      <w:headerReference w:type="default" r:id="rId21"/>
-      <w:footerReference w:type="even" r:id="rId22"/>
-      <w:footerReference w:type="default" r:id="rId23"/>
-      <w:headerReference w:type="first" r:id="rId24"/>
-      <w:footerReference w:type="first" r:id="rId25"/>
+      <w:headerReference w:type="even" r:id="rId23"/>
+      <w:headerReference w:type="default" r:id="rId24"/>
+      <w:footerReference w:type="even" r:id="rId25"/>
+      <w:footerReference w:type="default" r:id="rId26"/>
+      <w:headerReference w:type="first" r:id="rId27"/>
+      <w:footerReference w:type="first" r:id="rId28"/>
       <w:pgSz w:w="12240" w:h="15840"/>
       <w:pgMar w:top="1440" w:right="1440" w:bottom="1440" w:left="1440" w:header="720" w:footer="720" w:gutter="0"/>
       <w:cols w:space="720"/>
@@ -6744,11 +8206,11 @@
     </w:lvl>
   </w:abstractNum>
   <w:abstractNum w:abstractNumId="1">
-    <w:nsid w:val="0756281B"/>
+    <w:nsid w:val="074E6DFA"/>
     <w:multiLevelType w:val="multilevel"/>
-    <w:tmpl w:val="C206191C"/>
+    <w:tmpl w:val="C5A84C3E"/>
     <w:lvl w:ilvl="0">
-      <w:start w:val="2"/>
+      <w:start w:val="1"/>
       <w:numFmt w:val="lowerLetter"/>
       <w:lvlText w:val="(%1)"/>
       <w:lvlJc w:val="left"/>
@@ -6812,11 +8274,11 @@
     </w:lvl>
   </w:abstractNum>
   <w:abstractNum w:abstractNumId="2">
-    <w:nsid w:val="161D1BF9"/>
+    <w:nsid w:val="0756281B"/>
     <w:multiLevelType w:val="multilevel"/>
-    <w:tmpl w:val="C5A84C3E"/>
+    <w:tmpl w:val="C206191C"/>
     <w:lvl w:ilvl="0">
-      <w:start w:val="1"/>
+      <w:start w:val="2"/>
       <w:numFmt w:val="lowerLetter"/>
       <w:lvlText w:val="(%1)"/>
       <w:lvlJc w:val="left"/>
@@ -6880,6 +8342,74 @@
     </w:lvl>
   </w:abstractNum>
   <w:abstractNum w:abstractNumId="3">
+    <w:nsid w:val="161D1BF9"/>
+    <w:multiLevelType w:val="multilevel"/>
+    <w:tmpl w:val="C5A84C3E"/>
+    <w:lvl w:ilvl="0">
+      <w:start w:val="1"/>
+      <w:numFmt w:val="lowerLetter"/>
+      <w:lvlText w:val="(%1)"/>
+      <w:lvlJc w:val="left"/>
+      <w:rPr>
+        <w:rFonts w:ascii="Palatino Linotype" w:eastAsia="Palatino Linotype" w:hAnsi="Palatino Linotype" w:cs="Palatino Linotype"/>
+        <w:b/>
+        <w:bCs/>
+        <w:i w:val="0"/>
+        <w:iCs w:val="0"/>
+        <w:smallCaps w:val="0"/>
+        <w:strike w:val="0"/>
+        <w:color w:val="000000"/>
+        <w:spacing w:val="0"/>
+        <w:w w:val="100"/>
+        <w:position w:val="0"/>
+        <w:sz w:val="22"/>
+        <w:szCs w:val="22"/>
+        <w:u w:val="none"/>
+        <w:lang w:val="en-US" w:eastAsia="en-US" w:bidi="en-US"/>
+      </w:rPr>
+    </w:lvl>
+    <w:lvl w:ilvl="1">
+      <w:numFmt w:val="decimal"/>
+      <w:lvlText w:val=""/>
+      <w:lvlJc w:val="left"/>
+    </w:lvl>
+    <w:lvl w:ilvl="2">
+      <w:numFmt w:val="decimal"/>
+      <w:lvlText w:val=""/>
+      <w:lvlJc w:val="left"/>
+    </w:lvl>
+    <w:lvl w:ilvl="3">
+      <w:numFmt w:val="decimal"/>
+      <w:lvlText w:val=""/>
+      <w:lvlJc w:val="left"/>
+    </w:lvl>
+    <w:lvl w:ilvl="4">
+      <w:numFmt w:val="decimal"/>
+      <w:lvlText w:val=""/>
+      <w:lvlJc w:val="left"/>
+    </w:lvl>
+    <w:lvl w:ilvl="5">
+      <w:numFmt w:val="decimal"/>
+      <w:lvlText w:val=""/>
+      <w:lvlJc w:val="left"/>
+    </w:lvl>
+    <w:lvl w:ilvl="6">
+      <w:numFmt w:val="decimal"/>
+      <w:lvlText w:val=""/>
+      <w:lvlJc w:val="left"/>
+    </w:lvl>
+    <w:lvl w:ilvl="7">
+      <w:numFmt w:val="decimal"/>
+      <w:lvlText w:val=""/>
+      <w:lvlJc w:val="left"/>
+    </w:lvl>
+    <w:lvl w:ilvl="8">
+      <w:numFmt w:val="decimal"/>
+      <w:lvlText w:val=""/>
+      <w:lvlJc w:val="left"/>
+    </w:lvl>
+  </w:abstractNum>
+  <w:abstractNum w:abstractNumId="4">
     <w:nsid w:val="2ACD4540"/>
     <w:multiLevelType w:val="multilevel"/>
     <w:tmpl w:val="B4B05930"/>
@@ -6947,7 +8477,7 @@
       <w:lvlJc w:val="left"/>
     </w:lvl>
   </w:abstractNum>
-  <w:abstractNum w:abstractNumId="4">
+  <w:abstractNum w:abstractNumId="5">
     <w:nsid w:val="30BC4774"/>
     <w:multiLevelType w:val="hybridMultilevel"/>
     <w:tmpl w:val="A5DC8020"/>
@@ -7036,7 +8566,7 @@
       </w:pPr>
     </w:lvl>
   </w:abstractNum>
-  <w:abstractNum w:abstractNumId="5">
+  <w:abstractNum w:abstractNumId="6">
     <w:nsid w:val="3AB2752B"/>
     <w:multiLevelType w:val="multilevel"/>
     <w:tmpl w:val="9788CAA8"/>
@@ -7104,7 +8634,7 @@
       <w:lvlJc w:val="left"/>
     </w:lvl>
   </w:abstractNum>
-  <w:abstractNum w:abstractNumId="6">
+  <w:abstractNum w:abstractNumId="7">
     <w:nsid w:val="464E738D"/>
     <w:multiLevelType w:val="hybridMultilevel"/>
     <w:tmpl w:val="52889228"/>
@@ -7193,7 +8723,7 @@
       </w:pPr>
     </w:lvl>
   </w:abstractNum>
-  <w:abstractNum w:abstractNumId="7">
+  <w:abstractNum w:abstractNumId="8">
     <w:nsid w:val="50E8247B"/>
     <w:multiLevelType w:val="hybridMultilevel"/>
     <w:tmpl w:val="F7A07DE6"/>
@@ -7282,7 +8812,7 @@
       </w:pPr>
     </w:lvl>
   </w:abstractNum>
-  <w:abstractNum w:abstractNumId="8">
+  <w:abstractNum w:abstractNumId="9">
     <w:nsid w:val="51643224"/>
     <w:multiLevelType w:val="hybridMultilevel"/>
     <w:tmpl w:val="7AB02334"/>
@@ -7371,7 +8901,7 @@
       </w:pPr>
     </w:lvl>
   </w:abstractNum>
-  <w:abstractNum w:abstractNumId="9">
+  <w:abstractNum w:abstractNumId="10">
     <w:nsid w:val="632E2CD1"/>
     <w:multiLevelType w:val="hybridMultilevel"/>
     <w:tmpl w:val="0D3CF3AC"/>
@@ -7460,7 +8990,7 @@
       </w:pPr>
     </w:lvl>
   </w:abstractNum>
-  <w:abstractNum w:abstractNumId="10">
+  <w:abstractNum w:abstractNumId="11">
     <w:nsid w:val="6B060887"/>
     <w:multiLevelType w:val="multilevel"/>
     <w:tmpl w:val="B81A6860"/>
@@ -7528,7 +9058,7 @@
       <w:lvlJc w:val="left"/>
     </w:lvl>
   </w:abstractNum>
-  <w:abstractNum w:abstractNumId="11">
+  <w:abstractNum w:abstractNumId="12">
     <w:nsid w:val="74482DBE"/>
     <w:multiLevelType w:val="multilevel"/>
     <w:tmpl w:val="379490E0"/>
@@ -7596,7 +9126,7 @@
       <w:lvlJc w:val="left"/>
     </w:lvl>
   </w:abstractNum>
-  <w:abstractNum w:abstractNumId="12">
+  <w:abstractNum w:abstractNumId="13">
     <w:nsid w:val="7DF337CD"/>
     <w:multiLevelType w:val="multilevel"/>
     <w:tmpl w:val="FBCC72C2"/>
@@ -7664,7 +9194,7 @@
       <w:lvlJc w:val="left"/>
     </w:lvl>
   </w:abstractNum>
-  <w:abstractNum w:abstractNumId="13">
+  <w:abstractNum w:abstractNumId="14">
     <w:nsid w:val="7EC05AFB"/>
     <w:multiLevelType w:val="hybridMultilevel"/>
     <w:tmpl w:val="8C460092"/>
@@ -7754,46 +9284,49 @@
     </w:lvl>
   </w:abstractNum>
   <w:num w:numId="1">
+    <w:abstractNumId w:val="3"/>
+  </w:num>
+  <w:num w:numId="2">
+    <w:abstractNumId w:val="8"/>
+  </w:num>
+  <w:num w:numId="3">
+    <w:abstractNumId w:val="6"/>
+  </w:num>
+  <w:num w:numId="4">
     <w:abstractNumId w:val="2"/>
   </w:num>
-  <w:num w:numId="2">
-    <w:abstractNumId w:val="7"/>
+  <w:num w:numId="5">
+    <w:abstractNumId w:val="12"/>
   </w:num>
-  <w:num w:numId="3">
+  <w:num w:numId="6">
+    <w:abstractNumId w:val="4"/>
+  </w:num>
+  <w:num w:numId="7">
     <w:abstractNumId w:val="5"/>
   </w:num>
-  <w:num w:numId="4">
-    <w:abstractNumId w:val="1"/>
+  <w:num w:numId="8">
+    <w:abstractNumId w:val="9"/>
   </w:num>
-  <w:num w:numId="5">
+  <w:num w:numId="9">
+    <w:abstractNumId w:val="13"/>
+  </w:num>
+  <w:num w:numId="10">
     <w:abstractNumId w:val="11"/>
   </w:num>
-  <w:num w:numId="6">
-    <w:abstractNumId w:val="3"/>
-  </w:num>
-  <w:num w:numId="7">
-    <w:abstractNumId w:val="4"/>
-  </w:num>
-  <w:num w:numId="8">
-    <w:abstractNumId w:val="8"/>
-  </w:num>
-  <w:num w:numId="9">
-    <w:abstractNumId w:val="12"/>
-  </w:num>
-  <w:num w:numId="10">
-    <w:abstractNumId w:val="10"/>
-  </w:num>
   <w:num w:numId="11">
-    <w:abstractNumId w:val="6"/>
+    <w:abstractNumId w:val="7"/>
   </w:num>
   <w:num w:numId="12">
     <w:abstractNumId w:val="0"/>
   </w:num>
   <w:num w:numId="13">
-    <w:abstractNumId w:val="9"/>
+    <w:abstractNumId w:val="10"/>
   </w:num>
   <w:num w:numId="14">
-    <w:abstractNumId w:val="13"/>
+    <w:abstractNumId w:val="14"/>
+  </w:num>
+  <w:num w:numId="15">
+    <w:abstractNumId w:val="1"/>
   </w:num>
 </w:numbering>
 </file>
@@ -8196,7 +9729,7 @@
   <w:style w:type="paragraph" w:default="1" w:styleId="Normal">
     <w:name w:val="Normal"/>
     <w:qFormat/>
-    <w:rsid w:val="004F5516"/>
+    <w:rsid w:val="00C349B5"/>
     <w:rPr>
       <w:rFonts w:ascii="Times New Roman" w:hAnsi="Times New Roman" w:cs="Times New Roman"/>
     </w:rPr>
@@ -8237,10 +9770,6 @@
       <w:ind w:left="720"/>
       <w:contextualSpacing/>
     </w:pPr>
-    <w:rPr>
-      <w:rFonts w:asciiTheme="minorHAnsi" w:hAnsiTheme="minorHAnsi" w:cstheme="minorBidi"/>
-      <w:lang w:val="en-GB"/>
-    </w:rPr>
   </w:style>
   <w:style w:type="character" w:customStyle="1" w:styleId="2">
     <w:name w:val="正文文本 (2)_"/>

</xml_diff>

<commit_message>
upload the first question
</commit_message>
<xml_diff>
--- a/Q.docx
+++ b/Q.docx
@@ -12563,7 +12563,7 @@
         <w:spacing w:line="280" w:lineRule="atLeast"/>
         <w:jc w:val="both"/>
         <w:rPr>
-          <w:rFonts w:ascii="Times" w:hAnsi="Times" w:cs="Times"/>
+          <w:rFonts w:ascii="Times" w:hAnsi="Times" w:cs="Times" w:hint="eastAsia"/>
           <w:color w:val="0070C0"/>
         </w:rPr>
       </w:pPr>
@@ -12650,52 +12650,10 @@
         <w:spacing w:line="280" w:lineRule="atLeast"/>
         <w:jc w:val="both"/>
         <w:rPr>
-          <w:rFonts w:ascii="Times" w:hAnsi="Times" w:cs="Times"/>
-          <w:color w:val="0070C0"/>
-        </w:rPr>
-      </w:pPr>
-      <w:r>
-        <w:rPr>
-          <w:rFonts w:ascii="Times" w:hAnsi="Times" w:cs="Times" w:hint="eastAsia"/>
-          <w:color w:val="0070C0"/>
-        </w:rPr>
-        <w:t>2)</w:t>
-      </w:r>
-      <w:r>
-        <w:rPr>
-          <w:rFonts w:ascii="Times" w:hAnsi="Times" w:cs="Times"/>
-          <w:color w:val="0070C0"/>
-        </w:rPr>
-        <w:t>delete</w:t>
-      </w:r>
-      <w:r>
-        <w:rPr>
-          <w:rFonts w:ascii="Times" w:hAnsi="Times" w:cs="Times" w:hint="eastAsia"/>
-          <w:color w:val="0070C0"/>
-        </w:rPr>
-        <w:t xml:space="preserve"> one of aggregation between class A and B1</w:t>
-      </w:r>
-      <w:r>
-        <w:rPr>
-          <w:rFonts w:ascii="Times" w:hAnsi="Times" w:cs="Times" w:hint="eastAsia"/>
-          <w:color w:val="0070C0"/>
-        </w:rPr>
-        <w:t xml:space="preserve">           because aggregation should be </w:t>
-      </w:r>
-      <w:r>
-        <w:rPr>
-          <w:rFonts w:ascii="Times" w:hAnsi="Times" w:cs="Times" w:hint="eastAsia"/>
-          <w:color w:val="FF0000"/>
-        </w:rPr>
-        <w:t xml:space="preserve">anti-symmetric </w:t>
-      </w:r>
-      <w:r>
-        <w:rPr>
-          <w:rFonts w:ascii="Times" w:hAnsi="Times" w:cs="Times" w:hint="eastAsia"/>
-          <w:color w:val="0070C0"/>
-        </w:rPr>
-        <w:t>and transitive</w:t>
-      </w:r>
+          <w:rFonts w:ascii="Times" w:hAnsi="Times" w:cs="Times" w:hint="eastAsia"/>
+          <w:color w:val="0070C0"/>
+        </w:rPr>
+      </w:pPr>
     </w:p>
     <w:p>
       <w:pPr>
@@ -12707,30 +12665,51 @@
         <w:spacing w:line="280" w:lineRule="atLeast"/>
         <w:jc w:val="both"/>
         <w:rPr>
-          <w:rFonts w:ascii="Times" w:hAnsi="Times" w:cs="Times" w:hint="eastAsia"/>
-          <w:color w:val="0070C0"/>
-        </w:rPr>
-      </w:pPr>
-      <w:r>
-        <w:rPr>
-          <w:rFonts w:ascii="Times" w:hAnsi="Times" w:cs="Times" w:hint="eastAsia"/>
-          <w:color w:val="0070C0"/>
-        </w:rPr>
-        <w:t>3)</w:t>
-      </w:r>
-      <w:r>
-        <w:rPr>
-          <w:rFonts w:ascii="Times" w:hAnsi="Times" w:cs="Times" w:hint="eastAsia"/>
-          <w:color w:val="0070C0"/>
-        </w:rPr>
-        <w:t xml:space="preserve">change multiplicities of the composition of B2 into </w:t>
-      </w:r>
-      <w:r>
-        <w:rPr>
-          <w:rFonts w:ascii="Times" w:hAnsi="Times" w:cs="Times"/>
-          <w:color w:val="0070C0"/>
-        </w:rPr>
-        <w:t>one.</w:t>
+          <w:rFonts w:ascii="Times" w:hAnsi="Times" w:cs="Times"/>
+          <w:color w:val="0070C0"/>
+        </w:rPr>
+      </w:pPr>
+      <w:r>
+        <w:rPr>
+          <w:rFonts w:ascii="Times" w:hAnsi="Times" w:cs="Times" w:hint="eastAsia"/>
+          <w:color w:val="0070C0"/>
+        </w:rPr>
+        <w:t>2)</w:t>
+      </w:r>
+      <w:r>
+        <w:rPr>
+          <w:rFonts w:ascii="Times" w:hAnsi="Times" w:cs="Times"/>
+          <w:color w:val="0070C0"/>
+        </w:rPr>
+        <w:t>delete</w:t>
+      </w:r>
+      <w:r>
+        <w:rPr>
+          <w:rFonts w:ascii="Times" w:hAnsi="Times" w:cs="Times" w:hint="eastAsia"/>
+          <w:color w:val="0070C0"/>
+        </w:rPr>
+        <w:t xml:space="preserve"> one of aggregation between class A and B1</w:t>
+      </w:r>
+      <w:r>
+        <w:rPr>
+          <w:rFonts w:ascii="Times" w:hAnsi="Times" w:cs="Times" w:hint="eastAsia"/>
+          <w:color w:val="0070C0"/>
+        </w:rPr>
+        <w:t xml:space="preserve">           because aggregation should be </w:t>
+      </w:r>
+      <w:r>
+        <w:rPr>
+          <w:rFonts w:ascii="Times" w:hAnsi="Times" w:cs="Times" w:hint="eastAsia"/>
+          <w:color w:val="FF0000"/>
+        </w:rPr>
+        <w:t xml:space="preserve">anti-symmetric </w:t>
+      </w:r>
+      <w:r>
+        <w:rPr>
+          <w:rFonts w:ascii="Times" w:hAnsi="Times" w:cs="Times" w:hint="eastAsia"/>
+          <w:color w:val="0070C0"/>
+        </w:rPr>
+        <w:t>and transitive</w:t>
       </w:r>
     </w:p>
     <w:p>
@@ -12743,59 +12722,10 @@
         <w:spacing w:line="280" w:lineRule="atLeast"/>
         <w:jc w:val="both"/>
         <w:rPr>
-          <w:rFonts w:ascii="Times" w:hAnsi="Times" w:cs="Times"/>
-          <w:color w:val="0070C0"/>
-        </w:rPr>
-      </w:pPr>
-      <w:r>
-        <w:rPr>
-          <w:rFonts w:ascii="Times" w:hAnsi="Times" w:cs="Times" w:hint="eastAsia"/>
-          <w:color w:val="0070C0"/>
-        </w:rPr>
-        <w:t>because composition is used that parts cannot exist without the whole</w:t>
-      </w:r>
-      <w:r>
-        <w:rPr>
-          <w:rFonts w:ascii="Times" w:hAnsi="Times" w:cs="Times" w:hint="eastAsia"/>
-          <w:color w:val="0070C0"/>
-        </w:rPr>
-        <w:t xml:space="preserve">.  </w:t>
-      </w:r>
-      <w:r>
-        <w:rPr>
-          <w:rFonts w:ascii="Times" w:hAnsi="Times" w:cs="Times" w:hint="eastAsia"/>
-          <w:color w:val="FF0000"/>
-        </w:rPr>
-        <w:t>B2</w:t>
-      </w:r>
-      <w:r>
-        <w:rPr>
-          <w:rFonts w:ascii="Times" w:hAnsi="Times" w:cs="Times"/>
-          <w:color w:val="FF0000"/>
-        </w:rPr>
-        <w:t xml:space="preserve"> has a composition to itself</w:t>
-      </w:r>
-      <w:r>
-        <w:rPr>
-          <w:rFonts w:ascii="Times" w:hAnsi="Times" w:cs="Times"/>
-          <w:color w:val="0070C0"/>
-        </w:rPr>
-        <w:t xml:space="preserve">, implying that it </w:t>
-      </w:r>
-      <w:r>
-        <w:rPr>
-          <w:rFonts w:ascii="Times" w:hAnsi="Times" w:cs="Times"/>
-          <w:color w:val="FF0000"/>
-        </w:rPr>
-        <w:t>requires an instance of itself to exist</w:t>
-      </w:r>
-      <w:r>
-        <w:rPr>
-          <w:rFonts w:ascii="Times" w:hAnsi="Times" w:cs="Times"/>
-          <w:color w:val="0070C0"/>
-        </w:rPr>
-        <w:t>, which is not possible without creating a paradox.</w:t>
-      </w:r>
+          <w:rFonts w:ascii="Times" w:hAnsi="Times" w:cs="Times" w:hint="eastAsia"/>
+          <w:color w:val="0070C0"/>
+        </w:rPr>
+      </w:pPr>
     </w:p>
     <w:p>
       <w:pPr>
@@ -12807,6 +12737,121 @@
         <w:spacing w:line="280" w:lineRule="atLeast"/>
         <w:jc w:val="both"/>
         <w:rPr>
+          <w:rFonts w:ascii="Times" w:hAnsi="Times" w:cs="Times" w:hint="eastAsia"/>
+          <w:color w:val="0070C0"/>
+        </w:rPr>
+      </w:pPr>
+      <w:r>
+        <w:rPr>
+          <w:rFonts w:ascii="Times" w:hAnsi="Times" w:cs="Times" w:hint="eastAsia"/>
+          <w:color w:val="0070C0"/>
+        </w:rPr>
+        <w:t>3)</w:t>
+      </w:r>
+      <w:r>
+        <w:rPr>
+          <w:rFonts w:ascii="Times" w:hAnsi="Times" w:cs="Times" w:hint="eastAsia"/>
+          <w:color w:val="0070C0"/>
+        </w:rPr>
+        <w:t xml:space="preserve">change multiplicities of the composition of B2 into </w:t>
+      </w:r>
+      <w:r>
+        <w:rPr>
+          <w:rFonts w:ascii="Times" w:hAnsi="Times" w:cs="Times"/>
+          <w:color w:val="0070C0"/>
+        </w:rPr>
+        <w:t>one.</w:t>
+      </w:r>
+    </w:p>
+    <w:p>
+      <w:pPr>
+        <w:pStyle w:val="ListParagraph"/>
+        <w:widowControl w:val="0"/>
+        <w:autoSpaceDE w:val="0"/>
+        <w:autoSpaceDN w:val="0"/>
+        <w:adjustRightInd w:val="0"/>
+        <w:spacing w:line="280" w:lineRule="atLeast"/>
+        <w:jc w:val="both"/>
+        <w:rPr>
+          <w:rFonts w:ascii="Times" w:hAnsi="Times" w:cs="Times"/>
+          <w:color w:val="0070C0"/>
+        </w:rPr>
+      </w:pPr>
+      <w:r>
+        <w:rPr>
+          <w:rFonts w:ascii="Times" w:hAnsi="Times" w:cs="Times" w:hint="eastAsia"/>
+          <w:color w:val="0070C0"/>
+        </w:rPr>
+        <w:t>because composition is used that parts cannot exist without the whole</w:t>
+      </w:r>
+      <w:r>
+        <w:rPr>
+          <w:rFonts w:ascii="Times" w:hAnsi="Times" w:cs="Times" w:hint="eastAsia"/>
+          <w:color w:val="0070C0"/>
+        </w:rPr>
+        <w:t xml:space="preserve">.  </w:t>
+      </w:r>
+      <w:r>
+        <w:rPr>
+          <w:rFonts w:ascii="Times" w:hAnsi="Times" w:cs="Times" w:hint="eastAsia"/>
+          <w:color w:val="FF0000"/>
+        </w:rPr>
+        <w:t>B2</w:t>
+      </w:r>
+      <w:r>
+        <w:rPr>
+          <w:rFonts w:ascii="Times" w:hAnsi="Times" w:cs="Times"/>
+          <w:color w:val="FF0000"/>
+        </w:rPr>
+        <w:t xml:space="preserve"> has a composition to itself</w:t>
+      </w:r>
+      <w:r>
+        <w:rPr>
+          <w:rFonts w:ascii="Times" w:hAnsi="Times" w:cs="Times"/>
+          <w:color w:val="0070C0"/>
+        </w:rPr>
+        <w:t xml:space="preserve">, implying that it </w:t>
+      </w:r>
+      <w:r>
+        <w:rPr>
+          <w:rFonts w:ascii="Times" w:hAnsi="Times" w:cs="Times"/>
+          <w:color w:val="FF0000"/>
+        </w:rPr>
+        <w:t>requires an instance of itself to exist</w:t>
+      </w:r>
+      <w:r>
+        <w:rPr>
+          <w:rFonts w:ascii="Times" w:hAnsi="Times" w:cs="Times"/>
+          <w:color w:val="0070C0"/>
+        </w:rPr>
+        <w:t>, which is not possible without creating a paradox.</w:t>
+      </w:r>
+    </w:p>
+    <w:p>
+      <w:pPr>
+        <w:pStyle w:val="ListParagraph"/>
+        <w:widowControl w:val="0"/>
+        <w:autoSpaceDE w:val="0"/>
+        <w:autoSpaceDN w:val="0"/>
+        <w:adjustRightInd w:val="0"/>
+        <w:spacing w:line="280" w:lineRule="atLeast"/>
+        <w:jc w:val="both"/>
+        <w:rPr>
+          <w:rFonts w:ascii="Times" w:hAnsi="Times" w:cs="Times" w:hint="eastAsia"/>
+          <w:color w:val="0070C0"/>
+        </w:rPr>
+      </w:pPr>
+    </w:p>
+    <w:p>
+      <w:pPr>
+        <w:pStyle w:val="ListParagraph"/>
+        <w:widowControl w:val="0"/>
+        <w:autoSpaceDE w:val="0"/>
+        <w:autoSpaceDN w:val="0"/>
+        <w:adjustRightInd w:val="0"/>
+        <w:spacing w:line="280" w:lineRule="atLeast"/>
+        <w:jc w:val="both"/>
+        <w:rPr>
           <w:rFonts w:ascii="Times" w:hAnsi="Times" w:cs="Times"/>
           <w:color w:val="0070C0"/>
         </w:rPr>
@@ -12823,16 +12868,7 @@
           <w:rFonts w:ascii="Times" w:hAnsi="Times" w:cs="Times" w:hint="eastAsia"/>
           <w:color w:val="0070C0"/>
         </w:rPr>
-        <w:t>delete the g</w:t>
-      </w:r>
-      <w:bookmarkStart w:id="0" w:name="_GoBack"/>
-      <w:bookmarkEnd w:id="0"/>
-      <w:r>
-        <w:rPr>
-          <w:rFonts w:ascii="Times" w:hAnsi="Times" w:cs="Times" w:hint="eastAsia"/>
-          <w:color w:val="0070C0"/>
-        </w:rPr>
-        <w:t>eneralisation from A to B2.        The reason is that</w:t>
+        <w:t>delete the generalisation from A to B2.        The reason is that</w:t>
       </w:r>
       <w:r>
         <w:rPr>
@@ -12841,46 +12877,19 @@
         </w:rPr>
         <w:t xml:space="preserve"> if A is parent class of B2, therefore B2 </w:t>
       </w:r>
-      <w:proofErr w:type="spellStart"/>
-      <w:r>
-        <w:rPr>
-          <w:rFonts w:ascii="Times" w:hAnsi="Times" w:cs="Times"/>
-          <w:color w:val="0070C0"/>
-        </w:rPr>
-        <w:t>can not</w:t>
-      </w:r>
-      <w:proofErr w:type="spellEnd"/>
+      <w:r>
+        <w:rPr>
+          <w:rFonts w:ascii="Times" w:hAnsi="Times" w:cs="Times"/>
+          <w:color w:val="0070C0"/>
+        </w:rPr>
+        <w:t>cannot</w:t>
+      </w:r>
       <w:r>
         <w:rPr>
           <w:rFonts w:ascii="Times" w:hAnsi="Times" w:cs="Times"/>
           <w:color w:val="0070C0"/>
         </w:rPr>
         <w:t xml:space="preserve"> be parent class of A</w:t>
-      </w:r>
-    </w:p>
-    <w:p>
-      <w:pPr>
-        <w:pStyle w:val="ListParagraph"/>
-        <w:widowControl w:val="0"/>
-        <w:autoSpaceDE w:val="0"/>
-        <w:autoSpaceDN w:val="0"/>
-        <w:adjustRightInd w:val="0"/>
-        <w:spacing w:line="280" w:lineRule="atLeast"/>
-        <w:rPr>
-          <w:rFonts w:ascii="Times" w:hAnsi="Times" w:cs="Times" w:hint="eastAsia"/>
-          <w:color w:val="0070C0"/>
-        </w:rPr>
-      </w:pPr>
-      <w:r>
-        <w:rPr>
-          <w:rFonts w:ascii="PingFang SC" w:eastAsia="PingFang SC" w:hAnsiTheme="minorHAnsi" w:cs="PingFang SC"/>
-          <w:b/>
-          <w:bCs/>
-          <w:color w:val="262626"/>
-          <w:sz w:val="48"/>
-          <w:szCs w:val="48"/>
-        </w:rPr>
-        <w:t>paradox</w:t>
       </w:r>
     </w:p>
     <w:p>
@@ -13240,15 +13249,7 @@
           <w:rFonts w:ascii="Times" w:hAnsi="Times" w:cs="Times"/>
           <w:color w:val="0070C0"/>
         </w:rPr>
-        <w:t xml:space="preserve">and </w:t>
-      </w:r>
-      <w:r>
-        <w:rPr>
-          <w:rFonts w:ascii="Times" w:hAnsi="Times" w:cs="Times"/>
-          <w:color w:val="0070C0"/>
-        </w:rPr>
-        <w:lastRenderedPageBreak/>
-        <w:t xml:space="preserve">the </w:t>
+        <w:t xml:space="preserve">and the </w:t>
       </w:r>
       <w:r>
         <w:rPr>
@@ -13279,6 +13280,7 @@
           <w:bCs/>
           <w:color w:val="0070C0"/>
         </w:rPr>
+        <w:lastRenderedPageBreak/>
         <w:t xml:space="preserve">Option 2: </w:t>
       </w:r>
       <w:r>
@@ -13504,6 +13506,8 @@
         <w:autoSpaceDN w:val="0"/>
         <w:adjustRightInd w:val="0"/>
         <w:spacing w:line="280" w:lineRule="atLeast"/>
+        <w:ind w:left="142"/>
+        <w:jc w:val="both"/>
         <w:rPr>
           <w:rFonts w:ascii="Times" w:hAnsi="Times" w:cs="Times"/>
           <w:color w:val="0070C0"/>
@@ -13514,7 +13518,7 @@
           <w:rFonts w:ascii="Times" w:hAnsi="Times" w:cs="Times"/>
           <w:b/>
           <w:bCs/>
-          <w:color w:val="0070C0"/>
+          <w:color w:val="FF0000"/>
         </w:rPr>
         <w:t>Visibility</w:t>
       </w:r>
@@ -13558,6 +13562,8 @@
         <w:autoSpaceDN w:val="0"/>
         <w:adjustRightInd w:val="0"/>
         <w:spacing w:line="280" w:lineRule="atLeast"/>
+        <w:ind w:left="142"/>
+        <w:jc w:val="both"/>
         <w:rPr>
           <w:rFonts w:ascii="Times" w:hAnsi="Times" w:cs="Times"/>
           <w:b/>
@@ -13570,7 +13576,7 @@
           <w:rFonts w:ascii="Times" w:hAnsi="Times" w:cs="Times"/>
           <w:b/>
           <w:bCs/>
-          <w:color w:val="0070C0"/>
+          <w:color w:val="FF0000"/>
         </w:rPr>
         <w:t>Multiplicity</w:t>
       </w:r>
@@ -13605,6 +13611,8 @@
         <w:autoSpaceDN w:val="0"/>
         <w:adjustRightInd w:val="0"/>
         <w:spacing w:line="280" w:lineRule="atLeast"/>
+        <w:ind w:left="142"/>
+        <w:jc w:val="both"/>
         <w:rPr>
           <w:rFonts w:ascii="Times" w:hAnsi="Times" w:cs="Times" w:hint="eastAsia"/>
           <w:color w:val="0070C0"/>
@@ -13630,17 +13638,26 @@
         <w:autoSpaceDN w:val="0"/>
         <w:adjustRightInd w:val="0"/>
         <w:spacing w:line="280" w:lineRule="atLeast"/>
-        <w:rPr>
-          <w:rFonts w:ascii="Times" w:hAnsi="Times" w:cs="Times" w:hint="eastAsia"/>
-          <w:color w:val="0070C0"/>
-        </w:rPr>
-      </w:pPr>
-      <w:r>
-        <w:rPr>
-          <w:rFonts w:ascii="Times" w:hAnsi="Times" w:cs="Times" w:hint="eastAsia"/>
-          <w:color w:val="0070C0"/>
-        </w:rPr>
-        <w:t>Generalisation is used for classification (</w:t>
+        <w:ind w:left="142"/>
+        <w:jc w:val="both"/>
+        <w:rPr>
+          <w:rFonts w:ascii="Times" w:hAnsi="Times" w:cs="Times" w:hint="eastAsia"/>
+          <w:color w:val="0070C0"/>
+        </w:rPr>
+      </w:pPr>
+      <w:r>
+        <w:rPr>
+          <w:rFonts w:ascii="Times" w:hAnsi="Times" w:cs="Times" w:hint="eastAsia"/>
+          <w:color w:val="FF0000"/>
+        </w:rPr>
+        <w:t>Generalisation</w:t>
+      </w:r>
+      <w:r>
+        <w:rPr>
+          <w:rFonts w:ascii="Times" w:hAnsi="Times" w:cs="Times" w:hint="eastAsia"/>
+          <w:color w:val="0070C0"/>
+        </w:rPr>
+        <w:t xml:space="preserve"> is used for classification (</w:t>
       </w:r>
       <w:r>
         <w:rPr>
@@ -13665,15 +13682,17 @@
           <w:numId w:val="25"/>
         </w:numPr>
         <w:spacing w:line="280" w:lineRule="atLeast"/>
-        <w:rPr>
-          <w:rFonts w:ascii="Times" w:hAnsi="Times" w:cs="Times"/>
-          <w:color w:val="0070C0"/>
-        </w:rPr>
-      </w:pPr>
-      <w:r>
-        <w:rPr>
-          <w:rFonts w:ascii="Times" w:hAnsi="Times" w:cs="Times"/>
-          <w:color w:val="0070C0"/>
+        <w:ind w:left="142"/>
+        <w:jc w:val="both"/>
+        <w:rPr>
+          <w:rFonts w:ascii="Times" w:hAnsi="Times" w:cs="Times"/>
+          <w:color w:val="0070C0"/>
+        </w:rPr>
+      </w:pPr>
+      <w:r>
+        <w:rPr>
+          <w:rFonts w:ascii="Times" w:hAnsi="Times" w:cs="Times"/>
+          <w:color w:val="FF0000"/>
         </w:rPr>
         <w:t>Aggregation</w:t>
       </w:r>
@@ -13715,17 +13734,26 @@
           <w:numId w:val="25"/>
         </w:numPr>
         <w:spacing w:line="280" w:lineRule="atLeast"/>
-        <w:rPr>
-          <w:rFonts w:ascii="Times" w:hAnsi="Times" w:cs="Times" w:hint="eastAsia"/>
-          <w:color w:val="0070C0"/>
-        </w:rPr>
-      </w:pPr>
-      <w:r>
-        <w:rPr>
-          <w:rFonts w:ascii="Times" w:hAnsi="Times" w:cs="Times"/>
-          <w:color w:val="0070C0"/>
-        </w:rPr>
-        <w:t xml:space="preserve">Composition </w:t>
+        <w:ind w:left="142"/>
+        <w:jc w:val="both"/>
+        <w:rPr>
+          <w:rFonts w:ascii="Times" w:hAnsi="Times" w:cs="Times" w:hint="eastAsia"/>
+          <w:color w:val="0070C0"/>
+        </w:rPr>
+      </w:pPr>
+      <w:r>
+        <w:rPr>
+          <w:rFonts w:ascii="Times" w:hAnsi="Times" w:cs="Times"/>
+          <w:color w:val="FF0000"/>
+        </w:rPr>
+        <w:t>Composition</w:t>
+      </w:r>
+      <w:r>
+        <w:rPr>
+          <w:rFonts w:ascii="Times" w:hAnsi="Times" w:cs="Times"/>
+          <w:color w:val="0070C0"/>
+        </w:rPr>
+        <w:t xml:space="preserve"> </w:t>
       </w:r>
       <w:r>
         <w:rPr>
@@ -13746,7 +13774,7 @@
           <w:rFonts w:ascii="Times" w:hAnsi="Times" w:cs="Times"/>
           <w:color w:val="0070C0"/>
         </w:rPr>
-        <w:t xml:space="preserve"> (anti-symmetric, transitive) </w:t>
+        <w:t xml:space="preserve"> (transitive) </w:t>
       </w:r>
       <w:r>
         <w:rPr>
@@ -13880,25 +13908,79 @@
     <w:p>
       <w:pPr>
         <w:pStyle w:val="20"/>
+        <w:numPr>
+          <w:ilvl w:val="0"/>
+          <w:numId w:val="49"/>
+        </w:numPr>
         <w:shd w:val="clear" w:color="auto" w:fill="auto"/>
         <w:tabs>
           <w:tab w:val="left" w:pos="8089"/>
         </w:tabs>
-        <w:spacing w:before="120" w:after="120" w:line="277" w:lineRule="exact"/>
-        <w:ind w:firstLine="0"/>
+        <w:spacing w:before="0" w:after="0" w:line="277" w:lineRule="exact"/>
         <w:jc w:val="both"/>
         <w:rPr>
           <w:rFonts w:hint="eastAsia"/>
-          <w:color w:val="00B0F0"/>
-          <w:lang w:val="en-US" w:bidi="en-US"/>
-        </w:rPr>
-      </w:pPr>
-      <w:r>
-        <w:rPr>
-          <w:color w:val="00B0F0"/>
+          <w:color w:val="0070C0"/>
+          <w:lang w:val="en-US" w:bidi="en-US"/>
+        </w:rPr>
+      </w:pPr>
+      <w:r>
+        <w:rPr>
+          <w:rFonts w:hint="eastAsia"/>
+          <w:color w:val="0070C0"/>
+          <w:lang w:val="en-US" w:bidi="en-US"/>
+        </w:rPr>
+        <w:t>A</w:t>
+      </w:r>
+      <w:r>
+        <w:rPr>
+          <w:color w:val="0070C0"/>
           <w:lang w:val="en-US" w:eastAsia="en-US" w:bidi="en-US"/>
         </w:rPr>
-        <w:t>all the possible use cases aka requirements of the system</w:t>
+        <w:t>ll the possible use cases aka requirements of the system</w:t>
+      </w:r>
+    </w:p>
+    <w:p>
+      <w:pPr>
+        <w:pStyle w:val="20"/>
+        <w:numPr>
+          <w:ilvl w:val="0"/>
+          <w:numId w:val="49"/>
+        </w:numPr>
+        <w:shd w:val="clear" w:color="auto" w:fill="auto"/>
+        <w:tabs>
+          <w:tab w:val="left" w:pos="8089"/>
+        </w:tabs>
+        <w:spacing w:before="0" w:after="0" w:line="277" w:lineRule="exact"/>
+        <w:jc w:val="both"/>
+        <w:rPr>
+          <w:rFonts w:hint="eastAsia"/>
+          <w:color w:val="0070C0"/>
+          <w:lang w:val="en-US" w:bidi="en-US"/>
+        </w:rPr>
+      </w:pPr>
+      <w:r>
+        <w:rPr>
+          <w:rFonts w:hint="eastAsia"/>
+          <w:color w:val="0070C0"/>
+          <w:lang w:val="en-US" w:bidi="en-US"/>
+        </w:rPr>
+        <w:t xml:space="preserve">class diagram should the core idea about the structure of the project, such as what </w:t>
+      </w:r>
+      <w:r>
+        <w:rPr>
+          <w:color w:val="0070C0"/>
+          <w:lang w:val="en-US" w:bidi="en-US"/>
+        </w:rPr>
+        <w:t>the</w:t>
+      </w:r>
+      <w:r>
+        <w:rPr>
+          <w:rFonts w:hint="eastAsia"/>
+          <w:color w:val="0070C0"/>
+          <w:lang w:val="en-US" w:bidi="en-US"/>
+        </w:rPr>
+        <w:t xml:space="preserve"> relation between each class. </w:t>
       </w:r>
     </w:p>
     <w:p>
@@ -13912,33 +13994,80 @@
         <w:ind w:firstLine="0"/>
         <w:jc w:val="both"/>
         <w:rPr>
-          <w:rFonts w:hint="eastAsia"/>
-          <w:color w:val="00B0F0"/>
-          <w:lang w:val="en-US" w:bidi="en-US"/>
-        </w:rPr>
-      </w:pPr>
-      <w:r>
-        <w:rPr>
-          <w:rFonts w:hint="eastAsia"/>
-          <w:color w:val="00B0F0"/>
-          <w:lang w:val="en-US" w:bidi="en-US"/>
-        </w:rPr>
-        <w:t xml:space="preserve">class diagram should the core idea about the structure of the project, such as what </w:t>
-      </w:r>
-      <w:r>
-        <w:rPr>
-          <w:color w:val="00B0F0"/>
-          <w:lang w:val="en-US" w:bidi="en-US"/>
-        </w:rPr>
-        <w:t>the</w:t>
-      </w:r>
-      <w:r>
-        <w:rPr>
-          <w:rFonts w:hint="eastAsia"/>
-          <w:color w:val="00B0F0"/>
-          <w:lang w:val="en-US" w:bidi="en-US"/>
-        </w:rPr>
-        <w:t xml:space="preserve"> relation between each class. </w:t>
+          <w:rStyle w:val="22"/>
+          <w:rFonts w:eastAsia="Palatino Linotype"/>
+          <w:lang w:eastAsia="zh-CN"/>
+        </w:rPr>
+      </w:pPr>
+      <w:r>
+        <w:rPr>
+          <w:color w:val="000000"/>
+          <w:lang w:val="en-US" w:eastAsia="en-US" w:bidi="en-US"/>
+        </w:rPr>
+        <w:t xml:space="preserve">[6 marks] </w:t>
+      </w:r>
+      <w:r>
+        <w:rPr>
+          <w:rStyle w:val="21"/>
+          <w:rFonts w:eastAsia="Palatino Linotype"/>
+        </w:rPr>
+        <w:t xml:space="preserve">Aggregation </w:t>
+      </w:r>
+      <w:r>
+        <w:rPr>
+          <w:color w:val="000000"/>
+          <w:lang w:val="en-US" w:eastAsia="en-US" w:bidi="en-US"/>
+        </w:rPr>
+        <w:t xml:space="preserve">and </w:t>
+      </w:r>
+      <w:r>
+        <w:rPr>
+          <w:rStyle w:val="21"/>
+          <w:rFonts w:eastAsia="Palatino Linotype"/>
+        </w:rPr>
+        <w:t xml:space="preserve">composition </w:t>
+      </w:r>
+      <w:r>
+        <w:rPr>
+          <w:color w:val="000000"/>
+          <w:lang w:val="en-US" w:eastAsia="en-US" w:bidi="en-US"/>
+        </w:rPr>
+        <w:t xml:space="preserve">are two kinds of </w:t>
+      </w:r>
+      <w:r>
+        <w:rPr>
+          <w:rStyle w:val="21"/>
+          <w:rFonts w:eastAsia="Palatino Linotype"/>
+        </w:rPr>
+        <w:t xml:space="preserve">association </w:t>
+      </w:r>
+      <w:r>
+        <w:rPr>
+          <w:color w:val="000000"/>
+          <w:lang w:val="en-US" w:eastAsia="en-US" w:bidi="en-US"/>
+        </w:rPr>
+        <w:t xml:space="preserve">in class diagrams. </w:t>
+      </w:r>
+      <w:r>
+        <w:rPr>
+          <w:rStyle w:val="22"/>
+          <w:rFonts w:eastAsia="Palatino Linotype"/>
+        </w:rPr>
+        <w:t>Give an example for each of them.</w:t>
+      </w:r>
+      <w:r>
+        <w:rPr>
+          <w:color w:val="000000"/>
+          <w:lang w:val="en-US" w:eastAsia="en-US" w:bidi="en-US"/>
+        </w:rPr>
+        <w:t xml:space="preserve"> Discuss the differences between aggregation and composition. </w:t>
+      </w:r>
+      <w:r>
+        <w:rPr>
+          <w:rStyle w:val="22"/>
+          <w:rFonts w:eastAsia="Palatino Linotype"/>
+        </w:rPr>
+        <w:t>Use your examples to illustrate the differences.</w:t>
       </w:r>
     </w:p>
     <w:p>
@@ -13954,93 +14083,6 @@
         <w:rPr>
           <w:rStyle w:val="22"/>
           <w:rFonts w:eastAsia="Palatino Linotype"/>
-          <w:lang w:eastAsia="zh-CN"/>
-        </w:rPr>
-      </w:pPr>
-      <w:r>
-        <w:rPr>
-          <w:color w:val="000000"/>
-          <w:lang w:val="en-US" w:eastAsia="en-US" w:bidi="en-US"/>
-        </w:rPr>
-        <w:t xml:space="preserve">[6 marks] </w:t>
-      </w:r>
-      <w:r>
-        <w:rPr>
-          <w:rStyle w:val="21"/>
-          <w:rFonts w:eastAsia="Palatino Linotype"/>
-        </w:rPr>
-        <w:t xml:space="preserve">Aggregation </w:t>
-      </w:r>
-      <w:r>
-        <w:rPr>
-          <w:color w:val="000000"/>
-          <w:lang w:val="en-US" w:eastAsia="en-US" w:bidi="en-US"/>
-        </w:rPr>
-        <w:t xml:space="preserve">and </w:t>
-      </w:r>
-      <w:r>
-        <w:rPr>
-          <w:rStyle w:val="21"/>
-          <w:rFonts w:eastAsia="Palatino Linotype"/>
-        </w:rPr>
-        <w:t xml:space="preserve">composition </w:t>
-      </w:r>
-      <w:r>
-        <w:rPr>
-          <w:color w:val="000000"/>
-          <w:lang w:val="en-US" w:eastAsia="en-US" w:bidi="en-US"/>
-        </w:rPr>
-        <w:t xml:space="preserve">are two kinds of </w:t>
-      </w:r>
-      <w:r>
-        <w:rPr>
-          <w:rStyle w:val="21"/>
-          <w:rFonts w:eastAsia="Palatino Linotype"/>
-        </w:rPr>
-        <w:t xml:space="preserve">association </w:t>
-      </w:r>
-      <w:r>
-        <w:rPr>
-          <w:color w:val="000000"/>
-          <w:lang w:val="en-US" w:eastAsia="en-US" w:bidi="en-US"/>
-        </w:rPr>
-        <w:t xml:space="preserve">in class diagrams. </w:t>
-      </w:r>
-      <w:r>
-        <w:rPr>
-          <w:rStyle w:val="22"/>
-          <w:rFonts w:eastAsia="Palatino Linotype"/>
-        </w:rPr>
-        <w:t>Give an example for each of them.</w:t>
-      </w:r>
-      <w:r>
-        <w:rPr>
-          <w:color w:val="000000"/>
-          <w:lang w:val="en-US" w:eastAsia="en-US" w:bidi="en-US"/>
-        </w:rPr>
-        <w:t xml:space="preserve"> Discuss the differences between aggregation and composition. </w:t>
-      </w:r>
-      <w:r>
-        <w:rPr>
-          <w:rStyle w:val="22"/>
-          <w:rFonts w:eastAsia="Palatino Linotype"/>
-        </w:rPr>
-        <w:t>Use your examples to illustrate the differences.</w:t>
-      </w:r>
-    </w:p>
-    <w:p>
-      <w:pPr>
-        <w:pStyle w:val="20"/>
-        <w:shd w:val="clear" w:color="auto" w:fill="auto"/>
-        <w:tabs>
-          <w:tab w:val="left" w:pos="8089"/>
-        </w:tabs>
-        <w:spacing w:before="120" w:after="120" w:line="277" w:lineRule="exact"/>
-        <w:ind w:firstLine="0"/>
-        <w:jc w:val="both"/>
-        <w:rPr>
-          <w:rStyle w:val="22"/>
-          <w:rFonts w:eastAsia="Palatino Linotype"/>
           <w:i w:val="0"/>
           <w:lang w:eastAsia="zh-CN"/>
         </w:rPr>
@@ -14053,7 +14095,6 @@
           <w:noProof/>
           <w:lang w:val="en-AU" w:eastAsia="zh-CN" w:bidi="ar-SA"/>
         </w:rPr>
-        <w:lastRenderedPageBreak/>
         <w:drawing>
           <wp:anchor distT="0" distB="0" distL="114300" distR="114300" simplePos="0" relativeHeight="251660288" behindDoc="0" locked="0" layoutInCell="1" allowOverlap="1" wp14:anchorId="05ADB76E" wp14:editId="35AAE42E">
             <wp:simplePos x="0" y="0"/>
@@ -14140,7 +14181,7 @@
         <w:jc w:val="both"/>
         <w:rPr>
           <w:rStyle w:val="22"/>
-          <w:rFonts w:eastAsia="Palatino Linotype"/>
+          <w:rFonts w:eastAsia="Palatino Linotype" w:hint="eastAsia"/>
           <w:lang w:eastAsia="zh-CN"/>
         </w:rPr>
       </w:pPr>
@@ -14157,41 +14198,7 @@
         <w:jc w:val="both"/>
         <w:rPr>
           <w:rStyle w:val="22"/>
-          <w:rFonts w:eastAsia="Palatino Linotype"/>
-          <w:lang w:eastAsia="zh-CN"/>
-        </w:rPr>
-      </w:pPr>
-    </w:p>
-    <w:p>
-      <w:pPr>
-        <w:pStyle w:val="20"/>
-        <w:shd w:val="clear" w:color="auto" w:fill="auto"/>
-        <w:tabs>
-          <w:tab w:val="left" w:pos="8089"/>
-        </w:tabs>
-        <w:spacing w:before="120" w:after="120" w:line="277" w:lineRule="exact"/>
-        <w:ind w:firstLine="0"/>
-        <w:jc w:val="both"/>
-        <w:rPr>
-          <w:rStyle w:val="22"/>
-          <w:rFonts w:eastAsia="Palatino Linotype"/>
-          <w:lang w:eastAsia="zh-CN"/>
-        </w:rPr>
-      </w:pPr>
-    </w:p>
-    <w:p>
-      <w:pPr>
-        <w:pStyle w:val="20"/>
-        <w:shd w:val="clear" w:color="auto" w:fill="auto"/>
-        <w:tabs>
-          <w:tab w:val="left" w:pos="8089"/>
-        </w:tabs>
-        <w:spacing w:before="120" w:after="120" w:line="277" w:lineRule="exact"/>
-        <w:ind w:firstLine="0"/>
-        <w:jc w:val="both"/>
-        <w:rPr>
-          <w:rStyle w:val="22"/>
-          <w:rFonts w:eastAsia="Palatino Linotype"/>
+          <w:rFonts w:eastAsia="Palatino Linotype" w:hint="eastAsia"/>
           <w:lang w:eastAsia="zh-CN"/>
         </w:rPr>
       </w:pPr>
@@ -14712,16 +14719,16 @@
           <w:noProof/>
         </w:rPr>
         <w:drawing>
-          <wp:anchor distT="0" distB="0" distL="114300" distR="114300" simplePos="0" relativeHeight="251661312" behindDoc="0" locked="0" layoutInCell="1" allowOverlap="1" wp14:anchorId="51192C9C" wp14:editId="6F402286">
+          <wp:anchor distT="0" distB="0" distL="114300" distR="114300" simplePos="0" relativeHeight="251661312" behindDoc="0" locked="0" layoutInCell="1" allowOverlap="1" wp14:anchorId="51192C9C" wp14:editId="5B8AED69">
             <wp:simplePos x="0" y="0"/>
             <wp:positionH relativeFrom="column">
-              <wp:posOffset>965471</wp:posOffset>
+              <wp:posOffset>967563</wp:posOffset>
             </wp:positionH>
             <wp:positionV relativeFrom="paragraph">
-              <wp:posOffset>62282</wp:posOffset>
+              <wp:posOffset>43948</wp:posOffset>
             </wp:positionV>
-            <wp:extent cx="2740296" cy="1838282"/>
-            <wp:effectExtent l="0" t="0" r="3175" b="0"/>
+            <wp:extent cx="4539520" cy="2442712"/>
+            <wp:effectExtent l="0" t="0" r="7620" b="0"/>
             <wp:wrapNone/>
             <wp:docPr id="21" name="Picture 21"/>
             <wp:cNvGraphicFramePr>
@@ -14749,7 +14756,7 @@
                   <pic:spPr>
                     <a:xfrm>
                       <a:off x="0" y="0"/>
-                      <a:ext cx="2740296" cy="1838282"/>
+                      <a:ext cx="4593949" cy="2472000"/>
                     </a:xfrm>
                     <a:prstGeom prst="rect">
                       <a:avLst/>
@@ -14844,13 +14851,82 @@
           <w:szCs w:val="24"/>
         </w:rPr>
       </w:pPr>
-      <w:r>
-        <w:rPr>
-          <w:rFonts w:ascii="Times" w:eastAsiaTheme="minorEastAsia" w:hAnsi="Times" w:cs="Times"/>
+    </w:p>
+    <w:p>
+      <w:pPr>
+        <w:pStyle w:val="20"/>
+        <w:tabs>
+          <w:tab w:val="left" w:pos="8089"/>
+        </w:tabs>
+        <w:spacing w:before="0" w:after="0" w:line="277" w:lineRule="exact"/>
+        <w:ind w:firstLine="0"/>
+        <w:jc w:val="both"/>
+        <w:rPr>
+          <w:rFonts w:ascii="Times" w:eastAsiaTheme="minorEastAsia" w:hAnsi="Times" w:cs="Times" w:hint="eastAsia"/>
           <w:color w:val="0070C0"/>
           <w:sz w:val="24"/>
           <w:szCs w:val="24"/>
         </w:rPr>
+      </w:pPr>
+    </w:p>
+    <w:p>
+      <w:pPr>
+        <w:pStyle w:val="20"/>
+        <w:tabs>
+          <w:tab w:val="left" w:pos="8089"/>
+        </w:tabs>
+        <w:spacing w:before="0" w:after="0" w:line="277" w:lineRule="exact"/>
+        <w:ind w:firstLine="0"/>
+        <w:jc w:val="both"/>
+        <w:rPr>
+          <w:rFonts w:ascii="Times" w:eastAsiaTheme="minorEastAsia" w:hAnsi="Times" w:cs="Times" w:hint="eastAsia"/>
+          <w:color w:val="0070C0"/>
+          <w:sz w:val="24"/>
+          <w:szCs w:val="24"/>
+        </w:rPr>
+      </w:pPr>
+    </w:p>
+    <w:p>
+      <w:pPr>
+        <w:pStyle w:val="20"/>
+        <w:tabs>
+          <w:tab w:val="left" w:pos="8089"/>
+        </w:tabs>
+        <w:spacing w:before="0" w:after="0" w:line="277" w:lineRule="exact"/>
+        <w:ind w:firstLine="0"/>
+        <w:jc w:val="both"/>
+        <w:rPr>
+          <w:rFonts w:ascii="Times" w:eastAsiaTheme="minorEastAsia" w:hAnsi="Times" w:cs="Times" w:hint="eastAsia"/>
+          <w:color w:val="0070C0"/>
+          <w:sz w:val="24"/>
+          <w:szCs w:val="24"/>
+        </w:rPr>
+      </w:pPr>
+    </w:p>
+    <w:p>
+      <w:pPr>
+        <w:pStyle w:val="20"/>
+        <w:tabs>
+          <w:tab w:val="left" w:pos="8089"/>
+        </w:tabs>
+        <w:spacing w:before="0" w:after="0" w:line="277" w:lineRule="exact"/>
+        <w:ind w:firstLine="0"/>
+        <w:jc w:val="both"/>
+        <w:rPr>
+          <w:rFonts w:ascii="Times" w:eastAsiaTheme="minorEastAsia" w:hAnsi="Times" w:cs="Times" w:hint="eastAsia"/>
+          <w:color w:val="0070C0"/>
+          <w:sz w:val="24"/>
+          <w:szCs w:val="24"/>
+        </w:rPr>
+      </w:pPr>
+      <w:r>
+        <w:rPr>
+          <w:rFonts w:ascii="Times" w:eastAsiaTheme="minorEastAsia" w:hAnsi="Times" w:cs="Times"/>
+          <w:color w:val="0070C0"/>
+          <w:sz w:val="24"/>
+          <w:szCs w:val="24"/>
+        </w:rPr>
+        <w:lastRenderedPageBreak/>
         <w:t xml:space="preserve">Avoiding </w:t>
       </w:r>
       <w:r>
@@ -15714,7 +15790,6 @@
           <w:sz w:val="24"/>
           <w:szCs w:val="24"/>
         </w:rPr>
-        <w:lastRenderedPageBreak/>
         <w:t xml:space="preserve"> </w:t>
       </w:r>
       <w:r>
@@ -15992,6 +16067,7 @@
           <w:sz w:val="24"/>
           <w:szCs w:val="24"/>
         </w:rPr>
+        <w:lastRenderedPageBreak/>
         <w:t xml:space="preserve">through </w:t>
       </w:r>
       <w:r>
@@ -16422,48 +16498,8 @@
         <w:ind w:firstLine="0"/>
         <w:jc w:val="both"/>
       </w:pPr>
-      <w:r>
-        <w:t>Describe two different kinds of situations when one would need to add textual constraints to a conceptual diagram. Provide an example for each respectively. [6 marks]</w:t>
-      </w:r>
-    </w:p>
-    <w:p>
-      <w:pPr>
-        <w:pStyle w:val="20"/>
-        <w:shd w:val="clear" w:color="auto" w:fill="auto"/>
-        <w:tabs>
-          <w:tab w:val="left" w:pos="8089"/>
-        </w:tabs>
-        <w:spacing w:before="120" w:after="120" w:line="277" w:lineRule="exact"/>
-        <w:ind w:firstLine="0"/>
-        <w:jc w:val="both"/>
-      </w:pPr>
-    </w:p>
-    <w:p>
-      <w:pPr>
-        <w:pStyle w:val="20"/>
-        <w:shd w:val="clear" w:color="auto" w:fill="auto"/>
-        <w:tabs>
-          <w:tab w:val="left" w:pos="8089"/>
-        </w:tabs>
-        <w:spacing w:before="120" w:after="120" w:line="277" w:lineRule="exact"/>
-        <w:ind w:firstLine="0"/>
-        <w:jc w:val="both"/>
-      </w:pPr>
-      <w:r>
-        <w:t>Consider a high security facility. Access is possibly only to individuals that can identify themselves with a staff card or per finger print reader. In rare "alert" situations, access is possible only for a subset of "VIP" users.</w:t>
-      </w:r>
-    </w:p>
-    <w:p>
-      <w:pPr>
-        <w:pStyle w:val="20"/>
-        <w:shd w:val="clear" w:color="auto" w:fill="auto"/>
-        <w:tabs>
-          <w:tab w:val="left" w:pos="8089"/>
-        </w:tabs>
-        <w:spacing w:before="120" w:after="120" w:line="277" w:lineRule="exact"/>
-        <w:ind w:firstLine="0"/>
-        <w:jc w:val="both"/>
-      </w:pPr>
+      <w:bookmarkStart w:id="0" w:name="_GoBack"/>
+      <w:bookmarkEnd w:id="0"/>
     </w:p>
     <w:p>
       <w:pPr>
@@ -17146,7 +17182,11 @@
         </w:rPr>
       </w:pPr>
       <w:r>
-        <w:t xml:space="preserve">Briefly describe the UML's approach to characterising container types and write down how you would specify that a concept is used as </w:t>
+        <w:t xml:space="preserve">Briefly describe the UML's approach to characterising container types and write down how you </w:t>
+      </w:r>
+      <w:r>
+        <w:lastRenderedPageBreak/>
+        <w:t xml:space="preserve">would specify that a concept is used as </w:t>
       </w:r>
       <w:proofErr w:type="spellStart"/>
       <w:r>
@@ -17426,161 +17466,9 @@
           <w:tab w:val="left" w:pos="8089"/>
         </w:tabs>
         <w:spacing w:before="120" w:after="120" w:line="277" w:lineRule="exact"/>
-        <w:ind w:firstLine="0"/>
-        <w:jc w:val="both"/>
-      </w:pPr>
-      <w:r>
-        <w:t xml:space="preserve"> </w:t>
-      </w:r>
-      <w:r>
-        <w:t>(d)In what way can the potentially rich use case "Access Facility" be factored into multiple smaller parts that are easier to deal with on their own? Base your factorization on the three UML use case relationships.</w:t>
-      </w:r>
-    </w:p>
-    <w:p>
-      <w:pPr>
-        <w:pStyle w:val="20"/>
-        <w:shd w:val="clear" w:color="auto" w:fill="auto"/>
-        <w:tabs>
-          <w:tab w:val="left" w:pos="8089"/>
-        </w:tabs>
-        <w:spacing w:before="120" w:after="120" w:line="277" w:lineRule="exact"/>
-        <w:ind w:firstLine="0"/>
-        <w:jc w:val="both"/>
-      </w:pPr>
-    </w:p>
-    <w:p>
-      <w:pPr>
-        <w:pStyle w:val="20"/>
-        <w:shd w:val="clear" w:color="auto" w:fill="auto"/>
-        <w:tabs>
-          <w:tab w:val="left" w:pos="8089"/>
-        </w:tabs>
-        <w:spacing w:before="120" w:after="120" w:line="277" w:lineRule="exact"/>
-        <w:ind w:firstLine="0"/>
-        <w:jc w:val="both"/>
-      </w:pPr>
-    </w:p>
-    <w:p>
-      <w:pPr>
-        <w:pStyle w:val="20"/>
-        <w:shd w:val="clear" w:color="auto" w:fill="auto"/>
-        <w:tabs>
-          <w:tab w:val="left" w:pos="8089"/>
-        </w:tabs>
-        <w:spacing w:before="120" w:after="120" w:line="277" w:lineRule="exact"/>
-        <w:ind w:firstLine="0"/>
-        <w:jc w:val="both"/>
-      </w:pPr>
-      <w:r>
-        <w:t xml:space="preserve">(e)Draw the UML use case </w:t>
-      </w:r>
-      <w:r>
-        <w:t>diagram for your design of question (d).</w:t>
-      </w:r>
-    </w:p>
-    <w:p>
-      <w:pPr>
-        <w:pStyle w:val="20"/>
-        <w:shd w:val="clear" w:color="auto" w:fill="auto"/>
-        <w:tabs>
-          <w:tab w:val="left" w:pos="8089"/>
-        </w:tabs>
-        <w:spacing w:before="120" w:after="120" w:line="277" w:lineRule="exact"/>
-        <w:ind w:firstLine="0"/>
-        <w:jc w:val="both"/>
-      </w:pPr>
-      <w:r>
-        <w:t>Describe two different kinds of situations when one would need OCL constraints in modelling. Provide an example for each respectively.</w:t>
-      </w:r>
-    </w:p>
-    <w:p>
-      <w:pPr>
-        <w:pStyle w:val="20"/>
-        <w:shd w:val="clear" w:color="auto" w:fill="auto"/>
-        <w:tabs>
-          <w:tab w:val="left" w:pos="8089"/>
-        </w:tabs>
-        <w:spacing w:before="120" w:after="120" w:line="277" w:lineRule="exact"/>
-        <w:ind w:firstLine="0"/>
-        <w:jc w:val="both"/>
-      </w:pPr>
-    </w:p>
-    <w:p>
-      <w:pPr>
-        <w:pStyle w:val="20"/>
-        <w:tabs>
-          <w:tab w:val="left" w:pos="8089"/>
-        </w:tabs>
-        <w:spacing w:before="120" w:after="120" w:line="277" w:lineRule="exact"/>
         <w:ind w:left="-142" w:firstLine="0"/>
         <w:jc w:val="both"/>
       </w:pPr>
-      <w:r>
-        <w:t>Consider a university library. When library users return items they need to identify them-selves through their library card or a staff card. In rare cases it may not be possible for the library staff to accept an item because the latter needs to be handled by a special staff member that is absent.</w:t>
-      </w:r>
-    </w:p>
-    <w:p>
-      <w:pPr>
-        <w:pStyle w:val="20"/>
-        <w:tabs>
-          <w:tab w:val="left" w:pos="8089"/>
-        </w:tabs>
-        <w:spacing w:before="120" w:after="120" w:line="277" w:lineRule="exact"/>
-        <w:ind w:left="-142" w:hanging="284"/>
-        <w:jc w:val="both"/>
-      </w:pPr>
-      <w:r>
-        <w:t>(d)</w:t>
-      </w:r>
-      <w:r>
-        <w:tab/>
-        <w:t xml:space="preserve">[4 marks] In what way can the potentially rich use case "Return Item" be factored into multiple </w:t>
-      </w:r>
-      <w:r>
-        <w:lastRenderedPageBreak/>
-        <w:t xml:space="preserve">smaller parts that are easier to deal with on their own? Base your factorization on the three UML use case relationships. </w:t>
-      </w:r>
-    </w:p>
-    <w:p>
-      <w:pPr>
-        <w:pStyle w:val="20"/>
-        <w:shd w:val="clear" w:color="auto" w:fill="auto"/>
-        <w:tabs>
-          <w:tab w:val="left" w:pos="8089"/>
-        </w:tabs>
-        <w:spacing w:before="120" w:after="120" w:line="277" w:lineRule="exact"/>
-        <w:ind w:left="-142" w:firstLine="0"/>
-        <w:jc w:val="both"/>
-      </w:pPr>
-    </w:p>
-    <w:p>
-      <w:pPr>
-        <w:pStyle w:val="20"/>
-        <w:shd w:val="clear" w:color="auto" w:fill="auto"/>
-        <w:tabs>
-          <w:tab w:val="left" w:pos="8089"/>
-        </w:tabs>
-        <w:spacing w:before="120" w:after="120" w:line="277" w:lineRule="exact"/>
-        <w:ind w:left="-142" w:firstLine="0"/>
-        <w:jc w:val="both"/>
-      </w:pPr>
-      <w:r>
-        <w:t>(e</w:t>
-      </w:r>
-      <w:proofErr w:type="gramStart"/>
-      <w:r>
-        <w:t>)</w:t>
-      </w:r>
-      <w:r>
-        <w:t>[</w:t>
-      </w:r>
-      <w:proofErr w:type="gramEnd"/>
-      <w:r>
-        <w:t xml:space="preserve">5 marks] Draw the UML use case diagram </w:t>
-      </w:r>
-      <w:r>
-        <w:t>for your design of question (d</w:t>
-      </w:r>
     </w:p>
     <w:sectPr>
       <w:headerReference w:type="even" r:id="rId30"/>
@@ -17728,7 +17616,7 @@
                   <w:rPr>
                     <w:noProof/>
                   </w:rPr>
-                  <w:t>18</w:t>
+                  <w:t>21</w:t>
                 </w:r>
                 <w:r>
                   <w:fldChar w:fldCharType="end"/>
@@ -18737,6 +18625,92 @@
     </w:lvl>
   </w:abstractNum>
   <w:abstractNum w:abstractNumId="10">
+    <w:nsid w:val="2A4021D6"/>
+    <w:multiLevelType w:val="hybridMultilevel"/>
+    <w:tmpl w:val="72C2FE12"/>
+    <w:lvl w:ilvl="0" w:tplc="0409000F">
+      <w:start w:val="1"/>
+      <w:numFmt w:val="decimal"/>
+      <w:lvlText w:val="%1."/>
+      <w:lvlJc w:val="left"/>
+      <w:pPr>
+        <w:ind w:left="720" w:hanging="360"/>
+      </w:pPr>
+    </w:lvl>
+    <w:lvl w:ilvl="1" w:tplc="0C090019" w:tentative="1">
+      <w:start w:val="1"/>
+      <w:numFmt w:val="lowerLetter"/>
+      <w:lvlText w:val="%2."/>
+      <w:lvlJc w:val="left"/>
+      <w:pPr>
+        <w:ind w:left="1440" w:hanging="360"/>
+      </w:pPr>
+    </w:lvl>
+    <w:lvl w:ilvl="2" w:tplc="0C09001B" w:tentative="1">
+      <w:start w:val="1"/>
+      <w:numFmt w:val="lowerRoman"/>
+      <w:lvlText w:val="%3."/>
+      <w:lvlJc w:val="right"/>
+      <w:pPr>
+        <w:ind w:left="2160" w:hanging="180"/>
+      </w:pPr>
+    </w:lvl>
+    <w:lvl w:ilvl="3" w:tplc="0C09000F" w:tentative="1">
+      <w:start w:val="1"/>
+      <w:numFmt w:val="decimal"/>
+      <w:lvlText w:val="%4."/>
+      <w:lvlJc w:val="left"/>
+      <w:pPr>
+        <w:ind w:left="2880" w:hanging="360"/>
+      </w:pPr>
+    </w:lvl>
+    <w:lvl w:ilvl="4" w:tplc="0C090019" w:tentative="1">
+      <w:start w:val="1"/>
+      <w:numFmt w:val="lowerLetter"/>
+      <w:lvlText w:val="%5."/>
+      <w:lvlJc w:val="left"/>
+      <w:pPr>
+        <w:ind w:left="3600" w:hanging="360"/>
+      </w:pPr>
+    </w:lvl>
+    <w:lvl w:ilvl="5" w:tplc="0C09001B" w:tentative="1">
+      <w:start w:val="1"/>
+      <w:numFmt w:val="lowerRoman"/>
+      <w:lvlText w:val="%6."/>
+      <w:lvlJc w:val="right"/>
+      <w:pPr>
+        <w:ind w:left="4320" w:hanging="180"/>
+      </w:pPr>
+    </w:lvl>
+    <w:lvl w:ilvl="6" w:tplc="0C09000F" w:tentative="1">
+      <w:start w:val="1"/>
+      <w:numFmt w:val="decimal"/>
+      <w:lvlText w:val="%7."/>
+      <w:lvlJc w:val="left"/>
+      <w:pPr>
+        <w:ind w:left="5040" w:hanging="360"/>
+      </w:pPr>
+    </w:lvl>
+    <w:lvl w:ilvl="7" w:tplc="0C090019" w:tentative="1">
+      <w:start w:val="1"/>
+      <w:numFmt w:val="lowerLetter"/>
+      <w:lvlText w:val="%8."/>
+      <w:lvlJc w:val="left"/>
+      <w:pPr>
+        <w:ind w:left="5760" w:hanging="360"/>
+      </w:pPr>
+    </w:lvl>
+    <w:lvl w:ilvl="8" w:tplc="0C09001B" w:tentative="1">
+      <w:start w:val="1"/>
+      <w:numFmt w:val="lowerRoman"/>
+      <w:lvlText w:val="%9."/>
+      <w:lvlJc w:val="right"/>
+      <w:pPr>
+        <w:ind w:left="6480" w:hanging="180"/>
+      </w:pPr>
+    </w:lvl>
+  </w:abstractNum>
+  <w:abstractNum w:abstractNumId="11">
     <w:nsid w:val="2ACD4540"/>
     <w:multiLevelType w:val="multilevel"/>
     <w:tmpl w:val="B4B05930"/>
@@ -18804,7 +18778,7 @@
       <w:lvlJc w:val="left"/>
     </w:lvl>
   </w:abstractNum>
-  <w:abstractNum w:abstractNumId="11">
+  <w:abstractNum w:abstractNumId="12">
     <w:nsid w:val="30BC4774"/>
     <w:multiLevelType w:val="hybridMultilevel"/>
     <w:tmpl w:val="A5DC8020"/>
@@ -18893,7 +18867,7 @@
       </w:pPr>
     </w:lvl>
   </w:abstractNum>
-  <w:abstractNum w:abstractNumId="12">
+  <w:abstractNum w:abstractNumId="13">
     <w:nsid w:val="32B5077D"/>
     <w:multiLevelType w:val="hybridMultilevel"/>
     <w:tmpl w:val="ECFAD692"/>
@@ -19006,7 +18980,7 @@
       </w:rPr>
     </w:lvl>
   </w:abstractNum>
-  <w:abstractNum w:abstractNumId="13">
+  <w:abstractNum w:abstractNumId="14">
     <w:nsid w:val="35314414"/>
     <w:multiLevelType w:val="hybridMultilevel"/>
     <w:tmpl w:val="0FA6B8A8"/>
@@ -19092,7 +19066,7 @@
       </w:pPr>
     </w:lvl>
   </w:abstractNum>
-  <w:abstractNum w:abstractNumId="14">
+  <w:abstractNum w:abstractNumId="15">
     <w:nsid w:val="3AB2752B"/>
     <w:multiLevelType w:val="multilevel"/>
     <w:tmpl w:val="9788CAA8"/>
@@ -19160,7 +19134,7 @@
       <w:lvlJc w:val="left"/>
     </w:lvl>
   </w:abstractNum>
-  <w:abstractNum w:abstractNumId="15">
+  <w:abstractNum w:abstractNumId="16">
     <w:nsid w:val="3B8D44CD"/>
     <w:multiLevelType w:val="hybridMultilevel"/>
     <w:tmpl w:val="C8AAB0BE"/>
@@ -19249,7 +19223,7 @@
       </w:pPr>
     </w:lvl>
   </w:abstractNum>
-  <w:abstractNum w:abstractNumId="16">
+  <w:abstractNum w:abstractNumId="17">
     <w:nsid w:val="3E0D2924"/>
     <w:multiLevelType w:val="multilevel"/>
     <w:tmpl w:val="2D3CDEBE"/>
@@ -19398,7 +19372,7 @@
       </w:rPr>
     </w:lvl>
   </w:abstractNum>
-  <w:abstractNum w:abstractNumId="17">
+  <w:abstractNum w:abstractNumId="18">
     <w:nsid w:val="42EC19BB"/>
     <w:multiLevelType w:val="hybridMultilevel"/>
     <w:tmpl w:val="C5A27B14"/>
@@ -19484,7 +19458,7 @@
       </w:pPr>
     </w:lvl>
   </w:abstractNum>
-  <w:abstractNum w:abstractNumId="18">
+  <w:abstractNum w:abstractNumId="19">
     <w:nsid w:val="43281417"/>
     <w:multiLevelType w:val="hybridMultilevel"/>
     <w:tmpl w:val="BB121C46"/>
@@ -19570,7 +19544,7 @@
       </w:pPr>
     </w:lvl>
   </w:abstractNum>
-  <w:abstractNum w:abstractNumId="19">
+  <w:abstractNum w:abstractNumId="20">
     <w:nsid w:val="464E738D"/>
     <w:multiLevelType w:val="hybridMultilevel"/>
     <w:tmpl w:val="52889228"/>
@@ -19659,7 +19633,7 @@
       </w:pPr>
     </w:lvl>
   </w:abstractNum>
-  <w:abstractNum w:abstractNumId="20">
+  <w:abstractNum w:abstractNumId="21">
     <w:nsid w:val="479311B0"/>
     <w:multiLevelType w:val="hybridMultilevel"/>
     <w:tmpl w:val="5A9C98A2"/>
@@ -19745,7 +19719,7 @@
       </w:pPr>
     </w:lvl>
   </w:abstractNum>
-  <w:abstractNum w:abstractNumId="21">
+  <w:abstractNum w:abstractNumId="22">
     <w:nsid w:val="485C3A7A"/>
     <w:multiLevelType w:val="hybridMultilevel"/>
     <w:tmpl w:val="32401A70"/>
@@ -19831,7 +19805,7 @@
       </w:pPr>
     </w:lvl>
   </w:abstractNum>
-  <w:abstractNum w:abstractNumId="22">
+  <w:abstractNum w:abstractNumId="23">
     <w:nsid w:val="48855A72"/>
     <w:multiLevelType w:val="hybridMultilevel"/>
     <w:tmpl w:val="2C6A299A"/>
@@ -19920,7 +19894,7 @@
       </w:pPr>
     </w:lvl>
   </w:abstractNum>
-  <w:abstractNum w:abstractNumId="23">
+  <w:abstractNum w:abstractNumId="24">
     <w:nsid w:val="4BE54AF0"/>
     <w:multiLevelType w:val="hybridMultilevel"/>
     <w:tmpl w:val="2254704C"/>
@@ -20033,7 +20007,7 @@
       </w:rPr>
     </w:lvl>
   </w:abstractNum>
-  <w:abstractNum w:abstractNumId="24">
+  <w:abstractNum w:abstractNumId="25">
     <w:nsid w:val="4E2C2E7C"/>
     <w:multiLevelType w:val="hybridMultilevel"/>
     <w:tmpl w:val="22D0D276"/>
@@ -20119,7 +20093,7 @@
       </w:pPr>
     </w:lvl>
   </w:abstractNum>
-  <w:abstractNum w:abstractNumId="25">
+  <w:abstractNum w:abstractNumId="26">
     <w:nsid w:val="50E8247B"/>
     <w:multiLevelType w:val="hybridMultilevel"/>
     <w:tmpl w:val="F7A07DE6"/>
@@ -20208,7 +20182,7 @@
       </w:pPr>
     </w:lvl>
   </w:abstractNum>
-  <w:abstractNum w:abstractNumId="26">
+  <w:abstractNum w:abstractNumId="27">
     <w:nsid w:val="51643224"/>
     <w:multiLevelType w:val="hybridMultilevel"/>
     <w:tmpl w:val="7AB02334"/>
@@ -20297,7 +20271,7 @@
       </w:pPr>
     </w:lvl>
   </w:abstractNum>
-  <w:abstractNum w:abstractNumId="27">
+  <w:abstractNum w:abstractNumId="28">
     <w:nsid w:val="562D341D"/>
     <w:multiLevelType w:val="multilevel"/>
     <w:tmpl w:val="15780DC4"/>
@@ -20446,7 +20420,7 @@
       </w:rPr>
     </w:lvl>
   </w:abstractNum>
-  <w:abstractNum w:abstractNumId="28">
+  <w:abstractNum w:abstractNumId="29">
     <w:nsid w:val="5D9C71A2"/>
     <w:multiLevelType w:val="hybridMultilevel"/>
     <w:tmpl w:val="38BC147A"/>
@@ -20532,7 +20506,7 @@
       </w:pPr>
     </w:lvl>
   </w:abstractNum>
-  <w:abstractNum w:abstractNumId="29">
+  <w:abstractNum w:abstractNumId="30">
     <w:nsid w:val="608E7C98"/>
     <w:multiLevelType w:val="hybridMultilevel"/>
     <w:tmpl w:val="2CAAFFB0"/>
@@ -20645,7 +20619,7 @@
       </w:rPr>
     </w:lvl>
   </w:abstractNum>
-  <w:abstractNum w:abstractNumId="30">
+  <w:abstractNum w:abstractNumId="31">
     <w:nsid w:val="632E2CD1"/>
     <w:multiLevelType w:val="hybridMultilevel"/>
     <w:tmpl w:val="BB461470"/>
@@ -20734,7 +20708,7 @@
       </w:pPr>
     </w:lvl>
   </w:abstractNum>
-  <w:abstractNum w:abstractNumId="31">
+  <w:abstractNum w:abstractNumId="32">
     <w:nsid w:val="6365748D"/>
     <w:multiLevelType w:val="hybridMultilevel"/>
     <w:tmpl w:val="31363342"/>
@@ -20823,7 +20797,7 @@
       </w:pPr>
     </w:lvl>
   </w:abstractNum>
-  <w:abstractNum w:abstractNumId="32">
+  <w:abstractNum w:abstractNumId="33">
     <w:nsid w:val="66242F88"/>
     <w:multiLevelType w:val="hybridMultilevel"/>
     <w:tmpl w:val="3DBE1FBA"/>
@@ -20936,7 +20910,7 @@
       </w:rPr>
     </w:lvl>
   </w:abstractNum>
-  <w:abstractNum w:abstractNumId="33">
+  <w:abstractNum w:abstractNumId="34">
     <w:nsid w:val="66E403C5"/>
     <w:multiLevelType w:val="hybridMultilevel"/>
     <w:tmpl w:val="8C900658"/>
@@ -21022,7 +20996,7 @@
       </w:pPr>
     </w:lvl>
   </w:abstractNum>
-  <w:abstractNum w:abstractNumId="34">
+  <w:abstractNum w:abstractNumId="35">
     <w:nsid w:val="68320DC3"/>
     <w:multiLevelType w:val="hybridMultilevel"/>
     <w:tmpl w:val="63947D8C"/>
@@ -21111,7 +21085,7 @@
       </w:pPr>
     </w:lvl>
   </w:abstractNum>
-  <w:abstractNum w:abstractNumId="35">
+  <w:abstractNum w:abstractNumId="36">
     <w:nsid w:val="69757DB4"/>
     <w:multiLevelType w:val="hybridMultilevel"/>
     <w:tmpl w:val="7E867162"/>
@@ -21224,7 +21198,7 @@
       </w:rPr>
     </w:lvl>
   </w:abstractNum>
-  <w:abstractNum w:abstractNumId="36">
+  <w:abstractNum w:abstractNumId="37">
     <w:nsid w:val="6B060887"/>
     <w:multiLevelType w:val="multilevel"/>
     <w:tmpl w:val="B81A6860"/>
@@ -21292,7 +21266,7 @@
       <w:lvlJc w:val="left"/>
     </w:lvl>
   </w:abstractNum>
-  <w:abstractNum w:abstractNumId="37">
+  <w:abstractNum w:abstractNumId="38">
     <w:nsid w:val="6B8E788B"/>
     <w:multiLevelType w:val="hybridMultilevel"/>
     <w:tmpl w:val="60F2AB0C"/>
@@ -21378,7 +21352,7 @@
       </w:pPr>
     </w:lvl>
   </w:abstractNum>
-  <w:abstractNum w:abstractNumId="38">
+  <w:abstractNum w:abstractNumId="39">
     <w:nsid w:val="70DC6634"/>
     <w:multiLevelType w:val="hybridMultilevel"/>
     <w:tmpl w:val="C4C2D3B6"/>
@@ -21490,7 +21464,7 @@
       </w:rPr>
     </w:lvl>
   </w:abstractNum>
-  <w:abstractNum w:abstractNumId="39">
+  <w:abstractNum w:abstractNumId="40">
     <w:nsid w:val="72144836"/>
     <w:multiLevelType w:val="hybridMultilevel"/>
     <w:tmpl w:val="0742B7EC"/>
@@ -21576,7 +21550,7 @@
       </w:pPr>
     </w:lvl>
   </w:abstractNum>
-  <w:abstractNum w:abstractNumId="40">
+  <w:abstractNum w:abstractNumId="41">
     <w:nsid w:val="72B67FA4"/>
     <w:multiLevelType w:val="hybridMultilevel"/>
     <w:tmpl w:val="F034B3C8"/>
@@ -21689,7 +21663,7 @@
       </w:rPr>
     </w:lvl>
   </w:abstractNum>
-  <w:abstractNum w:abstractNumId="41">
+  <w:abstractNum w:abstractNumId="42">
     <w:nsid w:val="736A0BA9"/>
     <w:multiLevelType w:val="hybridMultilevel"/>
     <w:tmpl w:val="0A1E7C20"/>
@@ -21775,7 +21749,7 @@
       </w:pPr>
     </w:lvl>
   </w:abstractNum>
-  <w:abstractNum w:abstractNumId="42">
+  <w:abstractNum w:abstractNumId="43">
     <w:nsid w:val="74482DBE"/>
     <w:multiLevelType w:val="multilevel"/>
     <w:tmpl w:val="379490E0"/>
@@ -21843,7 +21817,7 @@
       <w:lvlJc w:val="left"/>
     </w:lvl>
   </w:abstractNum>
-  <w:abstractNum w:abstractNumId="43">
+  <w:abstractNum w:abstractNumId="44">
     <w:nsid w:val="78577D09"/>
     <w:multiLevelType w:val="hybridMultilevel"/>
     <w:tmpl w:val="3E385248"/>
@@ -21956,7 +21930,7 @@
       </w:rPr>
     </w:lvl>
   </w:abstractNum>
-  <w:abstractNum w:abstractNumId="44">
+  <w:abstractNum w:abstractNumId="45">
     <w:nsid w:val="7DEA5BDE"/>
     <w:multiLevelType w:val="multilevel"/>
     <w:tmpl w:val="43F68290"/>
@@ -22024,7 +21998,7 @@
       <w:lvlJc w:val="left"/>
     </w:lvl>
   </w:abstractNum>
-  <w:abstractNum w:abstractNumId="45">
+  <w:abstractNum w:abstractNumId="46">
     <w:nsid w:val="7DF337CD"/>
     <w:multiLevelType w:val="multilevel"/>
     <w:tmpl w:val="FBCC72C2"/>
@@ -22092,7 +22066,7 @@
       <w:lvlJc w:val="left"/>
     </w:lvl>
   </w:abstractNum>
-  <w:abstractNum w:abstractNumId="46">
+  <w:abstractNum w:abstractNumId="47">
     <w:nsid w:val="7EC05AFB"/>
     <w:multiLevelType w:val="hybridMultilevel"/>
     <w:tmpl w:val="8C460092"/>
@@ -22181,7 +22155,7 @@
       </w:pPr>
     </w:lvl>
   </w:abstractNum>
-  <w:abstractNum w:abstractNumId="47">
+  <w:abstractNum w:abstractNumId="48">
     <w:nsid w:val="7F0F43CB"/>
     <w:multiLevelType w:val="hybridMultilevel"/>
     <w:tmpl w:val="2A22B434"/>
@@ -22298,73 +22272,73 @@
     <w:abstractNumId w:val="6"/>
   </w:num>
   <w:num w:numId="2">
-    <w:abstractNumId w:val="25"/>
+    <w:abstractNumId w:val="26"/>
   </w:num>
   <w:num w:numId="3">
-    <w:abstractNumId w:val="14"/>
+    <w:abstractNumId w:val="15"/>
   </w:num>
   <w:num w:numId="4">
     <w:abstractNumId w:val="3"/>
   </w:num>
   <w:num w:numId="5">
-    <w:abstractNumId w:val="42"/>
+    <w:abstractNumId w:val="43"/>
   </w:num>
   <w:num w:numId="6">
-    <w:abstractNumId w:val="10"/>
+    <w:abstractNumId w:val="11"/>
   </w:num>
   <w:num w:numId="7">
-    <w:abstractNumId w:val="11"/>
+    <w:abstractNumId w:val="12"/>
   </w:num>
   <w:num w:numId="8">
-    <w:abstractNumId w:val="26"/>
+    <w:abstractNumId w:val="27"/>
   </w:num>
   <w:num w:numId="9">
-    <w:abstractNumId w:val="45"/>
+    <w:abstractNumId w:val="46"/>
   </w:num>
   <w:num w:numId="10">
-    <w:abstractNumId w:val="36"/>
+    <w:abstractNumId w:val="37"/>
   </w:num>
   <w:num w:numId="11">
-    <w:abstractNumId w:val="19"/>
+    <w:abstractNumId w:val="20"/>
   </w:num>
   <w:num w:numId="12">
     <w:abstractNumId w:val="1"/>
   </w:num>
   <w:num w:numId="13">
-    <w:abstractNumId w:val="30"/>
+    <w:abstractNumId w:val="31"/>
   </w:num>
   <w:num w:numId="14">
-    <w:abstractNumId w:val="46"/>
+    <w:abstractNumId w:val="47"/>
   </w:num>
   <w:num w:numId="15">
     <w:abstractNumId w:val="2"/>
   </w:num>
   <w:num w:numId="16">
-    <w:abstractNumId w:val="38"/>
+    <w:abstractNumId w:val="39"/>
   </w:num>
   <w:num w:numId="17">
-    <w:abstractNumId w:val="22"/>
+    <w:abstractNumId w:val="23"/>
   </w:num>
   <w:num w:numId="18">
+    <w:abstractNumId w:val="45"/>
+  </w:num>
+  <w:num w:numId="19">
+    <w:abstractNumId w:val="16"/>
+  </w:num>
+  <w:num w:numId="20">
+    <w:abstractNumId w:val="17"/>
+  </w:num>
+  <w:num w:numId="21">
+    <w:abstractNumId w:val="28"/>
+  </w:num>
+  <w:num w:numId="22">
     <w:abstractNumId w:val="44"/>
   </w:num>
-  <w:num w:numId="19">
-    <w:abstractNumId w:val="15"/>
-  </w:num>
-  <w:num w:numId="20">
-    <w:abstractNumId w:val="16"/>
-  </w:num>
-  <w:num w:numId="21">
-    <w:abstractNumId w:val="27"/>
-  </w:num>
-  <w:num w:numId="22">
-    <w:abstractNumId w:val="43"/>
-  </w:num>
   <w:num w:numId="23">
-    <w:abstractNumId w:val="12"/>
+    <w:abstractNumId w:val="13"/>
   </w:num>
   <w:num w:numId="24">
-    <w:abstractNumId w:val="40"/>
+    <w:abstractNumId w:val="41"/>
   </w:num>
   <w:num w:numId="25">
     <w:abstractNumId w:val="5"/>
@@ -22373,70 +22347,73 @@
     <w:abstractNumId w:val="0"/>
   </w:num>
   <w:num w:numId="27">
-    <w:abstractNumId w:val="33"/>
+    <w:abstractNumId w:val="34"/>
   </w:num>
   <w:num w:numId="28">
     <w:abstractNumId w:val="7"/>
   </w:num>
   <w:num w:numId="29">
-    <w:abstractNumId w:val="41"/>
+    <w:abstractNumId w:val="42"/>
   </w:num>
   <w:num w:numId="30">
-    <w:abstractNumId w:val="28"/>
+    <w:abstractNumId w:val="29"/>
   </w:num>
   <w:num w:numId="31">
-    <w:abstractNumId w:val="20"/>
+    <w:abstractNumId w:val="21"/>
   </w:num>
   <w:num w:numId="32">
-    <w:abstractNumId w:val="21"/>
+    <w:abstractNumId w:val="22"/>
   </w:num>
   <w:num w:numId="33">
-    <w:abstractNumId w:val="18"/>
+    <w:abstractNumId w:val="19"/>
   </w:num>
   <w:num w:numId="34">
-    <w:abstractNumId w:val="17"/>
+    <w:abstractNumId w:val="18"/>
   </w:num>
   <w:num w:numId="35">
     <w:abstractNumId w:val="4"/>
   </w:num>
   <w:num w:numId="36">
-    <w:abstractNumId w:val="47"/>
+    <w:abstractNumId w:val="48"/>
   </w:num>
   <w:num w:numId="37">
-    <w:abstractNumId w:val="29"/>
+    <w:abstractNumId w:val="30"/>
   </w:num>
   <w:num w:numId="38">
+    <w:abstractNumId w:val="33"/>
+  </w:num>
+  <w:num w:numId="39">
+    <w:abstractNumId w:val="38"/>
+  </w:num>
+  <w:num w:numId="40">
+    <w:abstractNumId w:val="35"/>
+  </w:num>
+  <w:num w:numId="41">
     <w:abstractNumId w:val="32"/>
   </w:num>
-  <w:num w:numId="39">
-    <w:abstractNumId w:val="37"/>
-  </w:num>
-  <w:num w:numId="40">
-    <w:abstractNumId w:val="34"/>
-  </w:num>
-  <w:num w:numId="41">
-    <w:abstractNumId w:val="31"/>
-  </w:num>
   <w:num w:numId="42">
-    <w:abstractNumId w:val="23"/>
+    <w:abstractNumId w:val="24"/>
   </w:num>
   <w:num w:numId="43">
-    <w:abstractNumId w:val="35"/>
+    <w:abstractNumId w:val="36"/>
   </w:num>
   <w:num w:numId="44">
-    <w:abstractNumId w:val="24"/>
+    <w:abstractNumId w:val="25"/>
   </w:num>
   <w:num w:numId="45">
-    <w:abstractNumId w:val="13"/>
+    <w:abstractNumId w:val="14"/>
   </w:num>
   <w:num w:numId="46">
     <w:abstractNumId w:val="9"/>
   </w:num>
   <w:num w:numId="47">
-    <w:abstractNumId w:val="39"/>
+    <w:abstractNumId w:val="40"/>
   </w:num>
   <w:num w:numId="48">
     <w:abstractNumId w:val="8"/>
+  </w:num>
+  <w:num w:numId="49">
+    <w:abstractNumId w:val="10"/>
   </w:num>
 </w:numbering>
 </file>

</xml_diff>